<commit_message>
noted mean and sd of gut model
</commit_message>
<xml_diff>
--- a/antibioticdurationwardmodelequations.docx
+++ b/antibioticdurationwardmodelequations.docx
@@ -358,13 +358,7 @@
           <w:rPr>
             <w:rFonts w:ascii="Cambria Math" w:hAnsi="Cambria Math" w:cs="Arial"/>
           </w:rPr>
-          <m:t xml:space="preserve"> </m:t>
-        </m:r>
-        <m:r>
-          <w:rPr>
-            <w:rFonts w:ascii="Cambria Math" w:hAnsi="Cambria Math" w:cs="Arial"/>
-          </w:rPr>
-          <m:t>(1-</m:t>
+          <m:t xml:space="preserve"> (1-</m:t>
         </m:r>
         <m:sSub>
           <m:sSubPr>
@@ -518,13 +512,7 @@
           <w:rPr>
             <w:rFonts w:ascii="Cambria Math" w:hAnsi="Cambria Math" w:cs="Arial"/>
           </w:rPr>
-          <m:t>=</m:t>
-        </m:r>
-        <m:r>
-          <w:rPr>
-            <w:rFonts w:ascii="Cambria Math" w:hAnsi="Cambria Math" w:cs="Arial"/>
-          </w:rPr>
-          <m:t xml:space="preserve">(1- </m:t>
+          <m:t xml:space="preserve">=(1- </m:t>
         </m:r>
         <m:sSub>
           <m:sSubPr>
@@ -556,13 +544,7 @@
           <w:rPr>
             <w:rFonts w:ascii="Cambria Math" w:hAnsi="Cambria Math" w:cs="Arial"/>
           </w:rPr>
-          <m:t>)(</m:t>
-        </m:r>
-        <m:r>
-          <w:rPr>
-            <w:rFonts w:ascii="Cambria Math" w:hAnsi="Cambria Math" w:cs="Arial"/>
-          </w:rPr>
-          <m:t>1-</m:t>
+          <m:t>)(1-</m:t>
         </m:r>
         <m:sSub>
           <m:sSubPr>
@@ -1391,13 +1373,7 @@
           <w:rPr>
             <w:rFonts w:ascii="Cambria Math" w:hAnsi="Cambria Math" w:cs="Arial"/>
           </w:rPr>
-          <m:t xml:space="preserve"> </m:t>
-        </m:r>
-        <m:r>
-          <w:rPr>
-            <w:rFonts w:ascii="Cambria Math" w:hAnsi="Cambria Math" w:cs="Arial"/>
-          </w:rPr>
-          <m:t>(1-</m:t>
+          <m:t xml:space="preserve"> (1-</m:t>
         </m:r>
         <m:sSub>
           <m:sSubPr>
@@ -1632,21 +1608,7 @@
         <w:rPr>
           <w:rFonts w:ascii="Helvetica Neue" w:hAnsi="Helvetica Neue" w:cs="Helvetica Neue"/>
         </w:rPr>
-        <w:t xml:space="preserve">State </w:t>
-      </w:r>
-      <w:proofErr w:type="spellStart"/>
-      <w:r>
-        <w:rPr>
-          <w:rFonts w:ascii="Helvetica Neue" w:hAnsi="Helvetica Neue" w:cs="Helvetica Neue"/>
-        </w:rPr>
-        <w:t>Sr</w:t>
-      </w:r>
-      <w:proofErr w:type="spellEnd"/>
-      <w:r>
-        <w:rPr>
-          <w:rFonts w:ascii="Helvetica Neue" w:hAnsi="Helvetica Neue" w:cs="Helvetica Neue"/>
-        </w:rPr>
-        <w:t xml:space="preserve">: carry </w:t>
+        <w:t xml:space="preserve">State Sr: carry </w:t>
       </w:r>
       <w:r>
         <w:rPr>
@@ -1799,21 +1761,7 @@
         <w:rPr>
           <w:rFonts w:ascii="Helvetica Neue" w:hAnsi="Helvetica Neue" w:cs="Helvetica Neue"/>
         </w:rPr>
-        <w:t xml:space="preserve">State </w:t>
-      </w:r>
-      <w:proofErr w:type="spellStart"/>
-      <w:r>
-        <w:rPr>
-          <w:rFonts w:ascii="Helvetica Neue" w:hAnsi="Helvetica Neue" w:cs="Helvetica Neue"/>
-        </w:rPr>
-        <w:t>sr</w:t>
-      </w:r>
-      <w:proofErr w:type="spellEnd"/>
-      <w:r>
-        <w:rPr>
-          <w:rFonts w:ascii="Helvetica Neue" w:hAnsi="Helvetica Neue" w:cs="Helvetica Neue"/>
-        </w:rPr>
-        <w:t xml:space="preserve">: carry </w:t>
+        <w:t xml:space="preserve">State sr: carry </w:t>
       </w:r>
       <w:r>
         <w:rPr>
@@ -1973,21 +1921,7 @@
         <w:rPr>
           <w:rFonts w:ascii="Helvetica Neue" w:hAnsi="Helvetica Neue" w:cs="Helvetica Neue"/>
         </w:rPr>
-        <w:t xml:space="preserve">State </w:t>
-      </w:r>
-      <w:proofErr w:type="spellStart"/>
-      <w:r>
-        <w:rPr>
-          <w:rFonts w:ascii="Helvetica Neue" w:hAnsi="Helvetica Neue" w:cs="Helvetica Neue"/>
-        </w:rPr>
-        <w:t>sR</w:t>
-      </w:r>
-      <w:proofErr w:type="spellEnd"/>
-      <w:r>
-        <w:rPr>
-          <w:rFonts w:ascii="Helvetica Neue" w:hAnsi="Helvetica Neue" w:cs="Helvetica Neue"/>
-        </w:rPr>
-        <w:t>: carry</w:t>
+        <w:t>State sR: carry</w:t>
       </w:r>
       <w:r>
         <w:rPr>
@@ -2291,7 +2225,6 @@
         </w:rPr>
         <w:t xml:space="preserve">Proportion of </w:t>
       </w:r>
-      <w:proofErr w:type="spellStart"/>
       <w:r>
         <w:rPr>
           <w:rFonts w:ascii="Helvetica Neue" w:hAnsi="Helvetica Neue" w:cs="Helvetica Neue"/>
@@ -2304,7 +2237,6 @@
         </w:rPr>
         <w:t>r</w:t>
       </w:r>
-      <w:proofErr w:type="spellEnd"/>
       <w:r>
         <w:rPr>
           <w:rFonts w:ascii="Helvetica Neue" w:hAnsi="Helvetica Neue" w:cs="Helvetica Neue"/>
@@ -2369,27 +2301,7 @@
         <w:rPr>
           <w:rFonts w:ascii="Helvetica Neue" w:hAnsi="Helvetica Neue" w:cs="Helvetica Neue"/>
         </w:rPr>
-        <w:t xml:space="preserve">Proportion of </w:t>
-      </w:r>
-      <w:proofErr w:type="spellStart"/>
-      <w:r>
-        <w:rPr>
-          <w:rFonts w:ascii="Helvetica Neue" w:hAnsi="Helvetica Neue" w:cs="Helvetica Neue"/>
-        </w:rPr>
-        <w:t>s</w:t>
-      </w:r>
-      <w:r>
-        <w:rPr>
-          <w:rFonts w:ascii="Helvetica Neue" w:hAnsi="Helvetica Neue" w:cs="Helvetica Neue"/>
-        </w:rPr>
-        <w:t>r</w:t>
-      </w:r>
-      <w:proofErr w:type="spellEnd"/>
-      <w:r>
-        <w:rPr>
-          <w:rFonts w:ascii="Helvetica Neue" w:hAnsi="Helvetica Neue" w:cs="Helvetica Neue"/>
-        </w:rPr>
-        <w:t xml:space="preserve"> within resistant states</w:t>
+        <w:t>Proportion of sr within resistant states</w:t>
       </w:r>
       <w:r>
         <w:rPr>
@@ -2429,13 +2341,7 @@
               <w:rPr>
                 <w:rFonts w:ascii="Cambria Math" w:hAnsi="Cambria Math" w:cs="Arial"/>
               </w:rPr>
-              <m:t>sR</m:t>
-            </m:r>
-            <m:r>
-              <w:rPr>
-                <w:rFonts w:ascii="Cambria Math" w:hAnsi="Cambria Math" w:cs="Arial"/>
-              </w:rPr>
-              <m:t>-R</m:t>
+              <m:t>sR-R</m:t>
             </m:r>
           </m:sub>
         </m:sSub>
@@ -2444,27 +2350,7 @@
         <w:rPr>
           <w:rFonts w:ascii="Helvetica Neue" w:hAnsi="Helvetica Neue" w:cs="Helvetica Neue"/>
         </w:rPr>
-        <w:t xml:space="preserve">: Proportion of </w:t>
-      </w:r>
-      <w:proofErr w:type="spellStart"/>
-      <w:r>
-        <w:rPr>
-          <w:rFonts w:ascii="Helvetica Neue" w:hAnsi="Helvetica Neue" w:cs="Helvetica Neue"/>
-        </w:rPr>
-        <w:t>s</w:t>
-      </w:r>
-      <w:r>
-        <w:rPr>
-          <w:rFonts w:ascii="Helvetica Neue" w:hAnsi="Helvetica Neue" w:cs="Helvetica Neue"/>
-        </w:rPr>
-        <w:t>R</w:t>
-      </w:r>
-      <w:proofErr w:type="spellEnd"/>
-      <w:r>
-        <w:rPr>
-          <w:rFonts w:ascii="Helvetica Neue" w:hAnsi="Helvetica Neue" w:cs="Helvetica Neue"/>
-        </w:rPr>
-        <w:t xml:space="preserve"> within resistant states (R)</w:t>
+        <w:t>: Proportion of sR within resistant states (R)</w:t>
       </w:r>
     </w:p>
     <w:p>
@@ -2505,13 +2391,7 @@
               <w:rPr>
                 <w:rFonts w:ascii="Cambria Math" w:hAnsi="Cambria Math" w:cs="Arial"/>
               </w:rPr>
-              <m:t>sR</m:t>
-            </m:r>
-            <m:r>
-              <w:rPr>
-                <w:rFonts w:ascii="Cambria Math" w:hAnsi="Cambria Math" w:cs="Arial"/>
-              </w:rPr>
-              <m:t>-R</m:t>
+              <m:t>sR-R</m:t>
             </m:r>
           </m:sub>
         </m:sSub>
@@ -2543,13 +2423,7 @@
               <w:rPr>
                 <w:rFonts w:ascii="Cambria Math" w:hAnsi="Cambria Math" w:cs="Arial"/>
               </w:rPr>
-              <m:t>Sr</m:t>
-            </m:r>
-            <m:r>
-              <w:rPr>
-                <w:rFonts w:ascii="Cambria Math" w:hAnsi="Cambria Math" w:cs="Arial"/>
-              </w:rPr>
-              <m:t>-R</m:t>
+              <m:t>Sr-R</m:t>
             </m:r>
           </m:sub>
         </m:sSub>
@@ -2581,13 +2455,7 @@
               <w:rPr>
                 <w:rFonts w:ascii="Cambria Math" w:hAnsi="Cambria Math" w:cs="Arial"/>
               </w:rPr>
-              <m:t>sr</m:t>
-            </m:r>
-            <m:r>
-              <w:rPr>
-                <w:rFonts w:ascii="Cambria Math" w:hAnsi="Cambria Math" w:cs="Arial"/>
-              </w:rPr>
-              <m:t>-R</m:t>
+              <m:t>sr-R</m:t>
             </m:r>
           </m:sub>
         </m:sSub>
@@ -2613,8 +2481,6 @@
           <w:color w:val="000000"/>
         </w:rPr>
       </w:pPr>
-      <w:bookmarkStart w:id="0" w:name="_GoBack"/>
-      <w:bookmarkEnd w:id="0"/>
     </w:p>
     <w:p>
       <w:pPr>
@@ -3588,6 +3454,56 @@
           <w:color w:val="000000"/>
         </w:rPr>
       </w:pPr>
+      <w:r>
+        <w:rPr>
+          <w:rFonts w:ascii="Helvetica Neue" w:hAnsi="Helvetica Neue" w:cs="Helvetica Neue"/>
+          <w:color w:val="000000"/>
+        </w:rPr>
+        <w:t>Mean = 4.08</w:t>
+      </w:r>
+      <w:r>
+        <w:rPr>
+          <w:rFonts w:ascii="Helvetica Neue" w:hAnsi="Helvetica Neue" w:cs="Helvetica Neue"/>
+          <w:color w:val="000000"/>
+        </w:rPr>
+        <w:t>26</w:t>
+      </w:r>
+    </w:p>
+    <w:p>
+      <w:pPr>
+        <w:ind w:left="1080"/>
+        <w:jc w:val="both"/>
+        <w:rPr>
+          <w:rFonts w:ascii="Helvetica Neue" w:hAnsi="Helvetica Neue" w:cs="Helvetica Neue"/>
+          <w:color w:val="000000"/>
+        </w:rPr>
+      </w:pPr>
+      <w:r>
+        <w:rPr>
+          <w:rFonts w:ascii="Helvetica Neue" w:hAnsi="Helvetica Neue" w:cs="Helvetica Neue"/>
+          <w:color w:val="000000"/>
+        </w:rPr>
+        <w:t xml:space="preserve">Sd </w:t>
+      </w:r>
+      <w:r>
+        <w:rPr>
+          <w:rFonts w:ascii="Helvetica Neue" w:hAnsi="Helvetica Neue" w:cs="Helvetica Neue"/>
+          <w:color w:val="000000"/>
+        </w:rPr>
+        <w:t>= 1.1218</w:t>
+      </w:r>
+      <w:bookmarkStart w:id="0" w:name="_GoBack"/>
+      <w:bookmarkEnd w:id="0"/>
+    </w:p>
+    <w:p>
+      <w:pPr>
+        <w:ind w:left="1080"/>
+        <w:jc w:val="both"/>
+        <w:rPr>
+          <w:rFonts w:ascii="Helvetica Neue" w:hAnsi="Helvetica Neue" w:cs="Helvetica Neue"/>
+          <w:color w:val="000000"/>
+        </w:rPr>
+      </w:pPr>
     </w:p>
     <w:p>
       <w:pPr>
@@ -3888,6 +3804,82 @@
           <m:t>∈{0,K}</m:t>
         </m:r>
       </m:oMath>
+    </w:p>
+    <w:p>
+      <w:pPr>
+        <w:ind w:left="1080"/>
+        <w:jc w:val="both"/>
+        <w:rPr>
+          <w:rFonts w:ascii="Helvetica Neue" w:hAnsi="Helvetica Neue" w:cs="Helvetica Neue"/>
+          <w:color w:val="000000"/>
+        </w:rPr>
+      </w:pPr>
+      <w:r>
+        <w:rPr>
+          <w:rFonts w:ascii="Helvetica Neue" w:hAnsi="Helvetica Neue" w:cs="Helvetica Neue"/>
+          <w:color w:val="000000"/>
+        </w:rPr>
+        <w:t>Mean</w:t>
+      </w:r>
+      <w:r>
+        <w:rPr>
+          <w:rFonts w:ascii="Helvetica Neue" w:hAnsi="Helvetica Neue" w:cs="Helvetica Neue"/>
+          <w:color w:val="000000"/>
+        </w:rPr>
+        <w:t xml:space="preserve"> </w:t>
+      </w:r>
+      <w:r>
+        <w:rPr>
+          <w:rFonts w:ascii="Helvetica Neue" w:hAnsi="Helvetica Neue" w:cs="Helvetica Neue"/>
+          <w:color w:val="000000"/>
+        </w:rPr>
+        <w:t>=</w:t>
+      </w:r>
+      <w:r>
+        <w:rPr>
+          <w:rFonts w:ascii="Helvetica Neue" w:hAnsi="Helvetica Neue" w:cs="Helvetica Neue"/>
+          <w:color w:val="000000"/>
+        </w:rPr>
+        <w:t xml:space="preserve"> </w:t>
+      </w:r>
+      <w:r>
+        <w:rPr>
+          <w:rFonts w:ascii="Helvetica Neue" w:hAnsi="Helvetica Neue" w:cs="Helvetica Neue"/>
+          <w:color w:val="000000"/>
+        </w:rPr>
+        <w:t>1.70</w:t>
+      </w:r>
+      <w:r>
+        <w:rPr>
+          <w:rFonts w:ascii="Helvetica Neue" w:hAnsi="Helvetica Neue" w:cs="Helvetica Neue"/>
+          <w:color w:val="000000"/>
+        </w:rPr>
+        <w:t>31</w:t>
+      </w:r>
+    </w:p>
+    <w:p>
+      <w:pPr>
+        <w:ind w:left="1080"/>
+        <w:jc w:val="both"/>
+        <w:rPr>
+          <w:rFonts w:ascii="Helvetica Neue" w:hAnsi="Helvetica Neue" w:cs="Helvetica Neue"/>
+          <w:color w:val="000000"/>
+        </w:rPr>
+      </w:pPr>
+      <w:r>
+        <w:rPr>
+          <w:rFonts w:ascii="Helvetica Neue" w:hAnsi="Helvetica Neue" w:cs="Helvetica Neue"/>
+          <w:color w:val="000000"/>
+        </w:rPr>
+        <w:t xml:space="preserve">Sd = </w:t>
+      </w:r>
+      <w:r>
+        <w:rPr>
+          <w:rFonts w:ascii="Helvetica Neue" w:hAnsi="Helvetica Neue" w:cs="Helvetica Neue"/>
+          <w:color w:val="000000"/>
+        </w:rPr>
+        <w:t>1.8921</w:t>
+      </w:r>
     </w:p>
     <w:p>
       <w:pPr>
@@ -7251,7 +7243,7 @@
                     </a:ln>
                     <a:extLst>
                       <a:ext uri="{53640926-AAD7-44d8-BBD7-CCE9431645EC}">
-                        <a14:shadowObscured xmlns="" xmlns:o="urn:schemas-microsoft-com:office:office" xmlns:v="urn:schemas-microsoft-com:vml" xmlns:w10="urn:schemas-microsoft-com:office:word" xmlns:w="http://schemas.openxmlformats.org/wordprocessingml/2006/main" xmlns:a14="http://schemas.microsoft.com/office/drawing/2010/main"/>
+                        <a14:shadowObscured xmlns:a14="http://schemas.microsoft.com/office/drawing/2010/main" xmlns:w="http://schemas.openxmlformats.org/wordprocessingml/2006/main" xmlns:w10="urn:schemas-microsoft-com:office:word" xmlns:v="urn:schemas-microsoft-com:vml" xmlns:o="urn:schemas-microsoft-com:office:office" xmlns=""/>
                       </a:ext>
                     </a:extLst>
                   </pic:spPr>
@@ -10041,7 +10033,7 @@
 </file>
 
 <file path=customXml/itemProps1.xml><?xml version="1.0" encoding="utf-8"?>
-<ds:datastoreItem xmlns:ds="http://schemas.openxmlformats.org/officeDocument/2006/customXml" ds:itemID="{653DF43D-3240-334D-9DBA-8594629D5857}">
+<ds:datastoreItem xmlns:ds="http://schemas.openxmlformats.org/officeDocument/2006/customXml" ds:itemID="{5305DDFC-8601-6843-B138-413064841440}">
   <ds:schemaRefs>
     <ds:schemaRef ds:uri="http://schemas.openxmlformats.org/officeDocument/2006/bibliography"/>
   </ds:schemaRefs>

</xml_diff>

<commit_message>
removed brackets that might suggest function rather than addition
</commit_message>
<xml_diff>
--- a/antibioticdurationwardmodelequations.docx
+++ b/antibioticdurationwardmodelequations.docx
@@ -1608,7 +1608,21 @@
         <w:rPr>
           <w:rFonts w:ascii="Helvetica Neue" w:hAnsi="Helvetica Neue" w:cs="Helvetica Neue"/>
         </w:rPr>
-        <w:t xml:space="preserve">State Sr: carry </w:t>
+        <w:t xml:space="preserve">State </w:t>
+      </w:r>
+      <w:proofErr w:type="spellStart"/>
+      <w:r>
+        <w:rPr>
+          <w:rFonts w:ascii="Helvetica Neue" w:hAnsi="Helvetica Neue" w:cs="Helvetica Neue"/>
+        </w:rPr>
+        <w:t>Sr</w:t>
+      </w:r>
+      <w:proofErr w:type="spellEnd"/>
+      <w:r>
+        <w:rPr>
+          <w:rFonts w:ascii="Helvetica Neue" w:hAnsi="Helvetica Neue" w:cs="Helvetica Neue"/>
+        </w:rPr>
+        <w:t xml:space="preserve">: carry </w:t>
       </w:r>
       <w:r>
         <w:rPr>
@@ -1761,7 +1775,21 @@
         <w:rPr>
           <w:rFonts w:ascii="Helvetica Neue" w:hAnsi="Helvetica Neue" w:cs="Helvetica Neue"/>
         </w:rPr>
-        <w:t xml:space="preserve">State sr: carry </w:t>
+        <w:t xml:space="preserve">State </w:t>
+      </w:r>
+      <w:proofErr w:type="spellStart"/>
+      <w:r>
+        <w:rPr>
+          <w:rFonts w:ascii="Helvetica Neue" w:hAnsi="Helvetica Neue" w:cs="Helvetica Neue"/>
+        </w:rPr>
+        <w:t>sr</w:t>
+      </w:r>
+      <w:proofErr w:type="spellEnd"/>
+      <w:r>
+        <w:rPr>
+          <w:rFonts w:ascii="Helvetica Neue" w:hAnsi="Helvetica Neue" w:cs="Helvetica Neue"/>
+        </w:rPr>
+        <w:t xml:space="preserve">: carry </w:t>
       </w:r>
       <w:r>
         <w:rPr>
@@ -1921,7 +1949,21 @@
         <w:rPr>
           <w:rFonts w:ascii="Helvetica Neue" w:hAnsi="Helvetica Neue" w:cs="Helvetica Neue"/>
         </w:rPr>
-        <w:t>State sR: carry</w:t>
+        <w:t xml:space="preserve">State </w:t>
+      </w:r>
+      <w:proofErr w:type="spellStart"/>
+      <w:r>
+        <w:rPr>
+          <w:rFonts w:ascii="Helvetica Neue" w:hAnsi="Helvetica Neue" w:cs="Helvetica Neue"/>
+        </w:rPr>
+        <w:t>sR</w:t>
+      </w:r>
+      <w:proofErr w:type="spellEnd"/>
+      <w:r>
+        <w:rPr>
+          <w:rFonts w:ascii="Helvetica Neue" w:hAnsi="Helvetica Neue" w:cs="Helvetica Neue"/>
+        </w:rPr>
+        <w:t>: carry</w:t>
       </w:r>
       <w:r>
         <w:rPr>
@@ -2225,6 +2267,7 @@
         </w:rPr>
         <w:t xml:space="preserve">Proportion of </w:t>
       </w:r>
+      <w:proofErr w:type="spellStart"/>
       <w:r>
         <w:rPr>
           <w:rFonts w:ascii="Helvetica Neue" w:hAnsi="Helvetica Neue" w:cs="Helvetica Neue"/>
@@ -2237,6 +2280,7 @@
         </w:rPr>
         <w:t>r</w:t>
       </w:r>
+      <w:proofErr w:type="spellEnd"/>
       <w:r>
         <w:rPr>
           <w:rFonts w:ascii="Helvetica Neue" w:hAnsi="Helvetica Neue" w:cs="Helvetica Neue"/>
@@ -2301,7 +2345,21 @@
         <w:rPr>
           <w:rFonts w:ascii="Helvetica Neue" w:hAnsi="Helvetica Neue" w:cs="Helvetica Neue"/>
         </w:rPr>
-        <w:t>Proportion of sr within resistant states</w:t>
+        <w:t xml:space="preserve">Proportion of </w:t>
+      </w:r>
+      <w:proofErr w:type="spellStart"/>
+      <w:r>
+        <w:rPr>
+          <w:rFonts w:ascii="Helvetica Neue" w:hAnsi="Helvetica Neue" w:cs="Helvetica Neue"/>
+        </w:rPr>
+        <w:t>sr</w:t>
+      </w:r>
+      <w:proofErr w:type="spellEnd"/>
+      <w:r>
+        <w:rPr>
+          <w:rFonts w:ascii="Helvetica Neue" w:hAnsi="Helvetica Neue" w:cs="Helvetica Neue"/>
+        </w:rPr>
+        <w:t xml:space="preserve"> within resistant states</w:t>
       </w:r>
       <w:r>
         <w:rPr>
@@ -2350,7 +2408,21 @@
         <w:rPr>
           <w:rFonts w:ascii="Helvetica Neue" w:hAnsi="Helvetica Neue" w:cs="Helvetica Neue"/>
         </w:rPr>
-        <w:t>: Proportion of sR within resistant states (R)</w:t>
+        <w:t xml:space="preserve">: Proportion of </w:t>
+      </w:r>
+      <w:proofErr w:type="spellStart"/>
+      <w:r>
+        <w:rPr>
+          <w:rFonts w:ascii="Helvetica Neue" w:hAnsi="Helvetica Neue" w:cs="Helvetica Neue"/>
+        </w:rPr>
+        <w:t>sR</w:t>
+      </w:r>
+      <w:proofErr w:type="spellEnd"/>
+      <w:r>
+        <w:rPr>
+          <w:rFonts w:ascii="Helvetica Neue" w:hAnsi="Helvetica Neue" w:cs="Helvetica Neue"/>
+        </w:rPr>
+        <w:t xml:space="preserve"> within resistant states (R)</w:t>
       </w:r>
     </w:p>
     <w:p>
@@ -3478,12 +3550,21 @@
           <w:color w:val="000000"/>
         </w:rPr>
       </w:pPr>
-      <w:r>
-        <w:rPr>
-          <w:rFonts w:ascii="Helvetica Neue" w:hAnsi="Helvetica Neue" w:cs="Helvetica Neue"/>
-          <w:color w:val="000000"/>
-        </w:rPr>
-        <w:t xml:space="preserve">Sd </w:t>
+      <w:proofErr w:type="spellStart"/>
+      <w:r>
+        <w:rPr>
+          <w:rFonts w:ascii="Helvetica Neue" w:hAnsi="Helvetica Neue" w:cs="Helvetica Neue"/>
+          <w:color w:val="000000"/>
+        </w:rPr>
+        <w:t>Sd</w:t>
+      </w:r>
+      <w:proofErr w:type="spellEnd"/>
+      <w:r>
+        <w:rPr>
+          <w:rFonts w:ascii="Helvetica Neue" w:hAnsi="Helvetica Neue" w:cs="Helvetica Neue"/>
+          <w:color w:val="000000"/>
+        </w:rPr>
+        <w:t xml:space="preserve"> </w:t>
       </w:r>
       <w:r>
         <w:rPr>
@@ -3492,8 +3573,6 @@
         </w:rPr>
         <w:t>= 1.1218</w:t>
       </w:r>
-      <w:bookmarkStart w:id="0" w:name="_GoBack"/>
-      <w:bookmarkEnd w:id="0"/>
     </w:p>
     <w:p>
       <w:pPr>
@@ -3866,12 +3945,21 @@
           <w:color w:val="000000"/>
         </w:rPr>
       </w:pPr>
-      <w:r>
-        <w:rPr>
-          <w:rFonts w:ascii="Helvetica Neue" w:hAnsi="Helvetica Neue" w:cs="Helvetica Neue"/>
-          <w:color w:val="000000"/>
-        </w:rPr>
-        <w:t xml:space="preserve">Sd = </w:t>
+      <w:proofErr w:type="spellStart"/>
+      <w:r>
+        <w:rPr>
+          <w:rFonts w:ascii="Helvetica Neue" w:hAnsi="Helvetica Neue" w:cs="Helvetica Neue"/>
+          <w:color w:val="000000"/>
+        </w:rPr>
+        <w:t>Sd</w:t>
+      </w:r>
+      <w:proofErr w:type="spellEnd"/>
+      <w:r>
+        <w:rPr>
+          <w:rFonts w:ascii="Helvetica Neue" w:hAnsi="Helvetica Neue" w:cs="Helvetica Neue"/>
+          <w:color w:val="000000"/>
+        </w:rPr>
+        <w:t xml:space="preserve"> = </w:t>
       </w:r>
       <w:r>
         <w:rPr>
@@ -8191,44 +8279,32 @@
             </w:rPr>
             <m:t>=r</m:t>
           </m:r>
-          <m:d>
-            <m:dPr>
+          <m:sSub>
+            <m:sSubPr>
               <m:ctrlPr>
                 <w:rPr>
                   <w:rFonts w:ascii="Cambria Math" w:hAnsi="Cambria Math" w:cs="Arial"/>
                   <w:i/>
                 </w:rPr>
               </m:ctrlPr>
-            </m:dPr>
+            </m:sSubPr>
             <m:e>
-              <m:sSub>
-                <m:sSubPr>
-                  <m:ctrlPr>
-                    <w:rPr>
-                      <w:rFonts w:ascii="Cambria Math" w:hAnsi="Cambria Math" w:cs="Arial"/>
-                      <w:i/>
-                    </w:rPr>
-                  </m:ctrlPr>
-                </m:sSubPr>
-                <m:e>
-                  <m:r>
-                    <w:rPr>
-                      <w:rFonts w:ascii="Cambria Math" w:hAnsi="Cambria Math" w:cs="Arial"/>
-                    </w:rPr>
-                    <m:t>N</m:t>
-                  </m:r>
-                </m:e>
-                <m:sub>
-                  <m:r>
-                    <w:rPr>
-                      <w:rFonts w:ascii="Cambria Math" w:hAnsi="Cambria Math" w:cs="Arial"/>
-                    </w:rPr>
-                    <m:t>S</m:t>
-                  </m:r>
-                </m:sub>
-              </m:sSub>
+              <m:r>
+                <w:rPr>
+                  <w:rFonts w:ascii="Cambria Math" w:hAnsi="Cambria Math" w:cs="Arial"/>
+                </w:rPr>
+                <m:t>N</m:t>
+              </m:r>
             </m:e>
-          </m:d>
+            <m:sub>
+              <m:r>
+                <w:rPr>
+                  <w:rFonts w:ascii="Cambria Math" w:hAnsi="Cambria Math" w:cs="Arial"/>
+                </w:rPr>
+                <m:t>S</m:t>
+              </m:r>
+            </m:sub>
+          </m:sSub>
           <m:d>
             <m:dPr>
               <m:ctrlPr>
@@ -8570,44 +8646,32 @@
             </w:rPr>
             <m:t>=r</m:t>
           </m:r>
-          <m:d>
-            <m:dPr>
+          <m:sSub>
+            <m:sSubPr>
               <m:ctrlPr>
                 <w:rPr>
                   <w:rFonts w:ascii="Cambria Math" w:hAnsi="Cambria Math" w:cs="Arial"/>
                   <w:i/>
                 </w:rPr>
               </m:ctrlPr>
-            </m:dPr>
+            </m:sSubPr>
             <m:e>
-              <m:sSub>
-                <m:sSubPr>
-                  <m:ctrlPr>
-                    <w:rPr>
-                      <w:rFonts w:ascii="Cambria Math" w:hAnsi="Cambria Math" w:cs="Arial"/>
-                      <w:i/>
-                    </w:rPr>
-                  </m:ctrlPr>
-                </m:sSubPr>
-                <m:e>
-                  <m:r>
-                    <w:rPr>
-                      <w:rFonts w:ascii="Cambria Math" w:hAnsi="Cambria Math" w:cs="Arial"/>
-                    </w:rPr>
-                    <m:t>N</m:t>
-                  </m:r>
-                </m:e>
-                <m:sub>
-                  <m:r>
-                    <w:rPr>
-                      <w:rFonts w:ascii="Cambria Math" w:hAnsi="Cambria Math" w:cs="Arial"/>
-                    </w:rPr>
-                    <m:t>R</m:t>
-                  </m:r>
-                </m:sub>
-              </m:sSub>
+              <m:r>
+                <w:rPr>
+                  <w:rFonts w:ascii="Cambria Math" w:hAnsi="Cambria Math" w:cs="Arial"/>
+                </w:rPr>
+                <m:t>N</m:t>
+              </m:r>
             </m:e>
-          </m:d>
+            <m:sub>
+              <m:r>
+                <w:rPr>
+                  <w:rFonts w:ascii="Cambria Math" w:hAnsi="Cambria Math" w:cs="Arial"/>
+                </w:rPr>
+                <m:t>R</m:t>
+              </m:r>
+            </m:sub>
+          </m:sSub>
           <m:d>
             <m:dPr>
               <m:ctrlPr>
@@ -8822,6 +8886,8 @@
           </m:sSub>
         </m:oMath>
       </m:oMathPara>
+      <w:bookmarkStart w:id="0" w:name="_GoBack"/>
+      <w:bookmarkEnd w:id="0"/>
     </w:p>
     <w:sectPr>
       <w:pgSz w:w="16820" w:h="11900" w:orient="landscape"/>
@@ -10033,7 +10099,7 @@
 </file>
 
 <file path=customXml/itemProps1.xml><?xml version="1.0" encoding="utf-8"?>
-<ds:datastoreItem xmlns:ds="http://schemas.openxmlformats.org/officeDocument/2006/customXml" ds:itemID="{5305DDFC-8601-6843-B138-413064841440}">
+<ds:datastoreItem xmlns:ds="http://schemas.openxmlformats.org/officeDocument/2006/customXml" ds:itemID="{A0008D0E-8F1B-F548-8742-2467CC53C624}">
   <ds:schemaRefs>
     <ds:schemaRef ds:uri="http://schemas.openxmlformats.org/officeDocument/2006/bibliography"/>
   </ds:schemaRefs>

</xml_diff>

<commit_message>
notes s -> ss for easier at glance veiwing, noted missing definitions
</commit_message>
<xml_diff>
--- a/antibioticdurationwardmodelequations.docx
+++ b/antibioticdurationwardmodelequations.docx
@@ -1608,21 +1608,7 @@
         <w:rPr>
           <w:rFonts w:ascii="Helvetica Neue" w:hAnsi="Helvetica Neue" w:cs="Helvetica Neue"/>
         </w:rPr>
-        <w:t xml:space="preserve">State </w:t>
-      </w:r>
-      <w:proofErr w:type="spellStart"/>
-      <w:r>
-        <w:rPr>
-          <w:rFonts w:ascii="Helvetica Neue" w:hAnsi="Helvetica Neue" w:cs="Helvetica Neue"/>
-        </w:rPr>
-        <w:t>Sr</w:t>
-      </w:r>
-      <w:proofErr w:type="spellEnd"/>
-      <w:r>
-        <w:rPr>
-          <w:rFonts w:ascii="Helvetica Neue" w:hAnsi="Helvetica Neue" w:cs="Helvetica Neue"/>
-        </w:rPr>
-        <w:t xml:space="preserve">: carry </w:t>
+        <w:t xml:space="preserve">State Sr: carry </w:t>
       </w:r>
       <w:r>
         <w:rPr>
@@ -1775,21 +1761,7 @@
         <w:rPr>
           <w:rFonts w:ascii="Helvetica Neue" w:hAnsi="Helvetica Neue" w:cs="Helvetica Neue"/>
         </w:rPr>
-        <w:t xml:space="preserve">State </w:t>
-      </w:r>
-      <w:proofErr w:type="spellStart"/>
-      <w:r>
-        <w:rPr>
-          <w:rFonts w:ascii="Helvetica Neue" w:hAnsi="Helvetica Neue" w:cs="Helvetica Neue"/>
-        </w:rPr>
-        <w:t>sr</w:t>
-      </w:r>
-      <w:proofErr w:type="spellEnd"/>
-      <w:r>
-        <w:rPr>
-          <w:rFonts w:ascii="Helvetica Neue" w:hAnsi="Helvetica Neue" w:cs="Helvetica Neue"/>
-        </w:rPr>
-        <w:t xml:space="preserve">: carry </w:t>
+        <w:t xml:space="preserve">State sr: carry </w:t>
       </w:r>
       <w:r>
         <w:rPr>
@@ -1949,21 +1921,7 @@
         <w:rPr>
           <w:rFonts w:ascii="Helvetica Neue" w:hAnsi="Helvetica Neue" w:cs="Helvetica Neue"/>
         </w:rPr>
-        <w:t xml:space="preserve">State </w:t>
-      </w:r>
-      <w:proofErr w:type="spellStart"/>
-      <w:r>
-        <w:rPr>
-          <w:rFonts w:ascii="Helvetica Neue" w:hAnsi="Helvetica Neue" w:cs="Helvetica Neue"/>
-        </w:rPr>
-        <w:t>sR</w:t>
-      </w:r>
-      <w:proofErr w:type="spellEnd"/>
-      <w:r>
-        <w:rPr>
-          <w:rFonts w:ascii="Helvetica Neue" w:hAnsi="Helvetica Neue" w:cs="Helvetica Neue"/>
-        </w:rPr>
-        <w:t>: carry</w:t>
+        <w:t>State sR: carry</w:t>
       </w:r>
       <w:r>
         <w:rPr>
@@ -2267,7 +2225,6 @@
         </w:rPr>
         <w:t xml:space="preserve">Proportion of </w:t>
       </w:r>
-      <w:proofErr w:type="spellStart"/>
       <w:r>
         <w:rPr>
           <w:rFonts w:ascii="Helvetica Neue" w:hAnsi="Helvetica Neue" w:cs="Helvetica Neue"/>
@@ -2280,7 +2237,6 @@
         </w:rPr>
         <w:t>r</w:t>
       </w:r>
-      <w:proofErr w:type="spellEnd"/>
       <w:r>
         <w:rPr>
           <w:rFonts w:ascii="Helvetica Neue" w:hAnsi="Helvetica Neue" w:cs="Helvetica Neue"/>
@@ -2345,21 +2301,7 @@
         <w:rPr>
           <w:rFonts w:ascii="Helvetica Neue" w:hAnsi="Helvetica Neue" w:cs="Helvetica Neue"/>
         </w:rPr>
-        <w:t xml:space="preserve">Proportion of </w:t>
-      </w:r>
-      <w:proofErr w:type="spellStart"/>
-      <w:r>
-        <w:rPr>
-          <w:rFonts w:ascii="Helvetica Neue" w:hAnsi="Helvetica Neue" w:cs="Helvetica Neue"/>
-        </w:rPr>
-        <w:t>sr</w:t>
-      </w:r>
-      <w:proofErr w:type="spellEnd"/>
-      <w:r>
-        <w:rPr>
-          <w:rFonts w:ascii="Helvetica Neue" w:hAnsi="Helvetica Neue" w:cs="Helvetica Neue"/>
-        </w:rPr>
-        <w:t xml:space="preserve"> within resistant states</w:t>
+        <w:t>Proportion of sr within resistant states</w:t>
       </w:r>
       <w:r>
         <w:rPr>
@@ -2408,21 +2350,7 @@
         <w:rPr>
           <w:rFonts w:ascii="Helvetica Neue" w:hAnsi="Helvetica Neue" w:cs="Helvetica Neue"/>
         </w:rPr>
-        <w:t xml:space="preserve">: Proportion of </w:t>
-      </w:r>
-      <w:proofErr w:type="spellStart"/>
-      <w:r>
-        <w:rPr>
-          <w:rFonts w:ascii="Helvetica Neue" w:hAnsi="Helvetica Neue" w:cs="Helvetica Neue"/>
-        </w:rPr>
-        <w:t>sR</w:t>
-      </w:r>
-      <w:proofErr w:type="spellEnd"/>
-      <w:r>
-        <w:rPr>
-          <w:rFonts w:ascii="Helvetica Neue" w:hAnsi="Helvetica Neue" w:cs="Helvetica Neue"/>
-        </w:rPr>
-        <w:t xml:space="preserve"> within resistant states (R)</w:t>
+        <w:t>: Proportion of sR within resistant states (R)</w:t>
       </w:r>
     </w:p>
     <w:p>
@@ -3550,21 +3478,12 @@
           <w:color w:val="000000"/>
         </w:rPr>
       </w:pPr>
-      <w:proofErr w:type="spellStart"/>
-      <w:r>
-        <w:rPr>
-          <w:rFonts w:ascii="Helvetica Neue" w:hAnsi="Helvetica Neue" w:cs="Helvetica Neue"/>
-          <w:color w:val="000000"/>
-        </w:rPr>
-        <w:t>Sd</w:t>
-      </w:r>
-      <w:proofErr w:type="spellEnd"/>
-      <w:r>
-        <w:rPr>
-          <w:rFonts w:ascii="Helvetica Neue" w:hAnsi="Helvetica Neue" w:cs="Helvetica Neue"/>
-          <w:color w:val="000000"/>
-        </w:rPr>
-        <w:t xml:space="preserve"> </w:t>
+      <w:r>
+        <w:rPr>
+          <w:rFonts w:ascii="Helvetica Neue" w:hAnsi="Helvetica Neue" w:cs="Helvetica Neue"/>
+          <w:color w:val="000000"/>
+        </w:rPr>
+        <w:t xml:space="preserve">Sd </w:t>
       </w:r>
       <w:r>
         <w:rPr>
@@ -3945,21 +3864,12 @@
           <w:color w:val="000000"/>
         </w:rPr>
       </w:pPr>
-      <w:proofErr w:type="spellStart"/>
-      <w:r>
-        <w:rPr>
-          <w:rFonts w:ascii="Helvetica Neue" w:hAnsi="Helvetica Neue" w:cs="Helvetica Neue"/>
-          <w:color w:val="000000"/>
-        </w:rPr>
-        <w:t>Sd</w:t>
-      </w:r>
-      <w:proofErr w:type="spellEnd"/>
-      <w:r>
-        <w:rPr>
-          <w:rFonts w:ascii="Helvetica Neue" w:hAnsi="Helvetica Neue" w:cs="Helvetica Neue"/>
-          <w:color w:val="000000"/>
-        </w:rPr>
-        <w:t xml:space="preserve"> = </w:t>
+      <w:r>
+        <w:rPr>
+          <w:rFonts w:ascii="Helvetica Neue" w:hAnsi="Helvetica Neue" w:cs="Helvetica Neue"/>
+          <w:color w:val="000000"/>
+        </w:rPr>
+        <w:t xml:space="preserve">Sd = </w:t>
       </w:r>
       <w:r>
         <w:rPr>
@@ -4809,7 +4719,27 @@
           <w:bCs/>
           <w:color w:val="000000"/>
         </w:rPr>
-        <w:t>Daily updates</w:t>
+        <w:t>Time</w:t>
+      </w:r>
+      <w:bookmarkStart w:id="0" w:name="_GoBack"/>
+      <w:bookmarkEnd w:id="0"/>
+      <w:r>
+        <w:rPr>
+          <w:rFonts w:ascii="Arial" w:hAnsi="Arial" w:cs="Arial"/>
+          <w:b/>
+          <w:bCs/>
+          <w:color w:val="000000"/>
+        </w:rPr>
+        <w:t>step</w:t>
+      </w:r>
+      <w:r>
+        <w:rPr>
+          <w:rFonts w:ascii="Arial" w:hAnsi="Arial" w:cs="Arial"/>
+          <w:b/>
+          <w:bCs/>
+          <w:color w:val="000000"/>
+        </w:rPr>
+        <w:t xml:space="preserve"> updates</w:t>
       </w:r>
       <w:r>
         <w:rPr>
@@ -5063,7 +4993,7 @@
                                             <w:rFonts w:ascii="Cambria Math" w:hAnsi="Cambria Math" w:cs="Helvetica Neue"/>
                                             <w:color w:val="000000"/>
                                           </w:rPr>
-                                          <m:t>r.1</m:t>
+                                          <m:t>Sr</m:t>
                                         </m:r>
                                       </m:sub>
                                     </m:sSub>
@@ -5241,7 +5171,7 @@
                                           <w:rFonts w:ascii="Cambria Math" w:hAnsi="Cambria Math" w:cs="Helvetica Neue"/>
                                           <w:color w:val="000000"/>
                                         </w:rPr>
-                                        <m:t>r.2</m:t>
+                                        <m:t>ssr</m:t>
                                       </m:r>
                                     </m:sub>
                                   </m:sSub>
@@ -5339,7 +5269,7 @@
                                       <w:rFonts w:ascii="Cambria Math" w:hAnsi="Cambria Math" w:cs="Helvetica Neue"/>
                                       <w:color w:val="000000"/>
                                     </w:rPr>
-                                    <m:t>r.1</m:t>
+                                    <m:t>Sr</m:t>
                                   </m:r>
                                 </m:sub>
                               </m:sSub>
@@ -5375,7 +5305,7 @@
                                       <w:rFonts w:ascii="Cambria Math" w:hAnsi="Cambria Math" w:cs="Helvetica Neue"/>
                                       <w:color w:val="000000"/>
                                     </w:rPr>
-                                    <m:t>r.2</m:t>
+                                    <m:t>ssr</m:t>
                                   </m:r>
                                 </m:sub>
                               </m:sSub>
@@ -5411,7 +5341,7 @@
                                       <w:rFonts w:ascii="Cambria Math" w:hAnsi="Cambria Math" w:cs="Helvetica Neue"/>
                                       <w:color w:val="000000"/>
                                     </w:rPr>
-                                    <m:t>r.2</m:t>
+                                    <m:t>ssr</m:t>
                                   </m:r>
                                 </m:sub>
                               </m:sSub>
@@ -5423,12 +5353,53 @@
                                 <m:t>)</m:t>
                               </m:r>
                             </m:oMath>
+                          </w:p>
+                          <w:p>
+                            <w:pPr>
+                              <w:rPr>
+                                <w:rFonts w:ascii="Helvetica Neue" w:hAnsi="Helvetica Neue" w:cs="Helvetica Neue"/>
+                                <w:color w:val="000000"/>
+                              </w:rPr>
+                            </w:pPr>
                             <w:r>
                               <w:rPr>
                                 <w:rFonts w:ascii="Helvetica Neue" w:hAnsi="Helvetica Neue" w:cs="Helvetica Neue"/>
                                 <w:color w:val="000000"/>
                               </w:rPr>
-                              <w:t xml:space="preserve">  </w:t>
+                              <w:tab/>
+                              <w:t>if bif is 1, pi_Sr = 0</w:t>
+                            </w:r>
+                          </w:p>
+                          <w:p>
+                            <w:pPr>
+                              <w:rPr>
+                                <w:rFonts w:ascii="Helvetica Neue" w:hAnsi="Helvetica Neue" w:cs="Helvetica Neue"/>
+                                <w:color w:val="000000"/>
+                              </w:rPr>
+                            </w:pPr>
+                            <w:r>
+                              <w:rPr>
+                                <w:rFonts w:ascii="Helvetica Neue" w:hAnsi="Helvetica Neue" w:cs="Helvetica Neue"/>
+                                <w:color w:val="000000"/>
+                              </w:rPr>
+                              <w:tab/>
+                              <w:t>if bif is 0.5, pi_Sr = 0.5*pi_Sr</w:t>
+                            </w:r>
+                          </w:p>
+                          <w:p>
+                            <w:pPr>
+                              <w:rPr>
+                                <w:rFonts w:ascii="Helvetica Neue" w:hAnsi="Helvetica Neue" w:cs="Helvetica Neue"/>
+                                <w:color w:val="000000"/>
+                              </w:rPr>
+                            </w:pPr>
+                            <w:r>
+                              <w:rPr>
+                                <w:rFonts w:ascii="Helvetica Neue" w:hAnsi="Helvetica Neue" w:cs="Helvetica Neue"/>
+                                <w:color w:val="000000"/>
+                              </w:rPr>
+                              <w:tab/>
+                              <w:t>if bif is 0, pi_Sr = pi_ssr</w:t>
                             </w:r>
                           </w:p>
                           <w:p>
@@ -5462,7 +5433,7 @@
           </mc:Choice>
           <mc:Fallback>
             <w:pict>
-              <v:shapetype id="_x0000_t202" coordsize="21600,21600" o:spt="202" path="m0,0l0,21600,21600,21600,21600,0xe">
+              <v:shapetype w14:anchorId="1B39CBC8" id="_x0000_t202" coordsize="21600,21600" o:spt="202" path="m0,0l0,21600,21600,21600,21600,0xe">
                 <v:stroke joinstyle="miter"/>
                 <v:path gradientshapeok="t" o:connecttype="rect"/>
               </v:shapetype>
@@ -5619,7 +5590,7 @@
                                       <w:rFonts w:ascii="Cambria Math" w:hAnsi="Cambria Math" w:cs="Helvetica Neue"/>
                                       <w:color w:val="000000"/>
                                     </w:rPr>
-                                    <m:t>r.1</m:t>
+                                    <m:t>Sr</m:t>
                                   </m:r>
                                 </m:sub>
                               </m:sSub>
@@ -5797,7 +5768,7 @@
                                     <w:rFonts w:ascii="Cambria Math" w:hAnsi="Cambria Math" w:cs="Helvetica Neue"/>
                                     <w:color w:val="000000"/>
                                   </w:rPr>
-                                  <m:t>r.2</m:t>
+                                  <m:t>ssr</m:t>
                                 </m:r>
                               </m:sub>
                             </m:sSub>
@@ -5895,7 +5866,7 @@
                                 <w:rFonts w:ascii="Cambria Math" w:hAnsi="Cambria Math" w:cs="Helvetica Neue"/>
                                 <w:color w:val="000000"/>
                               </w:rPr>
-                              <m:t>r.1</m:t>
+                              <m:t>Sr</m:t>
                             </m:r>
                           </m:sub>
                         </m:sSub>
@@ -5931,7 +5902,7 @@
                                 <w:rFonts w:ascii="Cambria Math" w:hAnsi="Cambria Math" w:cs="Helvetica Neue"/>
                                 <w:color w:val="000000"/>
                               </w:rPr>
-                              <m:t>r.2</m:t>
+                              <m:t>ssr</m:t>
                             </m:r>
                           </m:sub>
                         </m:sSub>
@@ -5967,7 +5938,7 @@
                                 <w:rFonts w:ascii="Cambria Math" w:hAnsi="Cambria Math" w:cs="Helvetica Neue"/>
                                 <w:color w:val="000000"/>
                               </w:rPr>
-                              <m:t>r.2</m:t>
+                              <m:t>ssr</m:t>
                             </m:r>
                           </m:sub>
                         </m:sSub>
@@ -5979,12 +5950,53 @@
                           <m:t>)</m:t>
                         </m:r>
                       </m:oMath>
+                    </w:p>
+                    <w:p>
+                      <w:pPr>
+                        <w:rPr>
+                          <w:rFonts w:ascii="Helvetica Neue" w:hAnsi="Helvetica Neue" w:cs="Helvetica Neue"/>
+                          <w:color w:val="000000"/>
+                        </w:rPr>
+                      </w:pPr>
                       <w:r>
                         <w:rPr>
                           <w:rFonts w:ascii="Helvetica Neue" w:hAnsi="Helvetica Neue" w:cs="Helvetica Neue"/>
                           <w:color w:val="000000"/>
                         </w:rPr>
-                        <w:t xml:space="preserve">  </w:t>
+                        <w:tab/>
+                        <w:t>if bif is 1, pi_Sr = 0</w:t>
+                      </w:r>
+                    </w:p>
+                    <w:p>
+                      <w:pPr>
+                        <w:rPr>
+                          <w:rFonts w:ascii="Helvetica Neue" w:hAnsi="Helvetica Neue" w:cs="Helvetica Neue"/>
+                          <w:color w:val="000000"/>
+                        </w:rPr>
+                      </w:pPr>
+                      <w:r>
+                        <w:rPr>
+                          <w:rFonts w:ascii="Helvetica Neue" w:hAnsi="Helvetica Neue" w:cs="Helvetica Neue"/>
+                          <w:color w:val="000000"/>
+                        </w:rPr>
+                        <w:tab/>
+                        <w:t>if bif is 0.5, pi_Sr = 0.5*pi_Sr</w:t>
+                      </w:r>
+                    </w:p>
+                    <w:p>
+                      <w:pPr>
+                        <w:rPr>
+                          <w:rFonts w:ascii="Helvetica Neue" w:hAnsi="Helvetica Neue" w:cs="Helvetica Neue"/>
+                          <w:color w:val="000000"/>
+                        </w:rPr>
+                      </w:pPr>
+                      <w:r>
+                        <w:rPr>
+                          <w:rFonts w:ascii="Helvetica Neue" w:hAnsi="Helvetica Neue" w:cs="Helvetica Neue"/>
+                          <w:color w:val="000000"/>
+                        </w:rPr>
+                        <w:tab/>
+                        <w:t>if bif is 0, pi_Sr = pi_ssr</w:t>
                       </w:r>
                     </w:p>
                     <w:p>
@@ -6058,6 +6070,36 @@
         </w:rPr>
         <w:br w:type="textWrapping" w:clear="all"/>
       </w:r>
+      <w:r>
+        <w:rPr>
+          <w:rFonts w:ascii="Arial" w:hAnsi="Arial" w:cs="Arial"/>
+        </w:rPr>
+        <w:t>“Daily” should be</w:t>
+      </w:r>
+      <w:r>
+        <w:rPr>
+          <w:rFonts w:ascii="Arial" w:hAnsi="Arial" w:cs="Arial"/>
+        </w:rPr>
+        <w:t xml:space="preserve"> </w:t>
+      </w:r>
+      <w:r>
+        <w:rPr>
+          <w:rFonts w:ascii="Arial" w:hAnsi="Arial" w:cs="Arial"/>
+        </w:rPr>
+        <w:t>“</w:t>
+      </w:r>
+      <w:r>
+        <w:rPr>
+          <w:rFonts w:ascii="Arial" w:hAnsi="Arial" w:cs="Arial"/>
+        </w:rPr>
+        <w:t>timestep</w:t>
+      </w:r>
+      <w:r>
+        <w:rPr>
+          <w:rFonts w:ascii="Arial" w:hAnsi="Arial" w:cs="Arial"/>
+        </w:rPr>
+        <w:t>”</w:t>
+      </w:r>
     </w:p>
     <w:p>
       <w:pPr>
@@ -6066,6 +6108,24 @@
           <w:rFonts w:ascii="Arial" w:hAnsi="Arial" w:cs="Arial"/>
         </w:rPr>
       </w:pPr>
+      <w:r>
+        <w:rPr>
+          <w:rFonts w:ascii="Arial" w:hAnsi="Arial" w:cs="Arial"/>
+        </w:rPr>
+        <w:t>bif</w:t>
+      </w:r>
+      <w:r>
+        <w:rPr>
+          <w:rFonts w:ascii="Arial" w:hAnsi="Arial" w:cs="Arial"/>
+        </w:rPr>
+        <w:t>, N.bed…</w:t>
+      </w:r>
+      <w:r>
+        <w:rPr>
+          <w:rFonts w:ascii="Arial" w:hAnsi="Arial" w:cs="Arial"/>
+        </w:rPr>
+        <w:t xml:space="preserve"> undefined in table</w:t>
+      </w:r>
     </w:p>
     <w:p>
       <w:pPr>
@@ -8590,6 +8650,7 @@
         <w:jc w:val="both"/>
         <w:rPr>
           <w:rFonts w:ascii="Arial" w:hAnsi="Arial" w:cs="Arial"/>
+          <w:lang w:bidi="th-TH"/>
         </w:rPr>
       </w:pPr>
       <m:oMathPara>
@@ -8886,8 +8947,6 @@
           </m:sSub>
         </m:oMath>
       </m:oMathPara>
-      <w:bookmarkStart w:id="0" w:name="_GoBack"/>
-      <w:bookmarkEnd w:id="0"/>
     </w:p>
     <w:sectPr>
       <w:pgSz w:w="16820" w:h="11900" w:orient="landscape"/>
@@ -10099,7 +10158,7 @@
 </file>
 
 <file path=customXml/itemProps1.xml><?xml version="1.0" encoding="utf-8"?>
-<ds:datastoreItem xmlns:ds="http://schemas.openxmlformats.org/officeDocument/2006/customXml" ds:itemID="{A0008D0E-8F1B-F548-8742-2467CC53C624}">
+<ds:datastoreItem xmlns:ds="http://schemas.openxmlformats.org/officeDocument/2006/customXml" ds:itemID="{3A48D8F4-DB42-1D46-A8DC-084FAFC3A52C}">
   <ds:schemaRefs>
     <ds:schemaRef ds:uri="http://schemas.openxmlformats.org/officeDocument/2006/bibliography"/>
   </ds:schemaRefs>

</xml_diff>

<commit_message>
Adjusting binary model to have timestep
</commit_message>
<xml_diff>
--- a/antibioticdurationwardmodelequations.docx
+++ b/antibioticdurationwardmodelequations.docx
@@ -2944,6 +2944,20 @@
           <w:rFonts w:ascii="Arial" w:hAnsi="Arial" w:cs="Arial"/>
         </w:rPr>
       </w:pPr>
+      <w:r>
+        <w:rPr>
+          <w:rFonts w:ascii="Arial" w:hAnsi="Arial" w:cs="Arial"/>
+        </w:rPr>
+        <w:t>Sd of both durations</w:t>
+      </w:r>
+      <w:r>
+        <w:rPr>
+          <w:rFonts w:ascii="Arial" w:hAnsi="Arial" w:cs="Arial"/>
+        </w:rPr>
+        <w:t xml:space="preserve"> is the same</w:t>
+      </w:r>
+      <w:bookmarkStart w:id="0" w:name="_GoBack"/>
+      <w:bookmarkEnd w:id="0"/>
     </w:p>
     <w:p>
       <w:pPr>
@@ -4719,18 +4733,7 @@
           <w:bCs/>
           <w:color w:val="000000"/>
         </w:rPr>
-        <w:t>Time</w:t>
-      </w:r>
-      <w:bookmarkStart w:id="0" w:name="_GoBack"/>
-      <w:bookmarkEnd w:id="0"/>
-      <w:r>
-        <w:rPr>
-          <w:rFonts w:ascii="Arial" w:hAnsi="Arial" w:cs="Arial"/>
-          <w:b/>
-          <w:bCs/>
-          <w:color w:val="000000"/>
-        </w:rPr>
-        <w:t>step</w:t>
+        <w:t>Timestep</w:t>
       </w:r>
       <w:r>
         <w:rPr>
@@ -4791,13 +4794,13 @@
         <mc:AlternateContent>
           <mc:Choice Requires="wps">
             <w:drawing>
-              <wp:anchor distT="0" distB="0" distL="114300" distR="114300" simplePos="0" relativeHeight="251660288" behindDoc="0" locked="0" layoutInCell="1" allowOverlap="1" wp14:anchorId="1B39CBC8" wp14:editId="134B77A6">
+              <wp:anchor distT="0" distB="0" distL="114300" distR="114300" simplePos="0" relativeHeight="251660288" behindDoc="0" locked="0" layoutInCell="1" allowOverlap="1" wp14:anchorId="1B39CBC8" wp14:editId="28E915CE">
                 <wp:simplePos x="0" y="0"/>
                 <wp:positionH relativeFrom="column">
-                  <wp:posOffset>5372100</wp:posOffset>
+                  <wp:posOffset>5305425</wp:posOffset>
                 </wp:positionH>
                 <wp:positionV relativeFrom="paragraph">
-                  <wp:posOffset>45720</wp:posOffset>
+                  <wp:posOffset>35560</wp:posOffset>
                 </wp:positionV>
                 <wp:extent cx="4114800" cy="5029200"/>
                 <wp:effectExtent l="0" t="0" r="0" b="0"/>
@@ -5437,7 +5440,7 @@
                 <v:stroke joinstyle="miter"/>
                 <v:path gradientshapeok="t" o:connecttype="rect"/>
               </v:shapetype>
-              <v:shape id="Text Box 6" o:spid="_x0000_s1026" type="#_x0000_t202" style="position:absolute;left:0;text-align:left;margin-left:423pt;margin-top:3.6pt;width:324pt;height:396pt;z-index:251660288;visibility:visible;mso-wrap-style:square;mso-width-percent:0;mso-height-percent:0;mso-wrap-distance-left:9pt;mso-wrap-distance-top:0;mso-wrap-distance-right:9pt;mso-wrap-distance-bottom:0;mso-position-horizontal:absolute;mso-position-horizontal-relative:text;mso-position-vertical:absolute;mso-position-vertical-relative:text;mso-width-percent:0;mso-height-percent:0;mso-width-relative:margin;mso-height-relative:margin;v-text-anchor:top" o:gfxdata="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" filled="f" stroked="f">
+              <v:shape id="Text Box 6" o:spid="_x0000_s1026" type="#_x0000_t202" style="position:absolute;left:0;text-align:left;margin-left:417.75pt;margin-top:2.8pt;width:324pt;height:396pt;z-index:251660288;visibility:visible;mso-wrap-style:square;mso-width-percent:0;mso-height-percent:0;mso-wrap-distance-left:9pt;mso-wrap-distance-top:0;mso-wrap-distance-right:9pt;mso-wrap-distance-bottom:0;mso-position-horizontal:absolute;mso-position-horizontal-relative:text;mso-position-vertical:absolute;mso-position-vertical-relative:text;mso-width-percent:0;mso-height-percent:0;mso-width-relative:margin;mso-height-relative:margin;v-text-anchor:top" o:gfxdata="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" filled="f" stroked="f">
                 <v:textbox>
                   <w:txbxContent>
                     <w:p>
@@ -10158,7 +10161,7 @@
 </file>
 
 <file path=customXml/itemProps1.xml><?xml version="1.0" encoding="utf-8"?>
-<ds:datastoreItem xmlns:ds="http://schemas.openxmlformats.org/officeDocument/2006/customXml" ds:itemID="{3A48D8F4-DB42-1D46-A8DC-084FAFC3A52C}">
+<ds:datastoreItem xmlns:ds="http://schemas.openxmlformats.org/officeDocument/2006/customXml" ds:itemID="{1BD99471-ADD3-7641-93A5-E21EBF3C0569}">
   <ds:schemaRefs>
     <ds:schemaRef ds:uri="http://schemas.openxmlformats.org/officeDocument/2006/bibliography"/>
   </ds:schemaRefs>

</xml_diff>

<commit_message>
updated model 2 diagram
</commit_message>
<xml_diff>
--- a/antibioticdurationwardmodelequations.docx
+++ b/antibioticdurationwardmodelequations.docx
@@ -1,6 +1,6 @@
 
 <file path=word/document.xml><?xml version="1.0" encoding="utf-8"?>
-<w:document xmlns:wpc="http://schemas.microsoft.com/office/word/2010/wordprocessingCanvas" xmlns:mo="http://schemas.microsoft.com/office/mac/office/2008/main" xmlns:mc="http://schemas.openxmlformats.org/markup-compatibility/2006" xmlns:mv="urn:schemas-microsoft-com:mac:vml" xmlns:o="urn:schemas-microsoft-com:office:office" xmlns:r="http://schemas.openxmlformats.org/officeDocument/2006/relationships" xmlns:m="http://schemas.openxmlformats.org/officeDocument/2006/math" xmlns:v="urn:schemas-microsoft-com:vml" xmlns:wp14="http://schemas.microsoft.com/office/word/2010/wordprocessingDrawing" xmlns:wp="http://schemas.openxmlformats.org/drawingml/2006/wordprocessingDrawing" xmlns:w10="urn:schemas-microsoft-com:office:word" xmlns:w="http://schemas.openxmlformats.org/wordprocessingml/2006/main" xmlns:w14="http://schemas.microsoft.com/office/word/2010/wordml" xmlns:w15="http://schemas.microsoft.com/office/word/2012/wordml" xmlns:wpg="http://schemas.microsoft.com/office/word/2010/wordprocessingGroup" xmlns:wpi="http://schemas.microsoft.com/office/word/2010/wordprocessingInk" xmlns:wne="http://schemas.microsoft.com/office/word/2006/wordml" xmlns:wps="http://schemas.microsoft.com/office/word/2010/wordprocessingShape" mc:Ignorable="w14 w15 wp14">
+<w:document xmlns:wpc="http://schemas.microsoft.com/office/word/2010/wordprocessingCanvas" xmlns:mo="http://schemas.microsoft.com/office/mac/office/2008/main" xmlns:mc="http://schemas.openxmlformats.org/markup-compatibility/2006" xmlns:mv="urn:schemas-microsoft-com:mac:vml" xmlns:o="urn:schemas-microsoft-com:office:office" xmlns:r="http://schemas.openxmlformats.org/officeDocument/2006/relationships" xmlns:m="http://schemas.openxmlformats.org/officeDocument/2006/math" xmlns:v="urn:schemas-microsoft-com:vml" xmlns:wp14="http://schemas.microsoft.com/office/word/2010/wordprocessingDrawing" xmlns:wp="http://schemas.openxmlformats.org/drawingml/2006/wordprocessingDrawing" xmlns:w10="urn:schemas-microsoft-com:office:word" xmlns:w="http://schemas.openxmlformats.org/wordprocessingml/2006/main" xmlns:w14="http://schemas.microsoft.com/office/word/2010/wordml" xmlns:wpg="http://schemas.microsoft.com/office/word/2010/wordprocessingGroup" xmlns:wpi="http://schemas.microsoft.com/office/word/2010/wordprocessingInk" xmlns:wne="http://schemas.microsoft.com/office/word/2006/wordml" xmlns:wps="http://schemas.microsoft.com/office/word/2010/wordprocessingShape" mc:Ignorable="w14 wp14">
   <w:body>
     <w:p>
       <w:pPr>
@@ -358,7 +358,7 @@
           <w:rPr>
             <w:rFonts w:ascii="Cambria Math" w:hAnsi="Cambria Math" w:cs="Arial"/>
           </w:rPr>
-          <m:t xml:space="preserve"> (1-</m:t>
+          <m:t xml:space="preserve"> ×(1-</m:t>
         </m:r>
         <m:sSub>
           <m:sSubPr>
@@ -470,8 +470,6 @@
         <w:ind w:left="1980"/>
         <w:rPr>
           <w:rFonts w:ascii="Helvetica Neue" w:hAnsi="Helvetica Neue" w:cs="Helvetica Neue"/>
-          <w:i/>
-          <w:lang w:bidi="th-TH"/>
         </w:rPr>
       </w:pPr>
       <w:r>
@@ -512,39 +510,7 @@
           <w:rPr>
             <w:rFonts w:ascii="Cambria Math" w:hAnsi="Cambria Math" w:cs="Arial"/>
           </w:rPr>
-          <m:t xml:space="preserve">=(1- </m:t>
-        </m:r>
-        <m:sSub>
-          <m:sSubPr>
-            <m:ctrlPr>
-              <w:rPr>
-                <w:rFonts w:ascii="Cambria Math" w:hAnsi="Cambria Math" w:cs="Arial"/>
-                <w:i/>
-              </w:rPr>
-            </m:ctrlPr>
-          </m:sSubPr>
-          <m:e>
-            <m:r>
-              <w:rPr>
-                <w:rFonts w:ascii="Cambria Math" w:hAnsi="Cambria Math" w:cs="Arial"/>
-              </w:rPr>
-              <m:t>τ</m:t>
-            </m:r>
-          </m:e>
-          <m:sub>
-            <m:r>
-              <w:rPr>
-                <w:rFonts w:ascii="Cambria Math" w:hAnsi="Cambria Math" w:cs="Arial"/>
-              </w:rPr>
-              <m:t>S-s</m:t>
-            </m:r>
-          </m:sub>
-        </m:sSub>
-        <m:r>
-          <w:rPr>
-            <w:rFonts w:ascii="Cambria Math" w:hAnsi="Cambria Math" w:cs="Arial"/>
-          </w:rPr>
-          <m:t>)(1-</m:t>
+          <m:t>=1-</m:t>
         </m:r>
         <m:sSub>
           <m:sSubPr>
@@ -576,24 +542,8 @@
           <w:rPr>
             <w:rFonts w:ascii="Cambria Math" w:hAnsi="Cambria Math" w:cs="Arial"/>
           </w:rPr>
-          <m:t>)</m:t>
+          <m:t>-</m:t>
         </m:r>
-      </m:oMath>
-    </w:p>
-    <w:p>
-      <w:pPr>
-        <w:rPr>
-          <w:rFonts w:ascii="Helvetica Neue" w:hAnsi="Helvetica Neue" w:cs="Helvetica Neue"/>
-          <w:color w:val="000000"/>
-        </w:rPr>
-      </w:pPr>
-      <w:r>
-        <w:rPr>
-          <w:rFonts w:ascii="Helvetica Neue" w:hAnsi="Helvetica Neue" w:cs="Helvetica Neue"/>
-        </w:rPr>
-        <w:tab/>
-      </w:r>
-      <m:oMath>
         <m:sSub>
           <m:sSubPr>
             <m:ctrlPr>
@@ -608,7 +558,7 @@
               <w:rPr>
                 <w:rFonts w:ascii="Cambria Math" w:hAnsi="Cambria Math" w:cs="Arial"/>
               </w:rPr>
-              <m:t>τ</m:t>
+              <m:t>P</m:t>
             </m:r>
           </m:e>
           <m:sub>
@@ -616,62 +566,15 @@
               <w:rPr>
                 <w:rFonts w:ascii="Cambria Math" w:hAnsi="Cambria Math" w:cs="Arial"/>
               </w:rPr>
-              <m:t>S-s</m:t>
+              <m:t>S</m:t>
             </m:r>
           </m:sub>
         </m:sSub>
       </m:oMath>
-      <w:r>
-        <w:rPr>
-          <w:rFonts w:ascii="Helvetica Neue" w:hAnsi="Helvetica Neue" w:cs="Helvetica Neue"/>
-        </w:rPr>
-        <w:t xml:space="preserve">: </w:t>
-      </w:r>
-      <w:r>
-        <w:rPr>
-          <w:rFonts w:ascii="Helvetica Neue" w:hAnsi="Helvetica Neue" w:cs="Helvetica Neue"/>
-          <w:color w:val="000000"/>
-        </w:rPr>
-        <w:t>Pro</w:t>
-      </w:r>
-      <w:r>
-        <w:rPr>
-          <w:rFonts w:ascii="Helvetica Neue" w:hAnsi="Helvetica Neue" w:cs="Helvetica Neue"/>
-          <w:color w:val="000000"/>
-        </w:rPr>
-        <w:t>portion</w:t>
-      </w:r>
-      <w:r>
-        <w:rPr>
-          <w:rFonts w:ascii="Helvetica Neue" w:hAnsi="Helvetica Neue" w:cs="Helvetica Neue"/>
-          <w:color w:val="000000"/>
-        </w:rPr>
-        <w:t xml:space="preserve"> of </w:t>
-      </w:r>
-      <w:r>
-        <w:rPr>
-          <w:rFonts w:ascii="Helvetica Neue" w:hAnsi="Helvetica Neue" w:cs="Helvetica Neue"/>
-          <w:color w:val="000000"/>
-        </w:rPr>
-        <w:t>large S</w:t>
-      </w:r>
-      <w:r>
-        <w:rPr>
-          <w:rFonts w:ascii="Helvetica Neue" w:hAnsi="Helvetica Neue" w:cs="Helvetica Neue"/>
-          <w:color w:val="000000"/>
-        </w:rPr>
-        <w:t xml:space="preserve"> within non-</w:t>
-      </w:r>
-      <w:r>
-        <w:rPr>
-          <w:rFonts w:ascii="Helvetica Neue" w:hAnsi="Helvetica Neue" w:cs="Helvetica Neue"/>
-          <w:color w:val="000000"/>
-        </w:rPr>
-        <w:t>resistant states (S+s)</w:t>
-      </w:r>
-    </w:p>
-    <w:p>
-      <w:pPr>
+    </w:p>
+    <w:p>
+      <w:pPr>
+        <w:ind w:left="1980"/>
         <w:rPr>
           <w:rFonts w:ascii="Helvetica Neue" w:hAnsi="Helvetica Neue" w:cs="Helvetica Neue"/>
           <w:color w:val="000000"/>
@@ -1109,6 +1012,7 @@
           <w:b/>
           <w:i/>
         </w:rPr>
+        <w:lastRenderedPageBreak/>
         <w:t>Model 2</w:t>
       </w:r>
     </w:p>
@@ -1373,7 +1277,7 @@
           <w:rPr>
             <w:rFonts w:ascii="Cambria Math" w:hAnsi="Cambria Math" w:cs="Arial"/>
           </w:rPr>
-          <m:t xml:space="preserve"> (1-</m:t>
+          <m:t xml:space="preserve"> ×(1-</m:t>
         </m:r>
         <m:sSub>
           <m:sSubPr>
@@ -1608,7 +1512,21 @@
         <w:rPr>
           <w:rFonts w:ascii="Helvetica Neue" w:hAnsi="Helvetica Neue" w:cs="Helvetica Neue"/>
         </w:rPr>
-        <w:t xml:space="preserve">State Sr: carry </w:t>
+        <w:t xml:space="preserve">State </w:t>
+      </w:r>
+      <w:proofErr w:type="spellStart"/>
+      <w:r>
+        <w:rPr>
+          <w:rFonts w:ascii="Helvetica Neue" w:hAnsi="Helvetica Neue" w:cs="Helvetica Neue"/>
+        </w:rPr>
+        <w:t>Sr</w:t>
+      </w:r>
+      <w:proofErr w:type="spellEnd"/>
+      <w:r>
+        <w:rPr>
+          <w:rFonts w:ascii="Helvetica Neue" w:hAnsi="Helvetica Neue" w:cs="Helvetica Neue"/>
+        </w:rPr>
+        <w:t xml:space="preserve">: carry </w:t>
       </w:r>
       <w:r>
         <w:rPr>
@@ -1717,6 +1635,12 @@
               </m:r>
             </m:sub>
           </m:sSub>
+          <m:r>
+            <w:rPr>
+              <w:rFonts w:ascii="Cambria Math" w:hAnsi="Cambria Math" w:cs="Arial"/>
+            </w:rPr>
+            <m:t xml:space="preserve"> ×</m:t>
+          </m:r>
           <m:sSub>
             <m:sSubPr>
               <m:ctrlPr>
@@ -1761,7 +1685,21 @@
         <w:rPr>
           <w:rFonts w:ascii="Helvetica Neue" w:hAnsi="Helvetica Neue" w:cs="Helvetica Neue"/>
         </w:rPr>
-        <w:t xml:space="preserve">State sr: carry </w:t>
+        <w:t xml:space="preserve">State </w:t>
+      </w:r>
+      <w:proofErr w:type="spellStart"/>
+      <w:r>
+        <w:rPr>
+          <w:rFonts w:ascii="Helvetica Neue" w:hAnsi="Helvetica Neue" w:cs="Helvetica Neue"/>
+        </w:rPr>
+        <w:t>sr</w:t>
+      </w:r>
+      <w:proofErr w:type="spellEnd"/>
+      <w:r>
+        <w:rPr>
+          <w:rFonts w:ascii="Helvetica Neue" w:hAnsi="Helvetica Neue" w:cs="Helvetica Neue"/>
+        </w:rPr>
+        <w:t xml:space="preserve">: carry </w:t>
       </w:r>
       <w:r>
         <w:rPr>
@@ -1878,6 +1816,12 @@
             </m:r>
           </m:sub>
         </m:sSub>
+        <m:r>
+          <w:rPr>
+            <w:rFonts w:ascii="Cambria Math" w:hAnsi="Cambria Math" w:cs="Arial"/>
+          </w:rPr>
+          <m:t>×</m:t>
+        </m:r>
         <m:sSub>
           <m:sSubPr>
             <m:ctrlPr>
@@ -1921,7 +1865,21 @@
         <w:rPr>
           <w:rFonts w:ascii="Helvetica Neue" w:hAnsi="Helvetica Neue" w:cs="Helvetica Neue"/>
         </w:rPr>
-        <w:t>State sR: carry</w:t>
+        <w:t xml:space="preserve">State </w:t>
+      </w:r>
+      <w:proofErr w:type="spellStart"/>
+      <w:r>
+        <w:rPr>
+          <w:rFonts w:ascii="Helvetica Neue" w:hAnsi="Helvetica Neue" w:cs="Helvetica Neue"/>
+        </w:rPr>
+        <w:t>sR</w:t>
+      </w:r>
+      <w:proofErr w:type="spellEnd"/>
+      <w:r>
+        <w:rPr>
+          <w:rFonts w:ascii="Helvetica Neue" w:hAnsi="Helvetica Neue" w:cs="Helvetica Neue"/>
+        </w:rPr>
+        <w:t>: carry</w:t>
       </w:r>
       <w:r>
         <w:rPr>
@@ -2066,7 +2024,7 @@
             <w:rPr>
               <w:rFonts w:ascii="Cambria Math" w:hAnsi="Cambria Math" w:cs="Arial"/>
             </w:rPr>
-            <m:t>)</m:t>
+            <m:t>)×</m:t>
           </m:r>
           <m:sSub>
             <m:sSubPr>
@@ -2108,382 +2066,6 @@
     </w:p>
     <w:p>
       <w:pPr>
-        <w:ind w:left="720" w:firstLine="720"/>
-        <w:rPr>
-          <w:rFonts w:ascii="Helvetica Neue" w:hAnsi="Helvetica Neue" w:cs="Helvetica Neue"/>
-          <w:color w:val="000000"/>
-        </w:rPr>
-      </w:pPr>
-      <m:oMath>
-        <m:sSub>
-          <m:sSubPr>
-            <m:ctrlPr>
-              <w:rPr>
-                <w:rFonts w:ascii="Cambria Math" w:hAnsi="Cambria Math" w:cs="Arial"/>
-                <w:i/>
-              </w:rPr>
-            </m:ctrlPr>
-          </m:sSubPr>
-          <m:e>
-            <m:r>
-              <w:rPr>
-                <w:rFonts w:ascii="Cambria Math" w:hAnsi="Cambria Math" w:cs="Arial"/>
-              </w:rPr>
-              <m:t>τ</m:t>
-            </m:r>
-          </m:e>
-          <m:sub>
-            <m:r>
-              <w:rPr>
-                <w:rFonts w:ascii="Cambria Math" w:hAnsi="Cambria Math" w:cs="Arial"/>
-              </w:rPr>
-              <m:t>S-s</m:t>
-            </m:r>
-          </m:sub>
-        </m:sSub>
-      </m:oMath>
-      <w:r>
-        <w:rPr>
-          <w:rFonts w:ascii="Helvetica Neue" w:hAnsi="Helvetica Neue" w:cs="Helvetica Neue"/>
-        </w:rPr>
-        <w:t xml:space="preserve">: </w:t>
-      </w:r>
-      <w:r>
-        <w:rPr>
-          <w:rFonts w:ascii="Helvetica Neue" w:hAnsi="Helvetica Neue" w:cs="Helvetica Neue"/>
-          <w:color w:val="000000"/>
-        </w:rPr>
-        <w:t xml:space="preserve">Proportion of </w:t>
-      </w:r>
-      <w:r>
-        <w:rPr>
-          <w:rFonts w:ascii="Helvetica Neue" w:hAnsi="Helvetica Neue" w:cs="Helvetica Neue"/>
-          <w:color w:val="000000"/>
-        </w:rPr>
-        <w:t>large S</w:t>
-      </w:r>
-      <w:r>
-        <w:rPr>
-          <w:rFonts w:ascii="Helvetica Neue" w:hAnsi="Helvetica Neue" w:cs="Helvetica Neue"/>
-          <w:color w:val="000000"/>
-        </w:rPr>
-        <w:t xml:space="preserve"> within non-</w:t>
-      </w:r>
-      <w:r>
-        <w:rPr>
-          <w:rFonts w:ascii="Helvetica Neue" w:hAnsi="Helvetica Neue" w:cs="Helvetica Neue"/>
-          <w:color w:val="000000"/>
-        </w:rPr>
-        <w:t>resistant states (S+s)</w:t>
-      </w:r>
-    </w:p>
-    <w:p>
-      <w:pPr>
-        <w:ind w:left="720" w:firstLine="720"/>
-        <w:rPr>
-          <w:rFonts w:ascii="Helvetica Neue" w:hAnsi="Helvetica Neue" w:cs="Helvetica Neue"/>
-          <w:color w:val="000000"/>
-        </w:rPr>
-      </w:pPr>
-      <m:oMath>
-        <m:sSub>
-          <m:sSubPr>
-            <m:ctrlPr>
-              <w:rPr>
-                <w:rFonts w:ascii="Cambria Math" w:hAnsi="Cambria Math" w:cs="Arial"/>
-                <w:i/>
-              </w:rPr>
-            </m:ctrlPr>
-          </m:sSubPr>
-          <m:e>
-            <m:r>
-              <w:rPr>
-                <w:rFonts w:ascii="Cambria Math" w:hAnsi="Cambria Math" w:cs="Arial"/>
-              </w:rPr>
-              <m:t>τ</m:t>
-            </m:r>
-          </m:e>
-          <m:sub>
-            <m:r>
-              <w:rPr>
-                <w:rFonts w:ascii="Cambria Math" w:hAnsi="Cambria Math" w:cs="Arial"/>
-              </w:rPr>
-              <m:t>Sr-R</m:t>
-            </m:r>
-          </m:sub>
-        </m:sSub>
-      </m:oMath>
-      <w:r>
-        <w:rPr>
-          <w:rFonts w:ascii="Helvetica Neue" w:hAnsi="Helvetica Neue" w:cs="Helvetica Neue"/>
-        </w:rPr>
-        <w:t xml:space="preserve">: </w:t>
-      </w:r>
-      <w:r>
-        <w:rPr>
-          <w:rFonts w:ascii="Helvetica Neue" w:hAnsi="Helvetica Neue" w:cs="Helvetica Neue"/>
-        </w:rPr>
-        <w:t xml:space="preserve">Proportion of </w:t>
-      </w:r>
-      <w:r>
-        <w:rPr>
-          <w:rFonts w:ascii="Helvetica Neue" w:hAnsi="Helvetica Neue" w:cs="Helvetica Neue"/>
-        </w:rPr>
-        <w:t>S</w:t>
-      </w:r>
-      <w:r>
-        <w:rPr>
-          <w:rFonts w:ascii="Helvetica Neue" w:hAnsi="Helvetica Neue" w:cs="Helvetica Neue"/>
-        </w:rPr>
-        <w:t>r</w:t>
-      </w:r>
-      <w:r>
-        <w:rPr>
-          <w:rFonts w:ascii="Helvetica Neue" w:hAnsi="Helvetica Neue" w:cs="Helvetica Neue"/>
-        </w:rPr>
-        <w:t xml:space="preserve"> within resistant </w:t>
-      </w:r>
-      <w:r>
-        <w:rPr>
-          <w:rFonts w:ascii="Helvetica Neue" w:hAnsi="Helvetica Neue" w:cs="Helvetica Neue"/>
-        </w:rPr>
-        <w:t>states</w:t>
-      </w:r>
-      <w:r>
-        <w:rPr>
-          <w:rFonts w:ascii="Helvetica Neue" w:hAnsi="Helvetica Neue" w:cs="Helvetica Neue"/>
-        </w:rPr>
-        <w:t xml:space="preserve"> (R)</w:t>
-      </w:r>
-    </w:p>
-    <w:p>
-      <w:pPr>
-        <w:ind w:left="720" w:firstLine="720"/>
-        <w:rPr>
-          <w:rFonts w:ascii="Helvetica Neue" w:hAnsi="Helvetica Neue" w:cs="Helvetica Neue"/>
-        </w:rPr>
-      </w:pPr>
-      <m:oMath>
-        <m:sSub>
-          <m:sSubPr>
-            <m:ctrlPr>
-              <w:rPr>
-                <w:rFonts w:ascii="Cambria Math" w:hAnsi="Cambria Math" w:cs="Arial"/>
-                <w:i/>
-              </w:rPr>
-            </m:ctrlPr>
-          </m:sSubPr>
-          <m:e>
-            <m:r>
-              <w:rPr>
-                <w:rFonts w:ascii="Cambria Math" w:hAnsi="Cambria Math" w:cs="Arial"/>
-              </w:rPr>
-              <m:t>τ</m:t>
-            </m:r>
-          </m:e>
-          <m:sub>
-            <m:r>
-              <w:rPr>
-                <w:rFonts w:ascii="Cambria Math" w:hAnsi="Cambria Math" w:cs="Arial"/>
-              </w:rPr>
-              <m:t>sr-R</m:t>
-            </m:r>
-          </m:sub>
-        </m:sSub>
-      </m:oMath>
-      <w:r>
-        <w:rPr>
-          <w:rFonts w:ascii="Helvetica Neue" w:hAnsi="Helvetica Neue" w:cs="Helvetica Neue"/>
-        </w:rPr>
-        <w:t xml:space="preserve">: </w:t>
-      </w:r>
-      <w:r>
-        <w:rPr>
-          <w:rFonts w:ascii="Helvetica Neue" w:hAnsi="Helvetica Neue" w:cs="Helvetica Neue"/>
-        </w:rPr>
-        <w:t>Proportion of sr within resistant states</w:t>
-      </w:r>
-      <w:r>
-        <w:rPr>
-          <w:rFonts w:ascii="Helvetica Neue" w:hAnsi="Helvetica Neue" w:cs="Helvetica Neue"/>
-        </w:rPr>
-        <w:t xml:space="preserve"> (R)</w:t>
-      </w:r>
-    </w:p>
-    <w:p>
-      <w:pPr>
-        <w:ind w:left="720" w:firstLine="720"/>
-        <w:rPr>
-          <w:rFonts w:ascii="Helvetica Neue" w:hAnsi="Helvetica Neue" w:cs="Helvetica Neue"/>
-          <w:color w:val="000000"/>
-        </w:rPr>
-      </w:pPr>
-      <m:oMath>
-        <m:sSub>
-          <m:sSubPr>
-            <m:ctrlPr>
-              <w:rPr>
-                <w:rFonts w:ascii="Cambria Math" w:hAnsi="Cambria Math" w:cs="Arial"/>
-                <w:i/>
-              </w:rPr>
-            </m:ctrlPr>
-          </m:sSubPr>
-          <m:e>
-            <m:r>
-              <w:rPr>
-                <w:rFonts w:ascii="Cambria Math" w:hAnsi="Cambria Math" w:cs="Arial"/>
-              </w:rPr>
-              <m:t>τ</m:t>
-            </m:r>
-          </m:e>
-          <m:sub>
-            <m:r>
-              <w:rPr>
-                <w:rFonts w:ascii="Cambria Math" w:hAnsi="Cambria Math" w:cs="Arial"/>
-              </w:rPr>
-              <m:t>sR-R</m:t>
-            </m:r>
-          </m:sub>
-        </m:sSub>
-      </m:oMath>
-      <w:r>
-        <w:rPr>
-          <w:rFonts w:ascii="Helvetica Neue" w:hAnsi="Helvetica Neue" w:cs="Helvetica Neue"/>
-        </w:rPr>
-        <w:t>: Proportion of sR within resistant states (R)</w:t>
-      </w:r>
-    </w:p>
-    <w:p>
-      <w:pPr>
-        <w:ind w:left="720" w:firstLine="720"/>
-        <w:rPr>
-          <w:rFonts w:ascii="Helvetica Neue" w:hAnsi="Helvetica Neue" w:cs="Helvetica Neue"/>
-          <w:color w:val="000000"/>
-        </w:rPr>
-      </w:pPr>
-      <w:r>
-        <w:rPr>
-          <w:rFonts w:ascii="Helvetica Neue" w:hAnsi="Helvetica Neue" w:cs="Helvetica Neue"/>
-          <w:color w:val="000000"/>
-        </w:rPr>
-        <w:t xml:space="preserve">where </w:t>
-      </w:r>
-      <m:oMath>
-        <m:sSub>
-          <m:sSubPr>
-            <m:ctrlPr>
-              <w:rPr>
-                <w:rFonts w:ascii="Cambria Math" w:hAnsi="Cambria Math" w:cs="Arial"/>
-                <w:i/>
-              </w:rPr>
-            </m:ctrlPr>
-          </m:sSubPr>
-          <m:e>
-            <m:r>
-              <w:rPr>
-                <w:rFonts w:ascii="Cambria Math" w:hAnsi="Cambria Math" w:cs="Arial"/>
-              </w:rPr>
-              <m:t>τ</m:t>
-            </m:r>
-          </m:e>
-          <m:sub>
-            <m:r>
-              <w:rPr>
-                <w:rFonts w:ascii="Cambria Math" w:hAnsi="Cambria Math" w:cs="Arial"/>
-              </w:rPr>
-              <m:t>sR-R</m:t>
-            </m:r>
-          </m:sub>
-        </m:sSub>
-        <m:r>
-          <w:rPr>
-            <w:rFonts w:ascii="Cambria Math" w:hAnsi="Cambria Math" w:cs="Arial"/>
-          </w:rPr>
-          <m:t xml:space="preserve">=1- </m:t>
-        </m:r>
-        <m:sSub>
-          <m:sSubPr>
-            <m:ctrlPr>
-              <w:rPr>
-                <w:rFonts w:ascii="Cambria Math" w:hAnsi="Cambria Math" w:cs="Arial"/>
-                <w:i/>
-              </w:rPr>
-            </m:ctrlPr>
-          </m:sSubPr>
-          <m:e>
-            <m:r>
-              <w:rPr>
-                <w:rFonts w:ascii="Cambria Math" w:hAnsi="Cambria Math" w:cs="Arial"/>
-              </w:rPr>
-              <m:t>τ</m:t>
-            </m:r>
-          </m:e>
-          <m:sub>
-            <m:r>
-              <w:rPr>
-                <w:rFonts w:ascii="Cambria Math" w:hAnsi="Cambria Math" w:cs="Arial"/>
-              </w:rPr>
-              <m:t>Sr-R</m:t>
-            </m:r>
-          </m:sub>
-        </m:sSub>
-        <m:r>
-          <w:rPr>
-            <w:rFonts w:ascii="Cambria Math" w:hAnsi="Cambria Math" w:cs="Arial"/>
-          </w:rPr>
-          <m:t>-</m:t>
-        </m:r>
-        <m:sSub>
-          <m:sSubPr>
-            <m:ctrlPr>
-              <w:rPr>
-                <w:rFonts w:ascii="Cambria Math" w:hAnsi="Cambria Math" w:cs="Arial"/>
-                <w:i/>
-              </w:rPr>
-            </m:ctrlPr>
-          </m:sSubPr>
-          <m:e>
-            <m:r>
-              <w:rPr>
-                <w:rFonts w:ascii="Cambria Math" w:hAnsi="Cambria Math" w:cs="Arial"/>
-              </w:rPr>
-              <m:t>τ</m:t>
-            </m:r>
-          </m:e>
-          <m:sub>
-            <m:r>
-              <w:rPr>
-                <w:rFonts w:ascii="Cambria Math" w:hAnsi="Cambria Math" w:cs="Arial"/>
-              </w:rPr>
-              <m:t>sr-R</m:t>
-            </m:r>
-          </m:sub>
-        </m:sSub>
-        <m:r>
-          <w:rPr>
-            <w:rFonts w:ascii="Cambria Math" w:hAnsi="Cambria Math" w:cs="Arial"/>
-          </w:rPr>
-          <m:t xml:space="preserve"> </m:t>
-        </m:r>
-      </m:oMath>
-      <w:r>
-        <w:rPr>
-          <w:rFonts w:ascii="Helvetica Neue" w:hAnsi="Helvetica Neue" w:cs="Helvetica Neue"/>
-        </w:rPr>
-        <w:t xml:space="preserve"> </w:t>
-      </w:r>
-    </w:p>
-    <w:p>
-      <w:pPr>
-        <w:ind w:left="1980"/>
-        <w:rPr>
-          <w:rFonts w:ascii="Helvetica Neue" w:hAnsi="Helvetica Neue" w:cs="Helvetica Neue"/>
-          <w:color w:val="000000"/>
-        </w:rPr>
-      </w:pPr>
-    </w:p>
-    <w:p>
-      <w:pPr>
         <w:pStyle w:val="ListParagraph"/>
         <w:numPr>
           <w:ilvl w:val="0"/>
@@ -2518,12 +2100,21 @@
           <w:i/>
         </w:rPr>
       </w:pPr>
-      <w:r>
-        <w:rPr>
-          <w:rFonts w:ascii="Helvetica Neue" w:hAnsi="Helvetica Neue" w:cs="Helvetica Neue"/>
-          <w:color w:val="000000"/>
-        </w:rPr>
-        <w:t xml:space="preserve">narrow spectrum antibiotics, </w:t>
+      <w:proofErr w:type="gramStart"/>
+      <w:r>
+        <w:rPr>
+          <w:rFonts w:ascii="Helvetica Neue" w:hAnsi="Helvetica Neue" w:cs="Helvetica Neue"/>
+          <w:color w:val="000000"/>
+        </w:rPr>
+        <w:t>narrow</w:t>
+      </w:r>
+      <w:proofErr w:type="gramEnd"/>
+      <w:r>
+        <w:rPr>
+          <w:rFonts w:ascii="Helvetica Neue" w:hAnsi="Helvetica Neue" w:cs="Helvetica Neue"/>
+          <w:color w:val="000000"/>
+        </w:rPr>
+        <w:t xml:space="preserve"> spectrum antibiotics, </w:t>
       </w:r>
       <m:oMath>
         <m:sSub>
@@ -2586,12 +2177,21 @@
           <w:i/>
         </w:rPr>
       </w:pPr>
-      <w:r>
-        <w:rPr>
-          <w:rFonts w:ascii="Helvetica Neue" w:hAnsi="Helvetica Neue" w:cs="Helvetica Neue"/>
-          <w:color w:val="000000"/>
-        </w:rPr>
-        <w:t xml:space="preserve">broad spectrum antibiotics, </w:t>
+      <w:proofErr w:type="gramStart"/>
+      <w:r>
+        <w:rPr>
+          <w:rFonts w:ascii="Helvetica Neue" w:hAnsi="Helvetica Neue" w:cs="Helvetica Neue"/>
+          <w:color w:val="000000"/>
+        </w:rPr>
+        <w:t>broad</w:t>
+      </w:r>
+      <w:proofErr w:type="gramEnd"/>
+      <w:r>
+        <w:rPr>
+          <w:rFonts w:ascii="Helvetica Neue" w:hAnsi="Helvetica Neue" w:cs="Helvetica Neue"/>
+          <w:color w:val="000000"/>
+        </w:rPr>
+        <w:t xml:space="preserve"> spectrum antibiotics, </w:t>
       </w:r>
       <m:oMath>
         <m:sSub>
@@ -2944,20 +2544,6 @@
           <w:rFonts w:ascii="Arial" w:hAnsi="Arial" w:cs="Arial"/>
         </w:rPr>
       </w:pPr>
-      <w:r>
-        <w:rPr>
-          <w:rFonts w:ascii="Arial" w:hAnsi="Arial" w:cs="Arial"/>
-        </w:rPr>
-        <w:t>Sd of both durations</w:t>
-      </w:r>
-      <w:r>
-        <w:rPr>
-          <w:rFonts w:ascii="Arial" w:hAnsi="Arial" w:cs="Arial"/>
-        </w:rPr>
-        <w:t xml:space="preserve"> is the same</w:t>
-      </w:r>
-      <w:bookmarkStart w:id="0" w:name="_GoBack"/>
-      <w:bookmarkEnd w:id="0"/>
     </w:p>
     <w:p>
       <w:pPr>
@@ -3224,7 +2810,6 @@
       <w:r>
         <w:rPr>
           <w:noProof/>
-          <w:lang w:bidi="th-TH"/>
         </w:rPr>
         <w:drawing>
           <wp:anchor distT="0" distB="0" distL="114300" distR="114300" simplePos="0" relativeHeight="251658240" behindDoc="0" locked="0" layoutInCell="1" allowOverlap="1" wp14:anchorId="5F4718EE" wp14:editId="45943A6D">
@@ -3252,7 +2837,7 @@
                     </pic:cNvPicPr>
                   </pic:nvPicPr>
                   <pic:blipFill>
-                    <a:blip r:embed="rId6">
+                    <a:blip r:embed="rId7">
                       <a:extLst>
                         <a:ext uri="{28A0092B-C50C-407E-A947-70E740481C1C}">
                           <a14:useLocalDpi xmlns:a14="http://schemas.microsoft.com/office/drawing/2010/main" val="0"/>
@@ -3450,62 +3035,23 @@
             </m:r>
           </m:sub>
         </m:sSub>
+        <w:proofErr w:type="gramStart"/>
         <m:r>
           <w:rPr>
             <w:rFonts w:ascii="Cambria Math" w:hAnsi="Cambria Math" w:cs="Helvetica Neue"/>
             <w:color w:val="000000"/>
           </w:rPr>
-          <m:t>∈{0,K}</m:t>
+          <m:t>∈{</m:t>
+        </m:r>
+        <w:proofErr w:type="gramEnd"/>
+        <m:r>
+          <w:rPr>
+            <w:rFonts w:ascii="Cambria Math" w:hAnsi="Cambria Math" w:cs="Helvetica Neue"/>
+            <w:color w:val="000000"/>
+          </w:rPr>
+          <m:t>0,K}</m:t>
         </m:r>
       </m:oMath>
-    </w:p>
-    <w:p>
-      <w:pPr>
-        <w:ind w:left="1080"/>
-        <w:jc w:val="both"/>
-        <w:rPr>
-          <w:rFonts w:ascii="Helvetica Neue" w:hAnsi="Helvetica Neue" w:cs="Helvetica Neue"/>
-          <w:color w:val="000000"/>
-        </w:rPr>
-      </w:pPr>
-      <w:r>
-        <w:rPr>
-          <w:rFonts w:ascii="Helvetica Neue" w:hAnsi="Helvetica Neue" w:cs="Helvetica Neue"/>
-          <w:color w:val="000000"/>
-        </w:rPr>
-        <w:t>Mean = 4.08</w:t>
-      </w:r>
-      <w:r>
-        <w:rPr>
-          <w:rFonts w:ascii="Helvetica Neue" w:hAnsi="Helvetica Neue" w:cs="Helvetica Neue"/>
-          <w:color w:val="000000"/>
-        </w:rPr>
-        <w:t>26</w:t>
-      </w:r>
-    </w:p>
-    <w:p>
-      <w:pPr>
-        <w:ind w:left="1080"/>
-        <w:jc w:val="both"/>
-        <w:rPr>
-          <w:rFonts w:ascii="Helvetica Neue" w:hAnsi="Helvetica Neue" w:cs="Helvetica Neue"/>
-          <w:color w:val="000000"/>
-        </w:rPr>
-      </w:pPr>
-      <w:r>
-        <w:rPr>
-          <w:rFonts w:ascii="Helvetica Neue" w:hAnsi="Helvetica Neue" w:cs="Helvetica Neue"/>
-          <w:color w:val="000000"/>
-        </w:rPr>
-        <w:t xml:space="preserve">Sd </w:t>
-      </w:r>
-      <w:r>
-        <w:rPr>
-          <w:rFonts w:ascii="Helvetica Neue" w:hAnsi="Helvetica Neue" w:cs="Helvetica Neue"/>
-          <w:color w:val="000000"/>
-        </w:rPr>
-        <w:t>= 1.1218</w:t>
-      </w:r>
     </w:p>
     <w:p>
       <w:pPr>
@@ -3564,7 +3110,6 @@
           <w:rFonts w:ascii="Helvetica Neue" w:hAnsi="Helvetica Neue" w:cs="Helvetica Neue"/>
           <w:noProof/>
           <w:color w:val="000000"/>
-          <w:lang w:bidi="th-TH"/>
         </w:rPr>
         <w:drawing>
           <wp:inline distT="0" distB="0" distL="0" distR="0" wp14:anchorId="367E350C" wp14:editId="663E3CBC">
@@ -3584,7 +3129,7 @@
                     </pic:cNvPicPr>
                   </pic:nvPicPr>
                   <pic:blipFill>
-                    <a:blip r:embed="rId7">
+                    <a:blip r:embed="rId8">
                       <a:extLst>
                         <a:ext uri="{28A0092B-C50C-407E-A947-70E740481C1C}">
                           <a14:useLocalDpi xmlns:a14="http://schemas.microsoft.com/office/drawing/2010/main" val="0"/>
@@ -3808,90 +3353,23 @@
             </m:r>
           </m:sub>
         </m:sSub>
+        <w:proofErr w:type="gramStart"/>
         <m:r>
           <w:rPr>
             <w:rFonts w:ascii="Cambria Math" w:hAnsi="Cambria Math" w:cs="Helvetica Neue"/>
             <w:color w:val="000000"/>
           </w:rPr>
-          <m:t>∈{0,K}</m:t>
+          <m:t>∈{</m:t>
+        </m:r>
+        <w:proofErr w:type="gramEnd"/>
+        <m:r>
+          <w:rPr>
+            <w:rFonts w:ascii="Cambria Math" w:hAnsi="Cambria Math" w:cs="Helvetica Neue"/>
+            <w:color w:val="000000"/>
+          </w:rPr>
+          <m:t>0,K}</m:t>
         </m:r>
       </m:oMath>
-    </w:p>
-    <w:p>
-      <w:pPr>
-        <w:ind w:left="1080"/>
-        <w:jc w:val="both"/>
-        <w:rPr>
-          <w:rFonts w:ascii="Helvetica Neue" w:hAnsi="Helvetica Neue" w:cs="Helvetica Neue"/>
-          <w:color w:val="000000"/>
-        </w:rPr>
-      </w:pPr>
-      <w:r>
-        <w:rPr>
-          <w:rFonts w:ascii="Helvetica Neue" w:hAnsi="Helvetica Neue" w:cs="Helvetica Neue"/>
-          <w:color w:val="000000"/>
-        </w:rPr>
-        <w:t>Mean</w:t>
-      </w:r>
-      <w:r>
-        <w:rPr>
-          <w:rFonts w:ascii="Helvetica Neue" w:hAnsi="Helvetica Neue" w:cs="Helvetica Neue"/>
-          <w:color w:val="000000"/>
-        </w:rPr>
-        <w:t xml:space="preserve"> </w:t>
-      </w:r>
-      <w:r>
-        <w:rPr>
-          <w:rFonts w:ascii="Helvetica Neue" w:hAnsi="Helvetica Neue" w:cs="Helvetica Neue"/>
-          <w:color w:val="000000"/>
-        </w:rPr>
-        <w:t>=</w:t>
-      </w:r>
-      <w:r>
-        <w:rPr>
-          <w:rFonts w:ascii="Helvetica Neue" w:hAnsi="Helvetica Neue" w:cs="Helvetica Neue"/>
-          <w:color w:val="000000"/>
-        </w:rPr>
-        <w:t xml:space="preserve"> </w:t>
-      </w:r>
-      <w:r>
-        <w:rPr>
-          <w:rFonts w:ascii="Helvetica Neue" w:hAnsi="Helvetica Neue" w:cs="Helvetica Neue"/>
-          <w:color w:val="000000"/>
-        </w:rPr>
-        <w:t>1.70</w:t>
-      </w:r>
-      <w:r>
-        <w:rPr>
-          <w:rFonts w:ascii="Helvetica Neue" w:hAnsi="Helvetica Neue" w:cs="Helvetica Neue"/>
-          <w:color w:val="000000"/>
-        </w:rPr>
-        <w:t>31</w:t>
-      </w:r>
-    </w:p>
-    <w:p>
-      <w:pPr>
-        <w:ind w:left="1080"/>
-        <w:jc w:val="both"/>
-        <w:rPr>
-          <w:rFonts w:ascii="Helvetica Neue" w:hAnsi="Helvetica Neue" w:cs="Helvetica Neue"/>
-          <w:color w:val="000000"/>
-        </w:rPr>
-      </w:pPr>
-      <w:r>
-        <w:rPr>
-          <w:rFonts w:ascii="Helvetica Neue" w:hAnsi="Helvetica Neue" w:cs="Helvetica Neue"/>
-          <w:color w:val="000000"/>
-        </w:rPr>
-        <w:t xml:space="preserve">Sd = </w:t>
-      </w:r>
-      <w:r>
-        <w:rPr>
-          <w:rFonts w:ascii="Helvetica Neue" w:hAnsi="Helvetica Neue" w:cs="Helvetica Neue"/>
-          <w:color w:val="000000"/>
-        </w:rPr>
-        <w:t>1.8921</w:t>
-      </w:r>
     </w:p>
     <w:p>
       <w:pPr>
@@ -4070,7 +3548,6 @@
           <w:rFonts w:ascii="Helvetica Neue" w:hAnsi="Helvetica Neue" w:cs="Helvetica Neue"/>
           <w:noProof/>
           <w:color w:val="000000"/>
-          <w:lang w:bidi="th-TH"/>
         </w:rPr>
         <w:drawing>
           <wp:inline distT="0" distB="0" distL="0" distR="0" wp14:anchorId="7E31BC08" wp14:editId="55077C56">
@@ -4090,7 +3567,7 @@
                     </pic:cNvPicPr>
                   </pic:nvPicPr>
                   <pic:blipFill>
-                    <a:blip r:embed="rId8">
+                    <a:blip r:embed="rId9">
                       <a:extLst>
                         <a:ext uri="{28A0092B-C50C-407E-A947-70E740481C1C}">
                           <a14:useLocalDpi xmlns:a14="http://schemas.microsoft.com/office/drawing/2010/main" val="0"/>
@@ -4176,12 +3653,21 @@
           <w:i/>
         </w:rPr>
       </w:pPr>
-      <w:r>
-        <w:rPr>
-          <w:rFonts w:ascii="Helvetica Neue" w:hAnsi="Helvetica Neue" w:cs="Helvetica Neue"/>
-          <w:color w:val="000000"/>
-        </w:rPr>
-        <w:t xml:space="preserve">narrow spectrum antibiotics, </w:t>
+      <w:proofErr w:type="gramStart"/>
+      <w:r>
+        <w:rPr>
+          <w:rFonts w:ascii="Helvetica Neue" w:hAnsi="Helvetica Neue" w:cs="Helvetica Neue"/>
+          <w:color w:val="000000"/>
+        </w:rPr>
+        <w:t>narrow</w:t>
+      </w:r>
+      <w:proofErr w:type="gramEnd"/>
+      <w:r>
+        <w:rPr>
+          <w:rFonts w:ascii="Helvetica Neue" w:hAnsi="Helvetica Neue" w:cs="Helvetica Neue"/>
+          <w:color w:val="000000"/>
+        </w:rPr>
+        <w:t xml:space="preserve"> spectrum antibiotics, </w:t>
       </w:r>
       <m:oMath>
         <m:sSub>
@@ -4733,7 +4219,7 @@
           <w:bCs/>
           <w:color w:val="000000"/>
         </w:rPr>
-        <w:t>Timestep</w:t>
+        <w:t>Daily updates</w:t>
       </w:r>
       <w:r>
         <w:rPr>
@@ -4742,15 +4228,6 @@
           <w:bCs/>
           <w:color w:val="000000"/>
         </w:rPr>
-        <w:t xml:space="preserve"> updates</w:t>
-      </w:r>
-      <w:r>
-        <w:rPr>
-          <w:rFonts w:ascii="Arial" w:hAnsi="Arial" w:cs="Arial"/>
-          <w:b/>
-          <w:bCs/>
-          <w:color w:val="000000"/>
-        </w:rPr>
         <w:t xml:space="preserve"> </w:t>
       </w:r>
     </w:p>
@@ -4789,18 +4266,17 @@
         <w:rPr>
           <w:rFonts w:ascii="Arial" w:hAnsi="Arial" w:cs="Arial"/>
           <w:noProof/>
-          <w:lang w:bidi="th-TH"/>
         </w:rPr>
         <mc:AlternateContent>
           <mc:Choice Requires="wps">
             <w:drawing>
-              <wp:anchor distT="0" distB="0" distL="114300" distR="114300" simplePos="0" relativeHeight="251660288" behindDoc="0" locked="0" layoutInCell="1" allowOverlap="1" wp14:anchorId="1B39CBC8" wp14:editId="28E915CE">
+              <wp:anchor distT="0" distB="0" distL="114300" distR="114300" simplePos="0" relativeHeight="251660288" behindDoc="0" locked="0" layoutInCell="1" allowOverlap="1" wp14:anchorId="1B39CBC8" wp14:editId="134B77A6">
                 <wp:simplePos x="0" y="0"/>
                 <wp:positionH relativeFrom="column">
-                  <wp:posOffset>5305425</wp:posOffset>
+                  <wp:posOffset>5372100</wp:posOffset>
                 </wp:positionH>
                 <wp:positionV relativeFrom="paragraph">
-                  <wp:posOffset>35560</wp:posOffset>
+                  <wp:posOffset>45720</wp:posOffset>
                 </wp:positionV>
                 <wp:extent cx="4114800" cy="5029200"/>
                 <wp:effectExtent l="0" t="0" r="0" b="0"/>
@@ -4996,7 +4472,7 @@
                                             <w:rFonts w:ascii="Cambria Math" w:hAnsi="Cambria Math" w:cs="Helvetica Neue"/>
                                             <w:color w:val="000000"/>
                                           </w:rPr>
-                                          <m:t>Sr</m:t>
+                                          <m:t>r.1</m:t>
                                         </m:r>
                                       </m:sub>
                                     </m:sSub>
@@ -5174,7 +4650,7 @@
                                           <w:rFonts w:ascii="Cambria Math" w:hAnsi="Cambria Math" w:cs="Helvetica Neue"/>
                                           <w:color w:val="000000"/>
                                         </w:rPr>
-                                        <m:t>ssr</m:t>
+                                        <m:t>r.2</m:t>
                                       </m:r>
                                     </m:sub>
                                   </m:sSub>
@@ -5272,7 +4748,7 @@
                                       <w:rFonts w:ascii="Cambria Math" w:hAnsi="Cambria Math" w:cs="Helvetica Neue"/>
                                       <w:color w:val="000000"/>
                                     </w:rPr>
-                                    <m:t>Sr</m:t>
+                                    <m:t>r.1</m:t>
                                   </m:r>
                                 </m:sub>
                               </m:sSub>
@@ -5308,7 +4784,7 @@
                                       <w:rFonts w:ascii="Cambria Math" w:hAnsi="Cambria Math" w:cs="Helvetica Neue"/>
                                       <w:color w:val="000000"/>
                                     </w:rPr>
-                                    <m:t>ssr</m:t>
+                                    <m:t>r.2</m:t>
                                   </m:r>
                                 </m:sub>
                               </m:sSub>
@@ -5344,7 +4820,7 @@
                                       <w:rFonts w:ascii="Cambria Math" w:hAnsi="Cambria Math" w:cs="Helvetica Neue"/>
                                       <w:color w:val="000000"/>
                                     </w:rPr>
-                                    <m:t>ssr</m:t>
+                                    <m:t>r.2</m:t>
                                   </m:r>
                                 </m:sub>
                               </m:sSub>
@@ -5356,53 +4832,12 @@
                                 <m:t>)</m:t>
                               </m:r>
                             </m:oMath>
-                          </w:p>
-                          <w:p>
-                            <w:pPr>
-                              <w:rPr>
-                                <w:rFonts w:ascii="Helvetica Neue" w:hAnsi="Helvetica Neue" w:cs="Helvetica Neue"/>
-                                <w:color w:val="000000"/>
-                              </w:rPr>
-                            </w:pPr>
                             <w:r>
                               <w:rPr>
                                 <w:rFonts w:ascii="Helvetica Neue" w:hAnsi="Helvetica Neue" w:cs="Helvetica Neue"/>
                                 <w:color w:val="000000"/>
                               </w:rPr>
-                              <w:tab/>
-                              <w:t>if bif is 1, pi_Sr = 0</w:t>
-                            </w:r>
-                          </w:p>
-                          <w:p>
-                            <w:pPr>
-                              <w:rPr>
-                                <w:rFonts w:ascii="Helvetica Neue" w:hAnsi="Helvetica Neue" w:cs="Helvetica Neue"/>
-                                <w:color w:val="000000"/>
-                              </w:rPr>
-                            </w:pPr>
-                            <w:r>
-                              <w:rPr>
-                                <w:rFonts w:ascii="Helvetica Neue" w:hAnsi="Helvetica Neue" w:cs="Helvetica Neue"/>
-                                <w:color w:val="000000"/>
-                              </w:rPr>
-                              <w:tab/>
-                              <w:t>if bif is 0.5, pi_Sr = 0.5*pi_Sr</w:t>
-                            </w:r>
-                          </w:p>
-                          <w:p>
-                            <w:pPr>
-                              <w:rPr>
-                                <w:rFonts w:ascii="Helvetica Neue" w:hAnsi="Helvetica Neue" w:cs="Helvetica Neue"/>
-                                <w:color w:val="000000"/>
-                              </w:rPr>
-                            </w:pPr>
-                            <w:r>
-                              <w:rPr>
-                                <w:rFonts w:ascii="Helvetica Neue" w:hAnsi="Helvetica Neue" w:cs="Helvetica Neue"/>
-                                <w:color w:val="000000"/>
-                              </w:rPr>
-                              <w:tab/>
-                              <w:t>if bif is 0, pi_Sr = pi_ssr</w:t>
+                              <w:t xml:space="preserve">  </w:t>
                             </w:r>
                           </w:p>
                           <w:p>
@@ -5436,11 +4871,11 @@
           </mc:Choice>
           <mc:Fallback>
             <w:pict>
-              <v:shapetype w14:anchorId="1B39CBC8" id="_x0000_t202" coordsize="21600,21600" o:spt="202" path="m0,0l0,21600,21600,21600,21600,0xe">
+              <v:shapetype id="_x0000_t202" coordsize="21600,21600" o:spt="202" path="m0,0l0,21600,21600,21600,21600,0xe">
                 <v:stroke joinstyle="miter"/>
                 <v:path gradientshapeok="t" o:connecttype="rect"/>
               </v:shapetype>
-              <v:shape id="Text Box 6" o:spid="_x0000_s1026" type="#_x0000_t202" style="position:absolute;left:0;text-align:left;margin-left:417.75pt;margin-top:2.8pt;width:324pt;height:396pt;z-index:251660288;visibility:visible;mso-wrap-style:square;mso-width-percent:0;mso-height-percent:0;mso-wrap-distance-left:9pt;mso-wrap-distance-top:0;mso-wrap-distance-right:9pt;mso-wrap-distance-bottom:0;mso-position-horizontal:absolute;mso-position-horizontal-relative:text;mso-position-vertical:absolute;mso-position-vertical-relative:text;mso-width-percent:0;mso-height-percent:0;mso-width-relative:margin;mso-height-relative:margin;v-text-anchor:top" o:gfxdata="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" filled="f" stroked="f">
+              <v:shape id="Text Box 6" o:spid="_x0000_s1026" type="#_x0000_t202" style="position:absolute;left:0;text-align:left;margin-left:423pt;margin-top:3.6pt;width:324pt;height:396pt;z-index:251660288;visibility:visible;mso-wrap-style:square;mso-width-percent:0;mso-height-percent:0;mso-wrap-distance-left:9pt;mso-wrap-distance-top:0;mso-wrap-distance-right:9pt;mso-wrap-distance-bottom:0;mso-position-horizontal:absolute;mso-position-horizontal-relative:text;mso-position-vertical:absolute;mso-position-vertical-relative:text;mso-width-percent:0;mso-height-percent:0;mso-width-relative:margin;mso-height-relative:margin;v-text-anchor:top" o:gfxdata="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" filled="f" stroked="f">
                 <v:textbox>
                   <w:txbxContent>
                     <w:p>
@@ -5593,7 +5028,7 @@
                                       <w:rFonts w:ascii="Cambria Math" w:hAnsi="Cambria Math" w:cs="Helvetica Neue"/>
                                       <w:color w:val="000000"/>
                                     </w:rPr>
-                                    <m:t>Sr</m:t>
+                                    <m:t>r.1</m:t>
                                   </m:r>
                                 </m:sub>
                               </m:sSub>
@@ -5771,7 +5206,7 @@
                                     <w:rFonts w:ascii="Cambria Math" w:hAnsi="Cambria Math" w:cs="Helvetica Neue"/>
                                     <w:color w:val="000000"/>
                                   </w:rPr>
-                                  <m:t>ssr</m:t>
+                                  <m:t>r.2</m:t>
                                 </m:r>
                               </m:sub>
                             </m:sSub>
@@ -5869,7 +5304,7 @@
                                 <w:rFonts w:ascii="Cambria Math" w:hAnsi="Cambria Math" w:cs="Helvetica Neue"/>
                                 <w:color w:val="000000"/>
                               </w:rPr>
-                              <m:t>Sr</m:t>
+                              <m:t>r.1</m:t>
                             </m:r>
                           </m:sub>
                         </m:sSub>
@@ -5905,7 +5340,7 @@
                                 <w:rFonts w:ascii="Cambria Math" w:hAnsi="Cambria Math" w:cs="Helvetica Neue"/>
                                 <w:color w:val="000000"/>
                               </w:rPr>
-                              <m:t>ssr</m:t>
+                              <m:t>r.2</m:t>
                             </m:r>
                           </m:sub>
                         </m:sSub>
@@ -5941,7 +5376,7 @@
                                 <w:rFonts w:ascii="Cambria Math" w:hAnsi="Cambria Math" w:cs="Helvetica Neue"/>
                                 <w:color w:val="000000"/>
                               </w:rPr>
-                              <m:t>ssr</m:t>
+                              <m:t>r.2</m:t>
                             </m:r>
                           </m:sub>
                         </m:sSub>
@@ -5953,53 +5388,12 @@
                           <m:t>)</m:t>
                         </m:r>
                       </m:oMath>
-                    </w:p>
-                    <w:p>
-                      <w:pPr>
-                        <w:rPr>
-                          <w:rFonts w:ascii="Helvetica Neue" w:hAnsi="Helvetica Neue" w:cs="Helvetica Neue"/>
-                          <w:color w:val="000000"/>
-                        </w:rPr>
-                      </w:pPr>
                       <w:r>
                         <w:rPr>
                           <w:rFonts w:ascii="Helvetica Neue" w:hAnsi="Helvetica Neue" w:cs="Helvetica Neue"/>
                           <w:color w:val="000000"/>
                         </w:rPr>
-                        <w:tab/>
-                        <w:t>if bif is 1, pi_Sr = 0</w:t>
-                      </w:r>
-                    </w:p>
-                    <w:p>
-                      <w:pPr>
-                        <w:rPr>
-                          <w:rFonts w:ascii="Helvetica Neue" w:hAnsi="Helvetica Neue" w:cs="Helvetica Neue"/>
-                          <w:color w:val="000000"/>
-                        </w:rPr>
-                      </w:pPr>
-                      <w:r>
-                        <w:rPr>
-                          <w:rFonts w:ascii="Helvetica Neue" w:hAnsi="Helvetica Neue" w:cs="Helvetica Neue"/>
-                          <w:color w:val="000000"/>
-                        </w:rPr>
-                        <w:tab/>
-                        <w:t>if bif is 0.5, pi_Sr = 0.5*pi_Sr</w:t>
-                      </w:r>
-                    </w:p>
-                    <w:p>
-                      <w:pPr>
-                        <w:rPr>
-                          <w:rFonts w:ascii="Helvetica Neue" w:hAnsi="Helvetica Neue" w:cs="Helvetica Neue"/>
-                          <w:color w:val="000000"/>
-                        </w:rPr>
-                      </w:pPr>
-                      <w:r>
-                        <w:rPr>
-                          <w:rFonts w:ascii="Helvetica Neue" w:hAnsi="Helvetica Neue" w:cs="Helvetica Neue"/>
-                          <w:color w:val="000000"/>
-                        </w:rPr>
-                        <w:tab/>
-                        <w:t>if bif is 0, pi_Sr = pi_ssr</w:t>
+                        <w:t xml:space="preserve">  </w:t>
                       </w:r>
                     </w:p>
                     <w:p>
@@ -6023,7 +5417,6 @@
         <w:rPr>
           <w:rFonts w:ascii="Arial" w:hAnsi="Arial" w:cs="Arial"/>
           <w:noProof/>
-          <w:lang w:bidi="th-TH"/>
         </w:rPr>
         <w:drawing>
           <wp:inline distT="0" distB="0" distL="0" distR="0" wp14:anchorId="3C7C8519" wp14:editId="3DE4857B">
@@ -6041,7 +5434,7 @@
                     <pic:cNvPicPr/>
                   </pic:nvPicPr>
                   <pic:blipFill>
-                    <a:blip r:embed="rId9">
+                    <a:blip r:embed="rId10">
                       <a:extLst>
                         <a:ext uri="{28A0092B-C50C-407E-A947-70E740481C1C}">
                           <a14:useLocalDpi xmlns:a14="http://schemas.microsoft.com/office/drawing/2010/main" val="0"/>
@@ -6073,36 +5466,6 @@
         </w:rPr>
         <w:br w:type="textWrapping" w:clear="all"/>
       </w:r>
-      <w:r>
-        <w:rPr>
-          <w:rFonts w:ascii="Arial" w:hAnsi="Arial" w:cs="Arial"/>
-        </w:rPr>
-        <w:t>“Daily” should be</w:t>
-      </w:r>
-      <w:r>
-        <w:rPr>
-          <w:rFonts w:ascii="Arial" w:hAnsi="Arial" w:cs="Arial"/>
-        </w:rPr>
-        <w:t xml:space="preserve"> </w:t>
-      </w:r>
-      <w:r>
-        <w:rPr>
-          <w:rFonts w:ascii="Arial" w:hAnsi="Arial" w:cs="Arial"/>
-        </w:rPr>
-        <w:t>“</w:t>
-      </w:r>
-      <w:r>
-        <w:rPr>
-          <w:rFonts w:ascii="Arial" w:hAnsi="Arial" w:cs="Arial"/>
-        </w:rPr>
-        <w:t>timestep</w:t>
-      </w:r>
-      <w:r>
-        <w:rPr>
-          <w:rFonts w:ascii="Arial" w:hAnsi="Arial" w:cs="Arial"/>
-        </w:rPr>
-        <w:t>”</w:t>
-      </w:r>
     </w:p>
     <w:p>
       <w:pPr>
@@ -6111,24 +5474,6 @@
           <w:rFonts w:ascii="Arial" w:hAnsi="Arial" w:cs="Arial"/>
         </w:rPr>
       </w:pPr>
-      <w:r>
-        <w:rPr>
-          <w:rFonts w:ascii="Arial" w:hAnsi="Arial" w:cs="Arial"/>
-        </w:rPr>
-        <w:t>bif</w:t>
-      </w:r>
-      <w:r>
-        <w:rPr>
-          <w:rFonts w:ascii="Arial" w:hAnsi="Arial" w:cs="Arial"/>
-        </w:rPr>
-        <w:t>, N.bed…</w:t>
-      </w:r>
-      <w:r>
-        <w:rPr>
-          <w:rFonts w:ascii="Arial" w:hAnsi="Arial" w:cs="Arial"/>
-        </w:rPr>
-        <w:t xml:space="preserve"> undefined in table</w:t>
-      </w:r>
     </w:p>
     <w:p>
       <w:pPr>
@@ -6180,6 +5525,8 @@
         <w:t>Model 2</w:t>
       </w:r>
     </w:p>
+    <w:bookmarkStart w:id="0" w:name="_GoBack"/>
+    <w:bookmarkEnd w:id="0"/>
     <w:p>
       <w:pPr>
         <w:jc w:val="both"/>
@@ -6193,7 +5540,6 @@
         <w:rPr>
           <w:rFonts w:ascii="Arial" w:hAnsi="Arial" w:cs="Arial"/>
           <w:noProof/>
-          <w:lang w:bidi="th-TH"/>
         </w:rPr>
         <mc:AlternateContent>
           <mc:Choice Requires="wps">
@@ -7353,13 +6699,12 @@
           <w:b/>
           <w:i/>
           <w:noProof/>
-          <w:lang w:bidi="th-TH"/>
         </w:rPr>
         <w:drawing>
-          <wp:inline distT="0" distB="0" distL="0" distR="0" wp14:anchorId="76FCAB52" wp14:editId="42D30D7E">
-            <wp:extent cx="5546345" cy="3882610"/>
-            <wp:effectExtent l="0" t="0" r="0" b="3810"/>
-            <wp:docPr id="9" name="Picture 9"/>
+          <wp:inline distT="0" distB="0" distL="0" distR="0" wp14:anchorId="71C66CB0" wp14:editId="1C0CC16D">
+            <wp:extent cx="6305381" cy="4685785"/>
+            <wp:effectExtent l="0" t="0" r="0" b="0"/>
+            <wp:docPr id="4" name="Picture 4"/>
             <wp:cNvGraphicFramePr>
               <a:graphicFrameLocks xmlns:a="http://schemas.openxmlformats.org/drawingml/2006/main" noChangeAspect="1"/>
             </wp:cNvGraphicFramePr>
@@ -7367,36 +6712,29 @@
               <a:graphicData uri="http://schemas.openxmlformats.org/drawingml/2006/picture">
                 <pic:pic xmlns:pic="http://schemas.openxmlformats.org/drawingml/2006/picture">
                   <pic:nvPicPr>
-                    <pic:cNvPr id="0" name="Screen Shot 2018-11-08 at 11.28.23 AM.png"/>
+                    <pic:cNvPr id="0" name="Screen Shot 2018-12-24 at 3.57.58 PM.png"/>
                     <pic:cNvPicPr/>
                   </pic:nvPicPr>
-                  <pic:blipFill rotWithShape="1">
-                    <a:blip r:embed="rId10">
+                  <pic:blipFill>
+                    <a:blip r:embed="rId11">
                       <a:extLst>
                         <a:ext uri="{28A0092B-C50C-407E-A947-70E740481C1C}">
                           <a14:useLocalDpi xmlns:a14="http://schemas.microsoft.com/office/drawing/2010/main" val="0"/>
                         </a:ext>
                       </a:extLst>
                     </a:blip>
-                    <a:srcRect t="1486"/>
-                    <a:stretch/>
+                    <a:stretch>
+                      <a:fillRect/>
+                    </a:stretch>
                   </pic:blipFill>
-                  <pic:spPr bwMode="auto">
+                  <pic:spPr>
                     <a:xfrm>
                       <a:off x="0" y="0"/>
-                      <a:ext cx="5548105" cy="3883842"/>
+                      <a:ext cx="6306476" cy="4686599"/>
                     </a:xfrm>
                     <a:prstGeom prst="rect">
                       <a:avLst/>
                     </a:prstGeom>
-                    <a:ln>
-                      <a:noFill/>
-                    </a:ln>
-                    <a:extLst>
-                      <a:ext uri="{53640926-AAD7-44d8-BBD7-CCE9431645EC}">
-                        <a14:shadowObscured xmlns:a14="http://schemas.microsoft.com/office/drawing/2010/main" xmlns:w="http://schemas.openxmlformats.org/wordprocessingml/2006/main" xmlns:w10="urn:schemas-microsoft-com:office:word" xmlns:v="urn:schemas-microsoft-com:vml" xmlns:o="urn:schemas-microsoft-com:office:office" xmlns=""/>
-                      </a:ext>
-                    </a:extLst>
                   </pic:spPr>
                 </pic:pic>
               </a:graphicData>
@@ -7517,32 +6855,23 @@
         <w:rPr>
           <w:rFonts w:ascii="Arial" w:hAnsi="Arial" w:cs="Arial"/>
           <w:b/>
-          <w:i/>
-        </w:rPr>
-      </w:pPr>
-      <w:r>
+        </w:rPr>
+      </w:pPr>
+      <w:r>
+        <w:rPr>
+          <w:rFonts w:ascii="Arial" w:hAnsi="Arial" w:cs="Arial"/>
+          <w:b/>
+        </w:rPr>
+        <w:t>Model 3</w:t>
+      </w:r>
+    </w:p>
+    <w:p>
+      <w:pPr>
+        <w:jc w:val="both"/>
         <w:rPr>
           <w:rFonts w:ascii="Arial" w:hAnsi="Arial" w:cs="Arial"/>
           <w:b/>
           <w:i/>
-        </w:rPr>
-        <w:t>Model 3</w:t>
-      </w:r>
-    </w:p>
-    <w:p>
-      <w:pPr>
-        <w:jc w:val="both"/>
-        <w:rPr>
-          <w:rFonts w:ascii="Arial" w:hAnsi="Arial" w:cs="Arial"/>
-        </w:rPr>
-      </w:pPr>
-    </w:p>
-    <w:p>
-      <w:pPr>
-        <w:spacing w:line="480" w:lineRule="auto"/>
-        <w:jc w:val="both"/>
-        <w:rPr>
-          <w:rFonts w:ascii="Arial" w:hAnsi="Arial" w:cs="Arial"/>
         </w:rPr>
       </w:pPr>
     </w:p>
@@ -7750,7 +7079,19 @@
         <w:rPr>
           <w:rFonts w:ascii="Arial" w:hAnsi="Arial" w:cs="Arial"/>
         </w:rPr>
-        <w:t xml:space="preserve">Number of resistant </w:t>
+        <w:t xml:space="preserve">Number of </w:t>
+      </w:r>
+      <w:r>
+        <w:rPr>
+          <w:rFonts w:ascii="Arial" w:hAnsi="Arial" w:cs="Arial"/>
+        </w:rPr>
+        <w:t>ESBL</w:t>
+      </w:r>
+      <w:r>
+        <w:rPr>
+          <w:rFonts w:ascii="Arial" w:hAnsi="Arial" w:cs="Arial"/>
+        </w:rPr>
+        <w:t xml:space="preserve"> </w:t>
       </w:r>
       <w:r>
         <w:rPr>
@@ -7837,7 +7178,13 @@
         <w:rPr>
           <w:rFonts w:ascii="Arial" w:hAnsi="Arial" w:cs="Arial"/>
         </w:rPr>
-        <w:t xml:space="preserve">Threshold of number of resistant </w:t>
+        <w:t>Threshold of number of ESBL</w:t>
+      </w:r>
+      <w:r>
+        <w:rPr>
+          <w:rFonts w:ascii="Arial" w:hAnsi="Arial" w:cs="Arial"/>
+        </w:rPr>
+        <w:t xml:space="preserve"> </w:t>
       </w:r>
       <w:r>
         <w:rPr>
@@ -7930,7 +7277,19 @@
         <w:rPr>
           <w:rFonts w:ascii="Arial" w:hAnsi="Arial" w:cs="Arial"/>
         </w:rPr>
-        <w:t xml:space="preserve">robability of resistant </w:t>
+        <w:t xml:space="preserve">robability of </w:t>
+      </w:r>
+      <w:r>
+        <w:rPr>
+          <w:rFonts w:ascii="Arial" w:hAnsi="Arial" w:cs="Arial"/>
+        </w:rPr>
+        <w:t>ESBL</w:t>
+      </w:r>
+      <w:r>
+        <w:rPr>
+          <w:rFonts w:ascii="Arial" w:hAnsi="Arial" w:cs="Arial"/>
+        </w:rPr>
+        <w:t xml:space="preserve"> </w:t>
       </w:r>
       <w:r>
         <w:rPr>
@@ -8018,7 +7377,19 @@
         <w:rPr>
           <w:rFonts w:ascii="Arial" w:hAnsi="Arial" w:cs="Arial"/>
         </w:rPr>
-        <w:t xml:space="preserve">robability of being transmitted resistant </w:t>
+        <w:t xml:space="preserve">robability of being transmitted </w:t>
+      </w:r>
+      <w:r>
+        <w:rPr>
+          <w:rFonts w:ascii="Arial" w:hAnsi="Arial" w:cs="Arial"/>
+        </w:rPr>
+        <w:t>ESBL</w:t>
+      </w:r>
+      <w:r>
+        <w:rPr>
+          <w:rFonts w:ascii="Arial" w:hAnsi="Arial" w:cs="Arial"/>
+        </w:rPr>
+        <w:t xml:space="preserve"> </w:t>
       </w:r>
       <w:r>
         <w:rPr>
@@ -8342,32 +7713,44 @@
             </w:rPr>
             <m:t>=r</m:t>
           </m:r>
-          <m:sSub>
-            <m:sSubPr>
+          <m:d>
+            <m:dPr>
               <m:ctrlPr>
                 <w:rPr>
                   <w:rFonts w:ascii="Cambria Math" w:hAnsi="Cambria Math" w:cs="Arial"/>
                   <w:i/>
                 </w:rPr>
               </m:ctrlPr>
-            </m:sSubPr>
+            </m:dPr>
             <m:e>
-              <m:r>
-                <w:rPr>
-                  <w:rFonts w:ascii="Cambria Math" w:hAnsi="Cambria Math" w:cs="Arial"/>
-                </w:rPr>
-                <m:t>N</m:t>
-              </m:r>
+              <m:sSub>
+                <m:sSubPr>
+                  <m:ctrlPr>
+                    <w:rPr>
+                      <w:rFonts w:ascii="Cambria Math" w:hAnsi="Cambria Math" w:cs="Arial"/>
+                      <w:i/>
+                    </w:rPr>
+                  </m:ctrlPr>
+                </m:sSubPr>
+                <m:e>
+                  <m:r>
+                    <w:rPr>
+                      <w:rFonts w:ascii="Cambria Math" w:hAnsi="Cambria Math" w:cs="Arial"/>
+                    </w:rPr>
+                    <m:t>N</m:t>
+                  </m:r>
+                </m:e>
+                <m:sub>
+                  <m:r>
+                    <w:rPr>
+                      <w:rFonts w:ascii="Cambria Math" w:hAnsi="Cambria Math" w:cs="Arial"/>
+                    </w:rPr>
+                    <m:t>S</m:t>
+                  </m:r>
+                </m:sub>
+              </m:sSub>
             </m:e>
-            <m:sub>
-              <m:r>
-                <w:rPr>
-                  <w:rFonts w:ascii="Cambria Math" w:hAnsi="Cambria Math" w:cs="Arial"/>
-                </w:rPr>
-                <m:t>S</m:t>
-              </m:r>
-            </m:sub>
-          </m:sSub>
+          </m:d>
           <m:d>
             <m:dPr>
               <m:ctrlPr>
@@ -8606,7 +7989,13 @@
         <w:rPr>
           <w:rFonts w:ascii="Arial" w:hAnsi="Arial" w:cs="Arial"/>
         </w:rPr>
-        <w:t>n number of resistant</w:t>
+        <w:t xml:space="preserve">n number of </w:t>
+      </w:r>
+      <w:r>
+        <w:rPr>
+          <w:rFonts w:ascii="Arial" w:hAnsi="Arial" w:cs="Arial"/>
+        </w:rPr>
+        <w:t>ESBL</w:t>
       </w:r>
       <w:r>
         <w:rPr>
@@ -8653,7 +8042,6 @@
         <w:jc w:val="both"/>
         <w:rPr>
           <w:rFonts w:ascii="Arial" w:hAnsi="Arial" w:cs="Arial"/>
-          <w:lang w:bidi="th-TH"/>
         </w:rPr>
       </w:pPr>
       <m:oMathPara>
@@ -8710,32 +8098,44 @@
             </w:rPr>
             <m:t>=r</m:t>
           </m:r>
-          <m:sSub>
-            <m:sSubPr>
+          <m:d>
+            <m:dPr>
               <m:ctrlPr>
                 <w:rPr>
                   <w:rFonts w:ascii="Cambria Math" w:hAnsi="Cambria Math" w:cs="Arial"/>
                   <w:i/>
                 </w:rPr>
               </m:ctrlPr>
-            </m:sSubPr>
+            </m:dPr>
             <m:e>
-              <m:r>
-                <w:rPr>
-                  <w:rFonts w:ascii="Cambria Math" w:hAnsi="Cambria Math" w:cs="Arial"/>
-                </w:rPr>
-                <m:t>N</m:t>
-              </m:r>
+              <m:sSub>
+                <m:sSubPr>
+                  <m:ctrlPr>
+                    <w:rPr>
+                      <w:rFonts w:ascii="Cambria Math" w:hAnsi="Cambria Math" w:cs="Arial"/>
+                      <w:i/>
+                    </w:rPr>
+                  </m:ctrlPr>
+                </m:sSubPr>
+                <m:e>
+                  <m:r>
+                    <w:rPr>
+                      <w:rFonts w:ascii="Cambria Math" w:hAnsi="Cambria Math" w:cs="Arial"/>
+                    </w:rPr>
+                    <m:t>N</m:t>
+                  </m:r>
+                </m:e>
+                <m:sub>
+                  <m:r>
+                    <w:rPr>
+                      <w:rFonts w:ascii="Cambria Math" w:hAnsi="Cambria Math" w:cs="Arial"/>
+                    </w:rPr>
+                    <m:t>R</m:t>
+                  </m:r>
+                </m:sub>
+              </m:sSub>
             </m:e>
-            <m:sub>
-              <m:r>
-                <w:rPr>
-                  <w:rFonts w:ascii="Cambria Math" w:hAnsi="Cambria Math" w:cs="Arial"/>
-                </w:rPr>
-                <m:t>R</m:t>
-              </m:r>
-            </m:sub>
-          </m:sSub>
+          </m:d>
           <m:d>
             <m:dPr>
               <m:ctrlPr>
@@ -8962,7 +8362,7 @@
 </file>
 
 <file path=word/numbering.xml><?xml version="1.0" encoding="utf-8"?>
-<w:numbering xmlns:wpc="http://schemas.microsoft.com/office/word/2010/wordprocessingCanvas" xmlns:mo="http://schemas.microsoft.com/office/mac/office/2008/main" xmlns:mc="http://schemas.openxmlformats.org/markup-compatibility/2006" xmlns:mv="urn:schemas-microsoft-com:mac:vml" xmlns:o="urn:schemas-microsoft-com:office:office" xmlns:r="http://schemas.openxmlformats.org/officeDocument/2006/relationships" xmlns:m="http://schemas.openxmlformats.org/officeDocument/2006/math" xmlns:v="urn:schemas-microsoft-com:vml" xmlns:wp14="http://schemas.microsoft.com/office/word/2010/wordprocessingDrawing" xmlns:wp="http://schemas.openxmlformats.org/drawingml/2006/wordprocessingDrawing" xmlns:w10="urn:schemas-microsoft-com:office:word" xmlns:w="http://schemas.openxmlformats.org/wordprocessingml/2006/main" xmlns:w14="http://schemas.microsoft.com/office/word/2010/wordml" xmlns:w15="http://schemas.microsoft.com/office/word/2012/wordml" xmlns:wpg="http://schemas.microsoft.com/office/word/2010/wordprocessingGroup" xmlns:wpi="http://schemas.microsoft.com/office/word/2010/wordprocessingInk" xmlns:wne="http://schemas.microsoft.com/office/word/2006/wordml" xmlns:wps="http://schemas.microsoft.com/office/word/2010/wordprocessingShape" mc:Ignorable="w14 w15 wp14">
+<w:numbering xmlns:wpc="http://schemas.microsoft.com/office/word/2010/wordprocessingCanvas" xmlns:mo="http://schemas.microsoft.com/office/mac/office/2008/main" xmlns:mc="http://schemas.openxmlformats.org/markup-compatibility/2006" xmlns:mv="urn:schemas-microsoft-com:mac:vml" xmlns:o="urn:schemas-microsoft-com:office:office" xmlns:r="http://schemas.openxmlformats.org/officeDocument/2006/relationships" xmlns:m="http://schemas.openxmlformats.org/officeDocument/2006/math" xmlns:v="urn:schemas-microsoft-com:vml" xmlns:wp14="http://schemas.microsoft.com/office/word/2010/wordprocessingDrawing" xmlns:wp="http://schemas.openxmlformats.org/drawingml/2006/wordprocessingDrawing" xmlns:w10="urn:schemas-microsoft-com:office:word" xmlns:w="http://schemas.openxmlformats.org/wordprocessingml/2006/main" xmlns:w14="http://schemas.microsoft.com/office/word/2010/wordml" xmlns:wpg="http://schemas.microsoft.com/office/word/2010/wordprocessingGroup" xmlns:wpi="http://schemas.microsoft.com/office/word/2010/wordprocessingInk" xmlns:wne="http://schemas.microsoft.com/office/word/2006/wordml" xmlns:wps="http://schemas.microsoft.com/office/word/2010/wordprocessingShape" mc:Ignorable="w14 wp14">
   <w:abstractNum w:abstractNumId="0">
     <w:nsid w:val="0D8F67C4"/>
     <w:multiLevelType w:val="hybridMultilevel"/>
@@ -9335,7 +8735,7 @@
 </file>
 
 <file path=word/styles.xml><?xml version="1.0" encoding="utf-8"?>
-<w:styles xmlns:mc="http://schemas.openxmlformats.org/markup-compatibility/2006" xmlns:r="http://schemas.openxmlformats.org/officeDocument/2006/relationships" xmlns:w="http://schemas.openxmlformats.org/wordprocessingml/2006/main" xmlns:w14="http://schemas.microsoft.com/office/word/2010/wordml" xmlns:w15="http://schemas.microsoft.com/office/word/2012/wordml" mc:Ignorable="w14 w15">
+<w:styles xmlns:mc="http://schemas.openxmlformats.org/markup-compatibility/2006" xmlns:r="http://schemas.openxmlformats.org/officeDocument/2006/relationships" xmlns:w="http://schemas.openxmlformats.org/wordprocessingml/2006/main" xmlns:w14="http://schemas.microsoft.com/office/word/2010/wordml" mc:Ignorable="w14">
   <w:docDefaults>
     <w:rPrDefault>
       <w:rPr>
@@ -9347,389 +8747,401 @@
     </w:rPrDefault>
     <w:pPrDefault/>
   </w:docDefaults>
-  <w:latentStyles w:defLockedState="0" w:defUIPriority="99" w:defSemiHidden="0" w:defUnhideWhenUsed="0" w:defQFormat="0" w:count="382">
-    <w:lsdException w:name="Normal" w:uiPriority="0" w:qFormat="1"/>
-    <w:lsdException w:name="heading 1" w:uiPriority="9" w:qFormat="1"/>
-    <w:lsdException w:name="heading 2" w:semiHidden="1" w:uiPriority="9" w:unhideWhenUsed="1" w:qFormat="1"/>
-    <w:lsdException w:name="heading 3" w:semiHidden="1" w:uiPriority="9" w:unhideWhenUsed="1" w:qFormat="1"/>
-    <w:lsdException w:name="heading 4" w:semiHidden="1" w:uiPriority="9" w:unhideWhenUsed="1" w:qFormat="1"/>
-    <w:lsdException w:name="heading 5" w:semiHidden="1" w:uiPriority="9" w:unhideWhenUsed="1" w:qFormat="1"/>
-    <w:lsdException w:name="heading 6" w:semiHidden="1" w:uiPriority="9" w:unhideWhenUsed="1" w:qFormat="1"/>
-    <w:lsdException w:name="heading 7" w:semiHidden="1" w:uiPriority="9" w:unhideWhenUsed="1" w:qFormat="1"/>
-    <w:lsdException w:name="heading 8" w:semiHidden="1" w:uiPriority="9" w:unhideWhenUsed="1" w:qFormat="1"/>
-    <w:lsdException w:name="heading 9" w:semiHidden="1" w:uiPriority="9" w:unhideWhenUsed="1" w:qFormat="1"/>
-    <w:lsdException w:name="index 1" w:semiHidden="1" w:unhideWhenUsed="1"/>
-    <w:lsdException w:name="index 2" w:semiHidden="1" w:unhideWhenUsed="1"/>
-    <w:lsdException w:name="index 3" w:semiHidden="1" w:unhideWhenUsed="1"/>
-    <w:lsdException w:name="index 4" w:semiHidden="1" w:unhideWhenUsed="1"/>
-    <w:lsdException w:name="index 5" w:semiHidden="1" w:unhideWhenUsed="1"/>
-    <w:lsdException w:name="index 6" w:semiHidden="1" w:unhideWhenUsed="1"/>
-    <w:lsdException w:name="index 7" w:semiHidden="1" w:unhideWhenUsed="1"/>
-    <w:lsdException w:name="index 8" w:semiHidden="1" w:unhideWhenUsed="1"/>
-    <w:lsdException w:name="index 9" w:semiHidden="1" w:unhideWhenUsed="1"/>
-    <w:lsdException w:name="toc 1" w:semiHidden="1" w:uiPriority="39" w:unhideWhenUsed="1"/>
-    <w:lsdException w:name="toc 2" w:semiHidden="1" w:uiPriority="39" w:unhideWhenUsed="1"/>
-    <w:lsdException w:name="toc 3" w:semiHidden="1" w:uiPriority="39" w:unhideWhenUsed="1"/>
-    <w:lsdException w:name="toc 4" w:semiHidden="1" w:uiPriority="39" w:unhideWhenUsed="1"/>
-    <w:lsdException w:name="toc 5" w:semiHidden="1" w:uiPriority="39" w:unhideWhenUsed="1"/>
-    <w:lsdException w:name="toc 6" w:semiHidden="1" w:uiPriority="39" w:unhideWhenUsed="1"/>
-    <w:lsdException w:name="toc 7" w:semiHidden="1" w:uiPriority="39" w:unhideWhenUsed="1"/>
-    <w:lsdException w:name="toc 8" w:semiHidden="1" w:uiPriority="39" w:unhideWhenUsed="1"/>
-    <w:lsdException w:name="toc 9" w:semiHidden="1" w:uiPriority="39" w:unhideWhenUsed="1"/>
-    <w:lsdException w:name="Normal Indent" w:semiHidden="1" w:unhideWhenUsed="1"/>
-    <w:lsdException w:name="footnote text" w:semiHidden="1" w:unhideWhenUsed="1"/>
-    <w:lsdException w:name="annotation text" w:semiHidden="1" w:unhideWhenUsed="1"/>
-    <w:lsdException w:name="header" w:semiHidden="1" w:unhideWhenUsed="1"/>
-    <w:lsdException w:name="footer" w:semiHidden="1" w:unhideWhenUsed="1"/>
-    <w:lsdException w:name="index heading" w:semiHidden="1" w:unhideWhenUsed="1"/>
-    <w:lsdException w:name="caption" w:semiHidden="1" w:uiPriority="35" w:unhideWhenUsed="1" w:qFormat="1"/>
-    <w:lsdException w:name="table of figures" w:semiHidden="1" w:unhideWhenUsed="1"/>
-    <w:lsdException w:name="envelope address" w:semiHidden="1" w:unhideWhenUsed="1"/>
-    <w:lsdException w:name="envelope return" w:semiHidden="1" w:unhideWhenUsed="1"/>
-    <w:lsdException w:name="footnote reference" w:semiHidden="1" w:unhideWhenUsed="1"/>
-    <w:lsdException w:name="annotation reference" w:semiHidden="1" w:unhideWhenUsed="1"/>
-    <w:lsdException w:name="line number" w:semiHidden="1" w:unhideWhenUsed="1"/>
-    <w:lsdException w:name="page number" w:semiHidden="1" w:unhideWhenUsed="1"/>
-    <w:lsdException w:name="endnote reference" w:semiHidden="1" w:unhideWhenUsed="1"/>
-    <w:lsdException w:name="endnote text" w:semiHidden="1" w:unhideWhenUsed="1"/>
-    <w:lsdException w:name="table of authorities" w:semiHidden="1" w:unhideWhenUsed="1"/>
-    <w:lsdException w:name="macro" w:semiHidden="1" w:unhideWhenUsed="1"/>
-    <w:lsdException w:name="toa heading" w:semiHidden="1" w:unhideWhenUsed="1"/>
-    <w:lsdException w:name="List" w:semiHidden="1" w:unhideWhenUsed="1"/>
-    <w:lsdException w:name="List Bullet" w:semiHidden="1" w:unhideWhenUsed="1"/>
-    <w:lsdException w:name="List Number" w:semiHidden="1" w:unhideWhenUsed="1"/>
-    <w:lsdException w:name="List 2" w:semiHidden="1" w:unhideWhenUsed="1"/>
-    <w:lsdException w:name="List 3" w:semiHidden="1" w:unhideWhenUsed="1"/>
-    <w:lsdException w:name="List 4" w:semiHidden="1" w:unhideWhenUsed="1"/>
-    <w:lsdException w:name="List 5" w:semiHidden="1" w:unhideWhenUsed="1"/>
-    <w:lsdException w:name="List Bullet 2" w:semiHidden="1" w:unhideWhenUsed="1"/>
-    <w:lsdException w:name="List Bullet 3" w:semiHidden="1" w:unhideWhenUsed="1"/>
-    <w:lsdException w:name="List Bullet 4" w:semiHidden="1" w:unhideWhenUsed="1"/>
-    <w:lsdException w:name="List Bullet 5" w:semiHidden="1" w:unhideWhenUsed="1"/>
-    <w:lsdException w:name="List Number 2" w:semiHidden="1" w:unhideWhenUsed="1"/>
-    <w:lsdException w:name="List Number 3" w:semiHidden="1" w:unhideWhenUsed="1"/>
-    <w:lsdException w:name="List Number 4" w:semiHidden="1" w:unhideWhenUsed="1"/>
-    <w:lsdException w:name="List Number 5" w:semiHidden="1" w:unhideWhenUsed="1"/>
-    <w:lsdException w:name="Title" w:uiPriority="10" w:qFormat="1"/>
-    <w:lsdException w:name="Closing" w:semiHidden="1" w:unhideWhenUsed="1"/>
-    <w:lsdException w:name="Signature" w:semiHidden="1" w:unhideWhenUsed="1"/>
-    <w:lsdException w:name="Default Paragraph Font" w:semiHidden="1" w:uiPriority="1" w:unhideWhenUsed="1"/>
-    <w:lsdException w:name="Body Text" w:semiHidden="1" w:unhideWhenUsed="1"/>
-    <w:lsdException w:name="Body Text Indent" w:semiHidden="1" w:unhideWhenUsed="1"/>
-    <w:lsdException w:name="List Continue" w:semiHidden="1" w:unhideWhenUsed="1"/>
-    <w:lsdException w:name="List Continue 2" w:semiHidden="1" w:unhideWhenUsed="1"/>
-    <w:lsdException w:name="List Continue 3" w:semiHidden="1" w:unhideWhenUsed="1"/>
-    <w:lsdException w:name="List Continue 4" w:semiHidden="1" w:unhideWhenUsed="1"/>
-    <w:lsdException w:name="List Continue 5" w:semiHidden="1" w:unhideWhenUsed="1"/>
-    <w:lsdException w:name="Message Header" w:semiHidden="1" w:unhideWhenUsed="1"/>
-    <w:lsdException w:name="Subtitle" w:uiPriority="11" w:qFormat="1"/>
-    <w:lsdException w:name="Salutation" w:semiHidden="1" w:unhideWhenUsed="1"/>
-    <w:lsdException w:name="Date" w:semiHidden="1" w:unhideWhenUsed="1"/>
-    <w:lsdException w:name="Body Text First Indent" w:semiHidden="1" w:unhideWhenUsed="1"/>
-    <w:lsdException w:name="Body Text First Indent 2" w:semiHidden="1" w:unhideWhenUsed="1"/>
-    <w:lsdException w:name="Note Heading" w:semiHidden="1" w:unhideWhenUsed="1"/>
-    <w:lsdException w:name="Body Text 2" w:semiHidden="1" w:unhideWhenUsed="1"/>
-    <w:lsdException w:name="Body Text 3" w:semiHidden="1" w:unhideWhenUsed="1"/>
-    <w:lsdException w:name="Body Text Indent 2" w:semiHidden="1" w:unhideWhenUsed="1"/>
-    <w:lsdException w:name="Body Text Indent 3" w:semiHidden="1" w:unhideWhenUsed="1"/>
-    <w:lsdException w:name="Block Text" w:semiHidden="1" w:unhideWhenUsed="1"/>
-    <w:lsdException w:name="Hyperlink" w:semiHidden="1" w:unhideWhenUsed="1"/>
-    <w:lsdException w:name="FollowedHyperlink" w:semiHidden="1" w:unhideWhenUsed="1"/>
-    <w:lsdException w:name="Strong" w:uiPriority="22" w:qFormat="1"/>
-    <w:lsdException w:name="Emphasis" w:uiPriority="20" w:qFormat="1"/>
-    <w:lsdException w:name="Document Map" w:semiHidden="1" w:unhideWhenUsed="1"/>
-    <w:lsdException w:name="Plain Text" w:semiHidden="1" w:unhideWhenUsed="1"/>
-    <w:lsdException w:name="E-mail Signature" w:semiHidden="1" w:unhideWhenUsed="1"/>
-    <w:lsdException w:name="HTML Top of Form" w:semiHidden="1" w:unhideWhenUsed="1"/>
-    <w:lsdException w:name="HTML Bottom of Form" w:semiHidden="1" w:unhideWhenUsed="1"/>
-    <w:lsdException w:name="Normal (Web)" w:semiHidden="1" w:unhideWhenUsed="1"/>
-    <w:lsdException w:name="HTML Acronym" w:semiHidden="1" w:unhideWhenUsed="1"/>
-    <w:lsdException w:name="HTML Address" w:semiHidden="1" w:unhideWhenUsed="1"/>
-    <w:lsdException w:name="HTML Cite" w:semiHidden="1" w:unhideWhenUsed="1"/>
-    <w:lsdException w:name="HTML Code" w:semiHidden="1" w:unhideWhenUsed="1"/>
-    <w:lsdException w:name="HTML Definition" w:semiHidden="1" w:unhideWhenUsed="1"/>
-    <w:lsdException w:name="HTML Keyboard" w:semiHidden="1" w:unhideWhenUsed="1"/>
-    <w:lsdException w:name="HTML Preformatted" w:semiHidden="1" w:unhideWhenUsed="1"/>
-    <w:lsdException w:name="HTML Sample" w:semiHidden="1" w:unhideWhenUsed="1"/>
-    <w:lsdException w:name="HTML Typewriter" w:semiHidden="1" w:unhideWhenUsed="1"/>
-    <w:lsdException w:name="HTML Variable" w:semiHidden="1" w:unhideWhenUsed="1"/>
-    <w:lsdException w:name="Normal Table" w:semiHidden="1" w:unhideWhenUsed="1"/>
-    <w:lsdException w:name="annotation subject" w:semiHidden="1" w:unhideWhenUsed="1"/>
-    <w:lsdException w:name="No List" w:semiHidden="1" w:unhideWhenUsed="1"/>
-    <w:lsdException w:name="Outline List 1" w:semiHidden="1" w:unhideWhenUsed="1"/>
-    <w:lsdException w:name="Outline List 2" w:semiHidden="1" w:unhideWhenUsed="1"/>
-    <w:lsdException w:name="Outline List 3" w:semiHidden="1" w:unhideWhenUsed="1"/>
-    <w:lsdException w:name="Table Simple 1" w:semiHidden="1" w:unhideWhenUsed="1"/>
-    <w:lsdException w:name="Table Simple 2" w:semiHidden="1" w:unhideWhenUsed="1"/>
-    <w:lsdException w:name="Table Simple 3" w:semiHidden="1" w:unhideWhenUsed="1"/>
-    <w:lsdException w:name="Table Classic 1" w:semiHidden="1" w:unhideWhenUsed="1"/>
-    <w:lsdException w:name="Table Classic 2" w:semiHidden="1" w:unhideWhenUsed="1"/>
-    <w:lsdException w:name="Table Classic 3" w:semiHidden="1" w:unhideWhenUsed="1"/>
-    <w:lsdException w:name="Table Classic 4" w:semiHidden="1" w:unhideWhenUsed="1"/>
-    <w:lsdException w:name="Table Colorful 1" w:semiHidden="1" w:unhideWhenUsed="1"/>
-    <w:lsdException w:name="Table Colorful 2" w:semiHidden="1" w:unhideWhenUsed="1"/>
-    <w:lsdException w:name="Table Colorful 3" w:semiHidden="1" w:unhideWhenUsed="1"/>
-    <w:lsdException w:name="Table Columns 1" w:semiHidden="1" w:unhideWhenUsed="1"/>
-    <w:lsdException w:name="Table Columns 2" w:semiHidden="1" w:unhideWhenUsed="1"/>
-    <w:lsdException w:name="Table Columns 3" w:semiHidden="1" w:unhideWhenUsed="1"/>
-    <w:lsdException w:name="Table Columns 4" w:semiHidden="1" w:unhideWhenUsed="1"/>
-    <w:lsdException w:name="Table Columns 5" w:semiHidden="1" w:unhideWhenUsed="1"/>
-    <w:lsdException w:name="Table Grid 1" w:semiHidden="1" w:unhideWhenUsed="1"/>
-    <w:lsdException w:name="Table Grid 2" w:semiHidden="1" w:unhideWhenUsed="1"/>
-    <w:lsdException w:name="Table Grid 3" w:semiHidden="1" w:unhideWhenUsed="1"/>
-    <w:lsdException w:name="Table Grid 4" w:semiHidden="1" w:unhideWhenUsed="1"/>
-    <w:lsdException w:name="Table Grid 5" w:semiHidden="1" w:unhideWhenUsed="1"/>
-    <w:lsdException w:name="Table Grid 6" w:semiHidden="1" w:unhideWhenUsed="1"/>
-    <w:lsdException w:name="Table Grid 7" w:semiHidden="1" w:unhideWhenUsed="1"/>
-    <w:lsdException w:name="Table Grid 8" w:semiHidden="1" w:unhideWhenUsed="1"/>
-    <w:lsdException w:name="Table List 1" w:semiHidden="1" w:unhideWhenUsed="1"/>
-    <w:lsdException w:name="Table List 2" w:semiHidden="1" w:unhideWhenUsed="1"/>
-    <w:lsdException w:name="Table List 3" w:semiHidden="1" w:unhideWhenUsed="1"/>
-    <w:lsdException w:name="Table List 4" w:semiHidden="1" w:unhideWhenUsed="1"/>
-    <w:lsdException w:name="Table List 5" w:semiHidden="1" w:unhideWhenUsed="1"/>
-    <w:lsdException w:name="Table List 6" w:semiHidden="1" w:unhideWhenUsed="1"/>
-    <w:lsdException w:name="Table List 7" w:semiHidden="1" w:unhideWhenUsed="1"/>
-    <w:lsdException w:name="Table List 8" w:semiHidden="1" w:unhideWhenUsed="1"/>
-    <w:lsdException w:name="Table 3D effects 1" w:semiHidden="1" w:unhideWhenUsed="1"/>
-    <w:lsdException w:name="Table 3D effects 2" w:semiHidden="1" w:unhideWhenUsed="1"/>
-    <w:lsdException w:name="Table 3D effects 3" w:semiHidden="1" w:unhideWhenUsed="1"/>
-    <w:lsdException w:name="Table Contemporary" w:semiHidden="1" w:unhideWhenUsed="1"/>
-    <w:lsdException w:name="Table Elegant" w:semiHidden="1" w:unhideWhenUsed="1"/>
-    <w:lsdException w:name="Table Professional" w:semiHidden="1" w:unhideWhenUsed="1"/>
-    <w:lsdException w:name="Table Subtle 1" w:semiHidden="1" w:unhideWhenUsed="1"/>
-    <w:lsdException w:name="Table Subtle 2" w:semiHidden="1" w:unhideWhenUsed="1"/>
-    <w:lsdException w:name="Table Web 1" w:semiHidden="1" w:unhideWhenUsed="1"/>
-    <w:lsdException w:name="Table Web 2" w:semiHidden="1" w:unhideWhenUsed="1"/>
-    <w:lsdException w:name="Table Web 3" w:semiHidden="1" w:unhideWhenUsed="1"/>
-    <w:lsdException w:name="Balloon Text" w:semiHidden="1" w:unhideWhenUsed="1"/>
-    <w:lsdException w:name="Table Grid" w:uiPriority="59"/>
-    <w:lsdException w:name="Table Theme" w:semiHidden="1" w:unhideWhenUsed="1"/>
-    <w:lsdException w:name="Note Level 1" w:semiHidden="1" w:unhideWhenUsed="1"/>
-    <w:lsdException w:name="Note Level 2" w:semiHidden="1" w:unhideWhenUsed="1"/>
-    <w:lsdException w:name="Note Level 3" w:semiHidden="1" w:unhideWhenUsed="1"/>
-    <w:lsdException w:name="Note Level 4" w:semiHidden="1" w:unhideWhenUsed="1"/>
-    <w:lsdException w:name="Note Level 5" w:semiHidden="1" w:unhideWhenUsed="1"/>
-    <w:lsdException w:name="Note Level 6" w:semiHidden="1" w:unhideWhenUsed="1"/>
-    <w:lsdException w:name="Note Level 7" w:semiHidden="1" w:unhideWhenUsed="1"/>
-    <w:lsdException w:name="Note Level 8" w:semiHidden="1" w:unhideWhenUsed="1"/>
-    <w:lsdException w:name="Note Level 9" w:semiHidden="1" w:unhideWhenUsed="1"/>
-    <w:lsdException w:name="Placeholder Text" w:semiHidden="1"/>
-    <w:lsdException w:name="No Spacing" w:uiPriority="1" w:qFormat="1"/>
-    <w:lsdException w:name="Light Shading" w:uiPriority="60"/>
-    <w:lsdException w:name="Light List" w:uiPriority="61"/>
-    <w:lsdException w:name="Light Grid" w:uiPriority="62"/>
-    <w:lsdException w:name="Medium Shading 1" w:uiPriority="63"/>
-    <w:lsdException w:name="Medium Shading 2" w:uiPriority="64"/>
-    <w:lsdException w:name="Medium List 1" w:uiPriority="65"/>
-    <w:lsdException w:name="Medium List 2" w:uiPriority="66"/>
-    <w:lsdException w:name="Medium Grid 1" w:uiPriority="67"/>
-    <w:lsdException w:name="Medium Grid 2" w:uiPriority="68"/>
-    <w:lsdException w:name="Medium Grid 3" w:uiPriority="69"/>
-    <w:lsdException w:name="Dark List" w:uiPriority="70"/>
-    <w:lsdException w:name="Colorful Shading" w:uiPriority="71"/>
-    <w:lsdException w:name="Colorful List" w:uiPriority="72"/>
-    <w:lsdException w:name="Colorful Grid" w:uiPriority="73"/>
-    <w:lsdException w:name="Light Shading Accent 1" w:uiPriority="60"/>
-    <w:lsdException w:name="Light List Accent 1" w:uiPriority="61"/>
-    <w:lsdException w:name="Light Grid Accent 1" w:uiPriority="62"/>
-    <w:lsdException w:name="Medium Shading 1 Accent 1" w:uiPriority="63"/>
-    <w:lsdException w:name="Medium Shading 2 Accent 1" w:uiPriority="64"/>
-    <w:lsdException w:name="Medium List 1 Accent 1" w:uiPriority="65"/>
-    <w:lsdException w:name="Revision" w:semiHidden="1"/>
-    <w:lsdException w:name="List Paragraph" w:uiPriority="34" w:qFormat="1"/>
-    <w:lsdException w:name="Quote" w:uiPriority="29" w:qFormat="1"/>
-    <w:lsdException w:name="Intense Quote" w:uiPriority="30" w:qFormat="1"/>
-    <w:lsdException w:name="Medium List 2 Accent 1" w:uiPriority="66"/>
-    <w:lsdException w:name="Medium Grid 1 Accent 1" w:uiPriority="67"/>
-    <w:lsdException w:name="Medium Grid 2 Accent 1" w:uiPriority="68"/>
-    <w:lsdException w:name="Medium Grid 3 Accent 1" w:uiPriority="69"/>
-    <w:lsdException w:name="Dark List Accent 1" w:uiPriority="70"/>
-    <w:lsdException w:name="Colorful Shading Accent 1" w:uiPriority="71"/>
-    <w:lsdException w:name="Colorful List Accent 1" w:uiPriority="72"/>
-    <w:lsdException w:name="Colorful Grid Accent 1" w:uiPriority="73"/>
-    <w:lsdException w:name="Light Shading Accent 2" w:uiPriority="60"/>
-    <w:lsdException w:name="Light List Accent 2" w:uiPriority="61"/>
-    <w:lsdException w:name="Light Grid Accent 2" w:uiPriority="62"/>
-    <w:lsdException w:name="Medium Shading 1 Accent 2" w:uiPriority="63"/>
-    <w:lsdException w:name="Medium Shading 2 Accent 2" w:uiPriority="64"/>
-    <w:lsdException w:name="Medium List 1 Accent 2" w:uiPriority="65"/>
-    <w:lsdException w:name="Medium List 2 Accent 2" w:uiPriority="66"/>
-    <w:lsdException w:name="Medium Grid 1 Accent 2" w:uiPriority="67"/>
-    <w:lsdException w:name="Medium Grid 2 Accent 2" w:uiPriority="68"/>
-    <w:lsdException w:name="Medium Grid 3 Accent 2" w:uiPriority="69"/>
-    <w:lsdException w:name="Dark List Accent 2" w:uiPriority="70"/>
-    <w:lsdException w:name="Colorful Shading Accent 2" w:uiPriority="71"/>
-    <w:lsdException w:name="Colorful List Accent 2" w:uiPriority="72"/>
-    <w:lsdException w:name="Colorful Grid Accent 2" w:uiPriority="73"/>
-    <w:lsdException w:name="Light Shading Accent 3" w:uiPriority="60"/>
-    <w:lsdException w:name="Light List Accent 3" w:uiPriority="61"/>
-    <w:lsdException w:name="Light Grid Accent 3" w:uiPriority="62"/>
-    <w:lsdException w:name="Medium Shading 1 Accent 3" w:uiPriority="63"/>
-    <w:lsdException w:name="Medium Shading 2 Accent 3" w:uiPriority="64"/>
-    <w:lsdException w:name="Medium List 1 Accent 3" w:uiPriority="65"/>
-    <w:lsdException w:name="Medium List 2 Accent 3" w:uiPriority="66"/>
-    <w:lsdException w:name="Medium Grid 1 Accent 3" w:uiPriority="67"/>
-    <w:lsdException w:name="Medium Grid 2 Accent 3" w:uiPriority="68"/>
-    <w:lsdException w:name="Medium Grid 3 Accent 3" w:uiPriority="69"/>
-    <w:lsdException w:name="Dark List Accent 3" w:uiPriority="70"/>
-    <w:lsdException w:name="Colorful Shading Accent 3" w:uiPriority="71"/>
-    <w:lsdException w:name="Colorful List Accent 3" w:uiPriority="72"/>
-    <w:lsdException w:name="Colorful Grid Accent 3" w:uiPriority="73"/>
-    <w:lsdException w:name="Light Shading Accent 4" w:uiPriority="60"/>
-    <w:lsdException w:name="Light List Accent 4" w:uiPriority="61"/>
-    <w:lsdException w:name="Light Grid Accent 4" w:uiPriority="62"/>
-    <w:lsdException w:name="Medium Shading 1 Accent 4" w:uiPriority="63"/>
-    <w:lsdException w:name="Medium Shading 2 Accent 4" w:uiPriority="64"/>
-    <w:lsdException w:name="Medium List 1 Accent 4" w:uiPriority="65"/>
-    <w:lsdException w:name="Medium List 2 Accent 4" w:uiPriority="66"/>
-    <w:lsdException w:name="Medium Grid 1 Accent 4" w:uiPriority="67"/>
-    <w:lsdException w:name="Medium Grid 2 Accent 4" w:uiPriority="68"/>
-    <w:lsdException w:name="Medium Grid 3 Accent 4" w:uiPriority="69"/>
-    <w:lsdException w:name="Dark List Accent 4" w:uiPriority="70"/>
-    <w:lsdException w:name="Colorful Shading Accent 4" w:uiPriority="71"/>
-    <w:lsdException w:name="Colorful List Accent 4" w:uiPriority="72"/>
-    <w:lsdException w:name="Colorful Grid Accent 4" w:uiPriority="73"/>
-    <w:lsdException w:name="Light Shading Accent 5" w:uiPriority="60"/>
-    <w:lsdException w:name="Light List Accent 5" w:uiPriority="61"/>
-    <w:lsdException w:name="Light Grid Accent 5" w:uiPriority="62"/>
-    <w:lsdException w:name="Medium Shading 1 Accent 5" w:uiPriority="63"/>
-    <w:lsdException w:name="Medium Shading 2 Accent 5" w:uiPriority="64"/>
-    <w:lsdException w:name="Medium List 1 Accent 5" w:uiPriority="65"/>
-    <w:lsdException w:name="Medium List 2 Accent 5" w:uiPriority="66"/>
-    <w:lsdException w:name="Medium Grid 1 Accent 5" w:uiPriority="67"/>
-    <w:lsdException w:name="Medium Grid 2 Accent 5" w:uiPriority="68"/>
-    <w:lsdException w:name="Medium Grid 3 Accent 5" w:uiPriority="69"/>
-    <w:lsdException w:name="Dark List Accent 5" w:uiPriority="70"/>
-    <w:lsdException w:name="Colorful Shading Accent 5" w:uiPriority="71"/>
-    <w:lsdException w:name="Colorful List Accent 5" w:uiPriority="72"/>
-    <w:lsdException w:name="Colorful Grid Accent 5" w:uiPriority="73"/>
-    <w:lsdException w:name="Light Shading Accent 6" w:uiPriority="60"/>
-    <w:lsdException w:name="Light List Accent 6" w:uiPriority="61"/>
-    <w:lsdException w:name="Light Grid Accent 6" w:uiPriority="62"/>
-    <w:lsdException w:name="Medium Shading 1 Accent 6" w:uiPriority="63"/>
-    <w:lsdException w:name="Medium Shading 2 Accent 6" w:uiPriority="64"/>
-    <w:lsdException w:name="Medium List 1 Accent 6" w:uiPriority="65"/>
-    <w:lsdException w:name="Medium List 2 Accent 6" w:uiPriority="66"/>
-    <w:lsdException w:name="Medium Grid 1 Accent 6" w:uiPriority="67"/>
-    <w:lsdException w:name="Medium Grid 2 Accent 6" w:uiPriority="68"/>
-    <w:lsdException w:name="Medium Grid 3 Accent 6" w:uiPriority="69"/>
-    <w:lsdException w:name="Dark List Accent 6" w:uiPriority="70"/>
-    <w:lsdException w:name="Colorful Shading Accent 6" w:uiPriority="71"/>
-    <w:lsdException w:name="Colorful List Accent 6" w:uiPriority="72"/>
-    <w:lsdException w:name="Colorful Grid Accent 6" w:uiPriority="73"/>
-    <w:lsdException w:name="Subtle Emphasis" w:uiPriority="19" w:qFormat="1"/>
-    <w:lsdException w:name="Intense Emphasis" w:uiPriority="21" w:qFormat="1"/>
-    <w:lsdException w:name="Subtle Reference" w:uiPriority="31" w:qFormat="1"/>
-    <w:lsdException w:name="Intense Reference" w:uiPriority="32" w:qFormat="1"/>
-    <w:lsdException w:name="Book Title" w:uiPriority="33" w:qFormat="1"/>
-    <w:lsdException w:name="Bibliography" w:semiHidden="1" w:uiPriority="37" w:unhideWhenUsed="1"/>
-    <w:lsdException w:name="TOC Heading" w:semiHidden="1" w:uiPriority="39" w:unhideWhenUsed="1" w:qFormat="1"/>
-    <w:lsdException w:name="Plain Table 1" w:uiPriority="41"/>
-    <w:lsdException w:name="Plain Table 2" w:uiPriority="42"/>
-    <w:lsdException w:name="Plain Table 3" w:uiPriority="43"/>
-    <w:lsdException w:name="Plain Table 4" w:uiPriority="44"/>
-    <w:lsdException w:name="Plain Table 5" w:uiPriority="45"/>
-    <w:lsdException w:name="Grid Table Light" w:uiPriority="40"/>
-    <w:lsdException w:name="Grid Table 1 Light" w:uiPriority="46"/>
-    <w:lsdException w:name="Grid Table 2" w:uiPriority="47"/>
-    <w:lsdException w:name="Grid Table 3" w:uiPriority="48"/>
-    <w:lsdException w:name="Grid Table 4" w:uiPriority="49"/>
-    <w:lsdException w:name="Grid Table 5 Dark" w:uiPriority="50"/>
-    <w:lsdException w:name="Grid Table 6 Colorful" w:uiPriority="51"/>
-    <w:lsdException w:name="Grid Table 7 Colorful" w:uiPriority="52"/>
-    <w:lsdException w:name="Grid Table 1 Light Accent 1" w:uiPriority="46"/>
-    <w:lsdException w:name="Grid Table 2 Accent 1" w:uiPriority="47"/>
-    <w:lsdException w:name="Grid Table 3 Accent 1" w:uiPriority="48"/>
-    <w:lsdException w:name="Grid Table 4 Accent 1" w:uiPriority="49"/>
-    <w:lsdException w:name="Grid Table 5 Dark Accent 1" w:uiPriority="50"/>
-    <w:lsdException w:name="Grid Table 6 Colorful Accent 1" w:uiPriority="51"/>
-    <w:lsdException w:name="Grid Table 7 Colorful Accent 1" w:uiPriority="52"/>
-    <w:lsdException w:name="Grid Table 1 Light Accent 2" w:uiPriority="46"/>
-    <w:lsdException w:name="Grid Table 2 Accent 2" w:uiPriority="47"/>
-    <w:lsdException w:name="Grid Table 3 Accent 2" w:uiPriority="48"/>
-    <w:lsdException w:name="Grid Table 4 Accent 2" w:uiPriority="49"/>
-    <w:lsdException w:name="Grid Table 5 Dark Accent 2" w:uiPriority="50"/>
-    <w:lsdException w:name="Grid Table 6 Colorful Accent 2" w:uiPriority="51"/>
-    <w:lsdException w:name="Grid Table 7 Colorful Accent 2" w:uiPriority="52"/>
-    <w:lsdException w:name="Grid Table 1 Light Accent 3" w:uiPriority="46"/>
-    <w:lsdException w:name="Grid Table 2 Accent 3" w:uiPriority="47"/>
-    <w:lsdException w:name="Grid Table 3 Accent 3" w:uiPriority="48"/>
-    <w:lsdException w:name="Grid Table 4 Accent 3" w:uiPriority="49"/>
-    <w:lsdException w:name="Grid Table 5 Dark Accent 3" w:uiPriority="50"/>
-    <w:lsdException w:name="Grid Table 6 Colorful Accent 3" w:uiPriority="51"/>
-    <w:lsdException w:name="Grid Table 7 Colorful Accent 3" w:uiPriority="52"/>
-    <w:lsdException w:name="Grid Table 1 Light Accent 4" w:uiPriority="46"/>
-    <w:lsdException w:name="Grid Table 2 Accent 4" w:uiPriority="47"/>
-    <w:lsdException w:name="Grid Table 3 Accent 4" w:uiPriority="48"/>
-    <w:lsdException w:name="Grid Table 4 Accent 4" w:uiPriority="49"/>
-    <w:lsdException w:name="Grid Table 5 Dark Accent 4" w:uiPriority="50"/>
-    <w:lsdException w:name="Grid Table 6 Colorful Accent 4" w:uiPriority="51"/>
-    <w:lsdException w:name="Grid Table 7 Colorful Accent 4" w:uiPriority="52"/>
-    <w:lsdException w:name="Grid Table 1 Light Accent 5" w:uiPriority="46"/>
-    <w:lsdException w:name="Grid Table 2 Accent 5" w:uiPriority="47"/>
-    <w:lsdException w:name="Grid Table 3 Accent 5" w:uiPriority="48"/>
-    <w:lsdException w:name="Grid Table 4 Accent 5" w:uiPriority="49"/>
-    <w:lsdException w:name="Grid Table 5 Dark Accent 5" w:uiPriority="50"/>
-    <w:lsdException w:name="Grid Table 6 Colorful Accent 5" w:uiPriority="51"/>
-    <w:lsdException w:name="Grid Table 7 Colorful Accent 5" w:uiPriority="52"/>
-    <w:lsdException w:name="Grid Table 1 Light Accent 6" w:uiPriority="46"/>
-    <w:lsdException w:name="Grid Table 2 Accent 6" w:uiPriority="47"/>
-    <w:lsdException w:name="Grid Table 3 Accent 6" w:uiPriority="48"/>
-    <w:lsdException w:name="Grid Table 4 Accent 6" w:uiPriority="49"/>
-    <w:lsdException w:name="Grid Table 5 Dark Accent 6" w:uiPriority="50"/>
-    <w:lsdException w:name="Grid Table 6 Colorful Accent 6" w:uiPriority="51"/>
-    <w:lsdException w:name="Grid Table 7 Colorful Accent 6" w:uiPriority="52"/>
-    <w:lsdException w:name="List Table 1 Light" w:uiPriority="46"/>
-    <w:lsdException w:name="List Table 2" w:uiPriority="47"/>
-    <w:lsdException w:name="List Table 3" w:uiPriority="48"/>
-    <w:lsdException w:name="List Table 4" w:uiPriority="49"/>
-    <w:lsdException w:name="List Table 5 Dark" w:uiPriority="50"/>
-    <w:lsdException w:name="List Table 6 Colorful" w:uiPriority="51"/>
-    <w:lsdException w:name="List Table 7 Colorful" w:uiPriority="52"/>
-    <w:lsdException w:name="List Table 1 Light Accent 1" w:uiPriority="46"/>
-    <w:lsdException w:name="List Table 2 Accent 1" w:uiPriority="47"/>
-    <w:lsdException w:name="List Table 3 Accent 1" w:uiPriority="48"/>
-    <w:lsdException w:name="List Table 4 Accent 1" w:uiPriority="49"/>
-    <w:lsdException w:name="List Table 5 Dark Accent 1" w:uiPriority="50"/>
-    <w:lsdException w:name="List Table 6 Colorful Accent 1" w:uiPriority="51"/>
-    <w:lsdException w:name="List Table 7 Colorful Accent 1" w:uiPriority="52"/>
-    <w:lsdException w:name="List Table 1 Light Accent 2" w:uiPriority="46"/>
-    <w:lsdException w:name="List Table 2 Accent 2" w:uiPriority="47"/>
-    <w:lsdException w:name="List Table 3 Accent 2" w:uiPriority="48"/>
-    <w:lsdException w:name="List Table 4 Accent 2" w:uiPriority="49"/>
-    <w:lsdException w:name="List Table 5 Dark Accent 2" w:uiPriority="50"/>
-    <w:lsdException w:name="List Table 6 Colorful Accent 2" w:uiPriority="51"/>
-    <w:lsdException w:name="List Table 7 Colorful Accent 2" w:uiPriority="52"/>
-    <w:lsdException w:name="List Table 1 Light Accent 3" w:uiPriority="46"/>
-    <w:lsdException w:name="List Table 2 Accent 3" w:uiPriority="47"/>
-    <w:lsdException w:name="List Table 3 Accent 3" w:uiPriority="48"/>
-    <w:lsdException w:name="List Table 4 Accent 3" w:uiPriority="49"/>
-    <w:lsdException w:name="List Table 5 Dark Accent 3" w:uiPriority="50"/>
-    <w:lsdException w:name="List Table 6 Colorful Accent 3" w:uiPriority="51"/>
-    <w:lsdException w:name="List Table 7 Colorful Accent 3" w:uiPriority="52"/>
-    <w:lsdException w:name="List Table 1 Light Accent 4" w:uiPriority="46"/>
-    <w:lsdException w:name="List Table 2 Accent 4" w:uiPriority="47"/>
-    <w:lsdException w:name="List Table 3 Accent 4" w:uiPriority="48"/>
-    <w:lsdException w:name="List Table 4 Accent 4" w:uiPriority="49"/>
-    <w:lsdException w:name="List Table 5 Dark Accent 4" w:uiPriority="50"/>
-    <w:lsdException w:name="List Table 6 Colorful Accent 4" w:uiPriority="51"/>
-    <w:lsdException w:name="List Table 7 Colorful Accent 4" w:uiPriority="52"/>
-    <w:lsdException w:name="List Table 1 Light Accent 5" w:uiPriority="46"/>
-    <w:lsdException w:name="List Table 2 Accent 5" w:uiPriority="47"/>
-    <w:lsdException w:name="List Table 3 Accent 5" w:uiPriority="48"/>
-    <w:lsdException w:name="List Table 4 Accent 5" w:uiPriority="49"/>
-    <w:lsdException w:name="List Table 5 Dark Accent 5" w:uiPriority="50"/>
-    <w:lsdException w:name="List Table 6 Colorful Accent 5" w:uiPriority="51"/>
-    <w:lsdException w:name="List Table 7 Colorful Accent 5" w:uiPriority="52"/>
-    <w:lsdException w:name="List Table 1 Light Accent 6" w:uiPriority="46"/>
-    <w:lsdException w:name="List Table 2 Accent 6" w:uiPriority="47"/>
-    <w:lsdException w:name="List Table 3 Accent 6" w:uiPriority="48"/>
-    <w:lsdException w:name="List Table 4 Accent 6" w:uiPriority="49"/>
-    <w:lsdException w:name="List Table 5 Dark Accent 6" w:uiPriority="50"/>
-    <w:lsdException w:name="List Table 6 Colorful Accent 6" w:uiPriority="51"/>
-    <w:lsdException w:name="List Table 7 Colorful Accent 6" w:uiPriority="52"/>
-    <w:lsdException w:name="Mention" w:semiHidden="1" w:unhideWhenUsed="1"/>
-    <w:lsdException w:name="Smart Hyperlink" w:semiHidden="1" w:unhideWhenUsed="1"/>
+  <w:latentStyles w:defLockedState="0" w:defUIPriority="99" w:defSemiHidden="1" w:defUnhideWhenUsed="1" w:defQFormat="0" w:count="276">
+    <w:lsdException w:name="Normal" w:semiHidden="0" w:uiPriority="0" w:unhideWhenUsed="0" w:qFormat="1"/>
+    <w:lsdException w:name="heading 1" w:semiHidden="0" w:uiPriority="9" w:unhideWhenUsed="0" w:qFormat="1"/>
+    <w:lsdException w:name="heading 2" w:uiPriority="9" w:qFormat="1"/>
+    <w:lsdException w:name="heading 3" w:uiPriority="9" w:qFormat="1"/>
+    <w:lsdException w:name="heading 4" w:uiPriority="9" w:qFormat="1"/>
+    <w:lsdException w:name="heading 5" w:uiPriority="9" w:qFormat="1"/>
+    <w:lsdException w:name="heading 6" w:uiPriority="9" w:qFormat="1"/>
+    <w:lsdException w:name="heading 7" w:uiPriority="9" w:qFormat="1"/>
+    <w:lsdException w:name="heading 8" w:uiPriority="9" w:qFormat="1"/>
+    <w:lsdException w:name="heading 9" w:uiPriority="9" w:qFormat="1"/>
+    <w:lsdException w:name="toc 1" w:uiPriority="39"/>
+    <w:lsdException w:name="toc 2" w:uiPriority="39"/>
+    <w:lsdException w:name="toc 3" w:uiPriority="39"/>
+    <w:lsdException w:name="toc 4" w:uiPriority="39"/>
+    <w:lsdException w:name="toc 5" w:uiPriority="39"/>
+    <w:lsdException w:name="toc 6" w:uiPriority="39"/>
+    <w:lsdException w:name="toc 7" w:uiPriority="39"/>
+    <w:lsdException w:name="toc 8" w:uiPriority="39"/>
+    <w:lsdException w:name="toc 9" w:uiPriority="39"/>
+    <w:lsdException w:name="caption" w:uiPriority="35" w:qFormat="1"/>
+    <w:lsdException w:name="Title" w:semiHidden="0" w:uiPriority="10" w:unhideWhenUsed="0" w:qFormat="1"/>
+    <w:lsdException w:name="Default Paragraph Font" w:uiPriority="1"/>
+    <w:lsdException w:name="Subtitle" w:semiHidden="0" w:uiPriority="11" w:unhideWhenUsed="0" w:qFormat="1"/>
+    <w:lsdException w:name="Strong" w:semiHidden="0" w:uiPriority="22" w:unhideWhenUsed="0" w:qFormat="1"/>
+    <w:lsdException w:name="Emphasis" w:semiHidden="0" w:uiPriority="20" w:unhideWhenUsed="0" w:qFormat="1"/>
+    <w:lsdException w:name="Table Grid" w:semiHidden="0" w:uiPriority="59" w:unhideWhenUsed="0"/>
+    <w:lsdException w:name="Placeholder Text" w:unhideWhenUsed="0"/>
+    <w:lsdException w:name="No Spacing" w:semiHidden="0" w:uiPriority="1" w:unhideWhenUsed="0" w:qFormat="1"/>
+    <w:lsdException w:name="Light Shading" w:semiHidden="0" w:uiPriority="60" w:unhideWhenUsed="0"/>
+    <w:lsdException w:name="Light List" w:semiHidden="0" w:uiPriority="61" w:unhideWhenUsed="0"/>
+    <w:lsdException w:name="Light Grid" w:semiHidden="0" w:uiPriority="62" w:unhideWhenUsed="0"/>
+    <w:lsdException w:name="Medium Shading 1" w:semiHidden="0" w:uiPriority="63" w:unhideWhenUsed="0"/>
+    <w:lsdException w:name="Medium Shading 2" w:semiHidden="0" w:uiPriority="64" w:unhideWhenUsed="0"/>
+    <w:lsdException w:name="Medium List 1" w:semiHidden="0" w:uiPriority="65" w:unhideWhenUsed="0"/>
+    <w:lsdException w:name="Medium List 2" w:semiHidden="0" w:uiPriority="66" w:unhideWhenUsed="0"/>
+    <w:lsdException w:name="Medium Grid 1" w:semiHidden="0" w:uiPriority="67" w:unhideWhenUsed="0"/>
+    <w:lsdException w:name="Medium Grid 2" w:semiHidden="0" w:uiPriority="68" w:unhideWhenUsed="0"/>
+    <w:lsdException w:name="Medium Grid 3" w:semiHidden="0" w:uiPriority="69" w:unhideWhenUsed="0"/>
+    <w:lsdException w:name="Dark List" w:semiHidden="0" w:uiPriority="70" w:unhideWhenUsed="0"/>
+    <w:lsdException w:name="Colorful Shading" w:semiHidden="0" w:uiPriority="71" w:unhideWhenUsed="0"/>
+    <w:lsdException w:name="Colorful List" w:semiHidden="0" w:uiPriority="72" w:unhideWhenUsed="0"/>
+    <w:lsdException w:name="Colorful Grid" w:semiHidden="0" w:uiPriority="73" w:unhideWhenUsed="0"/>
+    <w:lsdException w:name="Light Shading Accent 1" w:semiHidden="0" w:uiPriority="60" w:unhideWhenUsed="0"/>
+    <w:lsdException w:name="Light List Accent 1" w:semiHidden="0" w:uiPriority="61" w:unhideWhenUsed="0"/>
+    <w:lsdException w:name="Light Grid Accent 1" w:semiHidden="0" w:uiPriority="62" w:unhideWhenUsed="0"/>
+    <w:lsdException w:name="Medium Shading 1 Accent 1" w:semiHidden="0" w:uiPriority="63" w:unhideWhenUsed="0"/>
+    <w:lsdException w:name="Medium Shading 2 Accent 1" w:semiHidden="0" w:uiPriority="64" w:unhideWhenUsed="0"/>
+    <w:lsdException w:name="Medium List 1 Accent 1" w:semiHidden="0" w:uiPriority="65" w:unhideWhenUsed="0"/>
+    <w:lsdException w:name="Revision" w:unhideWhenUsed="0"/>
+    <w:lsdException w:name="List Paragraph" w:semiHidden="0" w:uiPriority="34" w:unhideWhenUsed="0" w:qFormat="1"/>
+    <w:lsdException w:name="Quote" w:semiHidden="0" w:uiPriority="29" w:unhideWhenUsed="0" w:qFormat="1"/>
+    <w:lsdException w:name="Intense Quote" w:semiHidden="0" w:uiPriority="30" w:unhideWhenUsed="0" w:qFormat="1"/>
+    <w:lsdException w:name="Medium List 2 Accent 1" w:semiHidden="0" w:uiPriority="66" w:unhideWhenUsed="0"/>
+    <w:lsdException w:name="Medium Grid 1 Accent 1" w:semiHidden="0" w:uiPriority="67" w:unhideWhenUsed="0"/>
+    <w:lsdException w:name="Medium Grid 2 Accent 1" w:semiHidden="0" w:uiPriority="68" w:unhideWhenUsed="0"/>
+    <w:lsdException w:name="Medium Grid 3 Accent 1" w:semiHidden="0" w:uiPriority="69" w:unhideWhenUsed="0"/>
+    <w:lsdException w:name="Dark List Accent 1" w:semiHidden="0" w:uiPriority="70" w:unhideWhenUsed="0"/>
+    <w:lsdException w:name="Colorful Shading Accent 1" w:semiHidden="0" w:uiPriority="71" w:unhideWhenUsed="0"/>
+    <w:lsdException w:name="Colorful List Accent 1" w:semiHidden="0" w:uiPriority="72" w:unhideWhenUsed="0"/>
+    <w:lsdException w:name="Colorful Grid Accent 1" w:semiHidden="0" w:uiPriority="73" w:unhideWhenUsed="0"/>
+    <w:lsdException w:name="Light Shading Accent 2" w:semiHidden="0" w:uiPriority="60" w:unhideWhenUsed="0"/>
+    <w:lsdException w:name="Light List Accent 2" w:semiHidden="0" w:uiPriority="61" w:unhideWhenUsed="0"/>
+    <w:lsdException w:name="Light Grid Accent 2" w:semiHidden="0" w:uiPriority="62" w:unhideWhenUsed="0"/>
+    <w:lsdException w:name="Medium Shading 1 Accent 2" w:semiHidden="0" w:uiPriority="63" w:unhideWhenUsed="0"/>
+    <w:lsdException w:name="Medium Shading 2 Accent 2" w:semiHidden="0" w:uiPriority="64" w:unhideWhenUsed="0"/>
+    <w:lsdException w:name="Medium List 1 Accent 2" w:semiHidden="0" w:uiPriority="65" w:unhideWhenUsed="0"/>
+    <w:lsdException w:name="Medium List 2 Accent 2" w:semiHidden="0" w:uiPriority="66" w:unhideWhenUsed="0"/>
+    <w:lsdException w:name="Medium Grid 1 Accent 2" w:semiHidden="0" w:uiPriority="67" w:unhideWhenUsed="0"/>
+    <w:lsdException w:name="Medium Grid 2 Accent 2" w:semiHidden="0" w:uiPriority="68" w:unhideWhenUsed="0"/>
+    <w:lsdException w:name="Medium Grid 3 Accent 2" w:semiHidden="0" w:uiPriority="69" w:unhideWhenUsed="0"/>
+    <w:lsdException w:name="Dark List Accent 2" w:semiHidden="0" w:uiPriority="70" w:unhideWhenUsed="0"/>
+    <w:lsdException w:name="Colorful Shading Accent 2" w:semiHidden="0" w:uiPriority="71" w:unhideWhenUsed="0"/>
+    <w:lsdException w:name="Colorful List Accent 2" w:semiHidden="0" w:uiPriority="72" w:unhideWhenUsed="0"/>
+    <w:lsdException w:name="Colorful Grid Accent 2" w:semiHidden="0" w:uiPriority="73" w:unhideWhenUsed="0"/>
+    <w:lsdException w:name="Light Shading Accent 3" w:semiHidden="0" w:uiPriority="60" w:unhideWhenUsed="0"/>
+    <w:lsdException w:name="Light List Accent 3" w:semiHidden="0" w:uiPriority="61" w:unhideWhenUsed="0"/>
+    <w:lsdException w:name="Light Grid Accent 3" w:semiHidden="0" w:uiPriority="62" w:unhideWhenUsed="0"/>
+    <w:lsdException w:name="Medium Shading 1 Accent 3" w:semiHidden="0" w:uiPriority="63" w:unhideWhenUsed="0"/>
+    <w:lsdException w:name="Medium Shading 2 Accent 3" w:semiHidden="0" w:uiPriority="64" w:unhideWhenUsed="0"/>
+    <w:lsdException w:name="Medium List 1 Accent 3" w:semiHidden="0" w:uiPriority="65" w:unhideWhenUsed="0"/>
+    <w:lsdException w:name="Medium List 2 Accent 3" w:semiHidden="0" w:uiPriority="66" w:unhideWhenUsed="0"/>
+    <w:lsdException w:name="Medium Grid 1 Accent 3" w:semiHidden="0" w:uiPriority="67" w:unhideWhenUsed="0"/>
+    <w:lsdException w:name="Medium Grid 2 Accent 3" w:semiHidden="0" w:uiPriority="68" w:unhideWhenUsed="0"/>
+    <w:lsdException w:name="Medium Grid 3 Accent 3" w:semiHidden="0" w:uiPriority="69" w:unhideWhenUsed="0"/>
+    <w:lsdException w:name="Dark List Accent 3" w:semiHidden="0" w:uiPriority="70" w:unhideWhenUsed="0"/>
+    <w:lsdException w:name="Colorful Shading Accent 3" w:semiHidden="0" w:uiPriority="71" w:unhideWhenUsed="0"/>
+    <w:lsdException w:name="Colorful List Accent 3" w:semiHidden="0" w:uiPriority="72" w:unhideWhenUsed="0"/>
+    <w:lsdException w:name="Colorful Grid Accent 3" w:semiHidden="0" w:uiPriority="73" w:unhideWhenUsed="0"/>
+    <w:lsdException w:name="Light Shading Accent 4" w:semiHidden="0" w:uiPriority="60" w:unhideWhenUsed="0"/>
+    <w:lsdException w:name="Light List Accent 4" w:semiHidden="0" w:uiPriority="61" w:unhideWhenUsed="0"/>
+    <w:lsdException w:name="Light Grid Accent 4" w:semiHidden="0" w:uiPriority="62" w:unhideWhenUsed="0"/>
+    <w:lsdException w:name="Medium Shading 1 Accent 4" w:semiHidden="0" w:uiPriority="63" w:unhideWhenUsed="0"/>
+    <w:lsdException w:name="Medium Shading 2 Accent 4" w:semiHidden="0" w:uiPriority="64" w:unhideWhenUsed="0"/>
+    <w:lsdException w:name="Medium List 1 Accent 4" w:semiHidden="0" w:uiPriority="65" w:unhideWhenUsed="0"/>
+    <w:lsdException w:name="Medium List 2 Accent 4" w:semiHidden="0" w:uiPriority="66" w:unhideWhenUsed="0"/>
+    <w:lsdException w:name="Medium Grid 1 Accent 4" w:semiHidden="0" w:uiPriority="67" w:unhideWhenUsed="0"/>
+    <w:lsdException w:name="Medium Grid 2 Accent 4" w:semiHidden="0" w:uiPriority="68" w:unhideWhenUsed="0"/>
+    <w:lsdException w:name="Medium Grid 3 Accent 4" w:semiHidden="0" w:uiPriority="69" w:unhideWhenUsed="0"/>
+    <w:lsdException w:name="Dark List Accent 4" w:semiHidden="0" w:uiPriority="70" w:unhideWhenUsed="0"/>
+    <w:lsdException w:name="Colorful Shading Accent 4" w:semiHidden="0" w:uiPriority="71" w:unhideWhenUsed="0"/>
+    <w:lsdException w:name="Colorful List Accent 4" w:semiHidden="0" w:uiPriority="72" w:unhideWhenUsed="0"/>
+    <w:lsdException w:name="Colorful Grid Accent 4" w:semiHidden="0" w:uiPriority="73" w:unhideWhenUsed="0"/>
+    <w:lsdException w:name="Light Shading Accent 5" w:semiHidden="0" w:uiPriority="60" w:unhideWhenUsed="0"/>
+    <w:lsdException w:name="Light List Accent 5" w:semiHidden="0" w:uiPriority="61" w:unhideWhenUsed="0"/>
+    <w:lsdException w:name="Light Grid Accent 5" w:semiHidden="0" w:uiPriority="62" w:unhideWhenUsed="0"/>
+    <w:lsdException w:name="Medium Shading 1 Accent 5" w:semiHidden="0" w:uiPriority="63" w:unhideWhenUsed="0"/>
+    <w:lsdException w:name="Medium Shading 2 Accent 5" w:semiHidden="0" w:uiPriority="64" w:unhideWhenUsed="0"/>
+    <w:lsdException w:name="Medium List 1 Accent 5" w:semiHidden="0" w:uiPriority="65" w:unhideWhenUsed="0"/>
+    <w:lsdException w:name="Medium List 2 Accent 5" w:semiHidden="0" w:uiPriority="66" w:unhideWhenUsed="0"/>
+    <w:lsdException w:name="Medium Grid 1 Accent 5" w:semiHidden="0" w:uiPriority="67" w:unhideWhenUsed="0"/>
+    <w:lsdException w:name="Medium Grid 2 Accent 5" w:semiHidden="0" w:uiPriority="68" w:unhideWhenUsed="0"/>
+    <w:lsdException w:name="Medium Grid 3 Accent 5" w:semiHidden="0" w:uiPriority="69" w:unhideWhenUsed="0"/>
+    <w:lsdException w:name="Dark List Accent 5" w:semiHidden="0" w:uiPriority="70" w:unhideWhenUsed="0"/>
+    <w:lsdException w:name="Colorful Shading Accent 5" w:semiHidden="0" w:uiPriority="71" w:unhideWhenUsed="0"/>
+    <w:lsdException w:name="Colorful List Accent 5" w:semiHidden="0" w:uiPriority="72" w:unhideWhenUsed="0"/>
+    <w:lsdException w:name="Colorful Grid Accent 5" w:semiHidden="0" w:uiPriority="73" w:unhideWhenUsed="0"/>
+    <w:lsdException w:name="Light Shading Accent 6" w:semiHidden="0" w:uiPriority="60" w:unhideWhenUsed="0"/>
+    <w:lsdException w:name="Light List Accent 6" w:semiHidden="0" w:uiPriority="61" w:unhideWhenUsed="0"/>
+    <w:lsdException w:name="Light Grid Accent 6" w:semiHidden="0" w:uiPriority="62" w:unhideWhenUsed="0"/>
+    <w:lsdException w:name="Medium Shading 1 Accent 6" w:semiHidden="0" w:uiPriority="63" w:unhideWhenUsed="0"/>
+    <w:lsdException w:name="Medium Shading 2 Accent 6" w:semiHidden="0" w:uiPriority="64" w:unhideWhenUsed="0"/>
+    <w:lsdException w:name="Medium List 1 Accent 6" w:semiHidden="0" w:uiPriority="65" w:unhideWhenUsed="0"/>
+    <w:lsdException w:name="Medium List 2 Accent 6" w:semiHidden="0" w:uiPriority="66" w:unhideWhenUsed="0"/>
+    <w:lsdException w:name="Medium Grid 1 Accent 6" w:semiHidden="0" w:uiPriority="67" w:unhideWhenUsed="0"/>
+    <w:lsdException w:name="Medium Grid 2 Accent 6" w:semiHidden="0" w:uiPriority="68" w:unhideWhenUsed="0"/>
+    <w:lsdException w:name="Medium Grid 3 Accent 6" w:semiHidden="0" w:uiPriority="69" w:unhideWhenUsed="0"/>
+    <w:lsdException w:name="Dark List Accent 6" w:semiHidden="0" w:uiPriority="70" w:unhideWhenUsed="0"/>
+    <w:lsdException w:name="Colorful Shading Accent 6" w:semiHidden="0" w:uiPriority="71" w:unhideWhenUsed="0"/>
+    <w:lsdException w:name="Colorful List Accent 6" w:semiHidden="0" w:uiPriority="72" w:unhideWhenUsed="0"/>
+    <w:lsdException w:name="Colorful Grid Accent 6" w:semiHidden="0" w:uiPriority="73" w:unhideWhenUsed="0"/>
+    <w:lsdException w:name="Subtle Emphasis" w:semiHidden="0" w:uiPriority="19" w:unhideWhenUsed="0" w:qFormat="1"/>
+    <w:lsdException w:name="Intense Emphasis" w:semiHidden="0" w:uiPriority="21" w:unhideWhenUsed="0" w:qFormat="1"/>
+    <w:lsdException w:name="Subtle Reference" w:semiHidden="0" w:uiPriority="31" w:unhideWhenUsed="0" w:qFormat="1"/>
+    <w:lsdException w:name="Intense Reference" w:semiHidden="0" w:uiPriority="32" w:unhideWhenUsed="0" w:qFormat="1"/>
+    <w:lsdException w:name="Book Title" w:semiHidden="0" w:uiPriority="33" w:unhideWhenUsed="0" w:qFormat="1"/>
+    <w:lsdException w:name="Bibliography" w:uiPriority="37"/>
+    <w:lsdException w:name="TOC Heading" w:uiPriority="39" w:qFormat="1"/>
+  </w:latentStyles>
+  <w:style w:type="paragraph" w:default="1" w:styleId="Normal">
+    <w:name w:val="Normal"/>
+    <w:qFormat/>
+  </w:style>
+  <w:style w:type="character" w:default="1" w:styleId="DefaultParagraphFont">
+    <w:name w:val="Default Paragraph Font"/>
+    <w:uiPriority w:val="1"/>
+    <w:semiHidden/>
+    <w:unhideWhenUsed/>
+  </w:style>
+  <w:style w:type="table" w:default="1" w:styleId="TableNormal">
+    <w:name w:val="Normal Table"/>
+    <w:uiPriority w:val="99"/>
+    <w:semiHidden/>
+    <w:unhideWhenUsed/>
+    <w:tblPr>
+      <w:tblInd w:w="0" w:type="dxa"/>
+      <w:tblCellMar>
+        <w:top w:w="0" w:type="dxa"/>
+        <w:left w:w="108" w:type="dxa"/>
+        <w:bottom w:w="0" w:type="dxa"/>
+        <w:right w:w="108" w:type="dxa"/>
+      </w:tblCellMar>
+    </w:tblPr>
+  </w:style>
+  <w:style w:type="numbering" w:default="1" w:styleId="NoList">
+    <w:name w:val="No List"/>
+    <w:uiPriority w:val="99"/>
+    <w:semiHidden/>
+    <w:unhideWhenUsed/>
+  </w:style>
+  <w:style w:type="character" w:styleId="PlaceholderText">
+    <w:name w:val="Placeholder Text"/>
+    <w:basedOn w:val="DefaultParagraphFont"/>
+    <w:uiPriority w:val="99"/>
+    <w:semiHidden/>
+    <w:rsid w:val="008874CD"/>
+    <w:rPr>
+      <w:color w:val="808080"/>
+    </w:rPr>
+  </w:style>
+  <w:style w:type="paragraph" w:styleId="BalloonText">
+    <w:name w:val="Balloon Text"/>
+    <w:basedOn w:val="Normal"/>
+    <w:link w:val="BalloonTextChar"/>
+    <w:uiPriority w:val="99"/>
+    <w:semiHidden/>
+    <w:unhideWhenUsed/>
+    <w:rsid w:val="008874CD"/>
+    <w:rPr>
+      <w:rFonts w:ascii="Lucida Grande" w:hAnsi="Lucida Grande" w:cs="Lucida Grande"/>
+      <w:sz w:val="18"/>
+      <w:szCs w:val="18"/>
+    </w:rPr>
+  </w:style>
+  <w:style w:type="character" w:customStyle="1" w:styleId="BalloonTextChar">
+    <w:name w:val="Balloon Text Char"/>
+    <w:basedOn w:val="DefaultParagraphFont"/>
+    <w:link w:val="BalloonText"/>
+    <w:uiPriority w:val="99"/>
+    <w:semiHidden/>
+    <w:rsid w:val="008874CD"/>
+    <w:rPr>
+      <w:rFonts w:ascii="Lucida Grande" w:hAnsi="Lucida Grande" w:cs="Lucida Grande"/>
+      <w:sz w:val="18"/>
+      <w:szCs w:val="18"/>
+    </w:rPr>
+  </w:style>
+  <w:style w:type="table" w:styleId="TableGrid">
+    <w:name w:val="Table Grid"/>
+    <w:basedOn w:val="TableNormal"/>
+    <w:uiPriority w:val="59"/>
+    <w:rsid w:val="008874CD"/>
+    <w:tblPr>
+      <w:tblInd w:w="0" w:type="dxa"/>
+      <w:tblBorders>
+        <w:top w:val="single" w:sz="4" w:space="0" w:color="auto"/>
+        <w:left w:val="single" w:sz="4" w:space="0" w:color="auto"/>
+        <w:bottom w:val="single" w:sz="4" w:space="0" w:color="auto"/>
+        <w:right w:val="single" w:sz="4" w:space="0" w:color="auto"/>
+        <w:insideH w:val="single" w:sz="4" w:space="0" w:color="auto"/>
+        <w:insideV w:val="single" w:sz="4" w:space="0" w:color="auto"/>
+      </w:tblBorders>
+      <w:tblCellMar>
+        <w:top w:w="0" w:type="dxa"/>
+        <w:left w:w="108" w:type="dxa"/>
+        <w:bottom w:w="0" w:type="dxa"/>
+        <w:right w:w="108" w:type="dxa"/>
+      </w:tblCellMar>
+    </w:tblPr>
+  </w:style>
+  <w:style w:type="paragraph" w:styleId="ListParagraph">
+    <w:name w:val="List Paragraph"/>
+    <w:basedOn w:val="Normal"/>
+    <w:uiPriority w:val="34"/>
+    <w:qFormat/>
+    <w:rsid w:val="008874CD"/>
+    <w:pPr>
+      <w:ind w:left="720"/>
+      <w:contextualSpacing/>
+    </w:pPr>
+  </w:style>
+</w:styles>
+</file>
+
+<file path=word/stylesWithEffects.xml><?xml version="1.0" encoding="utf-8"?>
+<w:styles xmlns:wpc="http://schemas.microsoft.com/office/word/2010/wordprocessingCanvas" xmlns:mo="http://schemas.microsoft.com/office/mac/office/2008/main" xmlns:mc="http://schemas.openxmlformats.org/markup-compatibility/2006" xmlns:mv="urn:schemas-microsoft-com:mac:vml" xmlns:o="urn:schemas-microsoft-com:office:office" xmlns:r="http://schemas.openxmlformats.org/officeDocument/2006/relationships" xmlns:m="http://schemas.openxmlformats.org/officeDocument/2006/math" xmlns:v="urn:schemas-microsoft-com:vml" xmlns:wp14="http://schemas.microsoft.com/office/word/2010/wordprocessingDrawing" xmlns:wp="http://schemas.openxmlformats.org/drawingml/2006/wordprocessingDrawing" xmlns:w10="urn:schemas-microsoft-com:office:word" xmlns:w="http://schemas.openxmlformats.org/wordprocessingml/2006/main" xmlns:w14="http://schemas.microsoft.com/office/word/2010/wordml" xmlns:wpg="http://schemas.microsoft.com/office/word/2010/wordprocessingGroup" xmlns:wpi="http://schemas.microsoft.com/office/word/2010/wordprocessingInk" xmlns:wne="http://schemas.microsoft.com/office/word/2006/wordml" xmlns:wps="http://schemas.microsoft.com/office/word/2010/wordprocessingShape" mc:Ignorable="w14 wp14">
+  <w:docDefaults>
+    <w:rPrDefault>
+      <w:rPr>
+        <w:rFonts w:asciiTheme="minorHAnsi" w:eastAsiaTheme="minorEastAsia" w:hAnsiTheme="minorHAnsi" w:cstheme="minorBidi"/>
+        <w:sz w:val="24"/>
+        <w:szCs w:val="24"/>
+        <w:lang w:val="en-US" w:eastAsia="en-US" w:bidi="ar-SA"/>
+      </w:rPr>
+    </w:rPrDefault>
+    <w:pPrDefault/>
+  </w:docDefaults>
+  <w:latentStyles w:defLockedState="0" w:defUIPriority="99" w:defSemiHidden="1" w:defUnhideWhenUsed="1" w:defQFormat="0" w:count="276">
+    <w:lsdException w:name="Normal" w:semiHidden="0" w:uiPriority="0" w:unhideWhenUsed="0" w:qFormat="1"/>
+    <w:lsdException w:name="heading 1" w:semiHidden="0" w:uiPriority="9" w:unhideWhenUsed="0" w:qFormat="1"/>
+    <w:lsdException w:name="heading 2" w:uiPriority="9" w:qFormat="1"/>
+    <w:lsdException w:name="heading 3" w:uiPriority="9" w:qFormat="1"/>
+    <w:lsdException w:name="heading 4" w:uiPriority="9" w:qFormat="1"/>
+    <w:lsdException w:name="heading 5" w:uiPriority="9" w:qFormat="1"/>
+    <w:lsdException w:name="heading 6" w:uiPriority="9" w:qFormat="1"/>
+    <w:lsdException w:name="heading 7" w:uiPriority="9" w:qFormat="1"/>
+    <w:lsdException w:name="heading 8" w:uiPriority="9" w:qFormat="1"/>
+    <w:lsdException w:name="heading 9" w:uiPriority="9" w:qFormat="1"/>
+    <w:lsdException w:name="toc 1" w:uiPriority="39"/>
+    <w:lsdException w:name="toc 2" w:uiPriority="39"/>
+    <w:lsdException w:name="toc 3" w:uiPriority="39"/>
+    <w:lsdException w:name="toc 4" w:uiPriority="39"/>
+    <w:lsdException w:name="toc 5" w:uiPriority="39"/>
+    <w:lsdException w:name="toc 6" w:uiPriority="39"/>
+    <w:lsdException w:name="toc 7" w:uiPriority="39"/>
+    <w:lsdException w:name="toc 8" w:uiPriority="39"/>
+    <w:lsdException w:name="toc 9" w:uiPriority="39"/>
+    <w:lsdException w:name="caption" w:uiPriority="35" w:qFormat="1"/>
+    <w:lsdException w:name="Title" w:semiHidden="0" w:uiPriority="10" w:unhideWhenUsed="0" w:qFormat="1"/>
+    <w:lsdException w:name="Default Paragraph Font" w:uiPriority="1"/>
+    <w:lsdException w:name="Subtitle" w:semiHidden="0" w:uiPriority="11" w:unhideWhenUsed="0" w:qFormat="1"/>
+    <w:lsdException w:name="Strong" w:semiHidden="0" w:uiPriority="22" w:unhideWhenUsed="0" w:qFormat="1"/>
+    <w:lsdException w:name="Emphasis" w:semiHidden="0" w:uiPriority="20" w:unhideWhenUsed="0" w:qFormat="1"/>
+    <w:lsdException w:name="Table Grid" w:semiHidden="0" w:uiPriority="59" w:unhideWhenUsed="0"/>
+    <w:lsdException w:name="Placeholder Text" w:unhideWhenUsed="0"/>
+    <w:lsdException w:name="No Spacing" w:semiHidden="0" w:uiPriority="1" w:unhideWhenUsed="0" w:qFormat="1"/>
+    <w:lsdException w:name="Light Shading" w:semiHidden="0" w:uiPriority="60" w:unhideWhenUsed="0"/>
+    <w:lsdException w:name="Light List" w:semiHidden="0" w:uiPriority="61" w:unhideWhenUsed="0"/>
+    <w:lsdException w:name="Light Grid" w:semiHidden="0" w:uiPriority="62" w:unhideWhenUsed="0"/>
+    <w:lsdException w:name="Medium Shading 1" w:semiHidden="0" w:uiPriority="63" w:unhideWhenUsed="0"/>
+    <w:lsdException w:name="Medium Shading 2" w:semiHidden="0" w:uiPriority="64" w:unhideWhenUsed="0"/>
+    <w:lsdException w:name="Medium List 1" w:semiHidden="0" w:uiPriority="65" w:unhideWhenUsed="0"/>
+    <w:lsdException w:name="Medium List 2" w:semiHidden="0" w:uiPriority="66" w:unhideWhenUsed="0"/>
+    <w:lsdException w:name="Medium Grid 1" w:semiHidden="0" w:uiPriority="67" w:unhideWhenUsed="0"/>
+    <w:lsdException w:name="Medium Grid 2" w:semiHidden="0" w:uiPriority="68" w:unhideWhenUsed="0"/>
+    <w:lsdException w:name="Medium Grid 3" w:semiHidden="0" w:uiPriority="69" w:unhideWhenUsed="0"/>
+    <w:lsdException w:name="Dark List" w:semiHidden="0" w:uiPriority="70" w:unhideWhenUsed="0"/>
+    <w:lsdException w:name="Colorful Shading" w:semiHidden="0" w:uiPriority="71" w:unhideWhenUsed="0"/>
+    <w:lsdException w:name="Colorful List" w:semiHidden="0" w:uiPriority="72" w:unhideWhenUsed="0"/>
+    <w:lsdException w:name="Colorful Grid" w:semiHidden="0" w:uiPriority="73" w:unhideWhenUsed="0"/>
+    <w:lsdException w:name="Light Shading Accent 1" w:semiHidden="0" w:uiPriority="60" w:unhideWhenUsed="0"/>
+    <w:lsdException w:name="Light List Accent 1" w:semiHidden="0" w:uiPriority="61" w:unhideWhenUsed="0"/>
+    <w:lsdException w:name="Light Grid Accent 1" w:semiHidden="0" w:uiPriority="62" w:unhideWhenUsed="0"/>
+    <w:lsdException w:name="Medium Shading 1 Accent 1" w:semiHidden="0" w:uiPriority="63" w:unhideWhenUsed="0"/>
+    <w:lsdException w:name="Medium Shading 2 Accent 1" w:semiHidden="0" w:uiPriority="64" w:unhideWhenUsed="0"/>
+    <w:lsdException w:name="Medium List 1 Accent 1" w:semiHidden="0" w:uiPriority="65" w:unhideWhenUsed="0"/>
+    <w:lsdException w:name="Revision" w:unhideWhenUsed="0"/>
+    <w:lsdException w:name="List Paragraph" w:semiHidden="0" w:uiPriority="34" w:unhideWhenUsed="0" w:qFormat="1"/>
+    <w:lsdException w:name="Quote" w:semiHidden="0" w:uiPriority="29" w:unhideWhenUsed="0" w:qFormat="1"/>
+    <w:lsdException w:name="Intense Quote" w:semiHidden="0" w:uiPriority="30" w:unhideWhenUsed="0" w:qFormat="1"/>
+    <w:lsdException w:name="Medium List 2 Accent 1" w:semiHidden="0" w:uiPriority="66" w:unhideWhenUsed="0"/>
+    <w:lsdException w:name="Medium Grid 1 Accent 1" w:semiHidden="0" w:uiPriority="67" w:unhideWhenUsed="0"/>
+    <w:lsdException w:name="Medium Grid 2 Accent 1" w:semiHidden="0" w:uiPriority="68" w:unhideWhenUsed="0"/>
+    <w:lsdException w:name="Medium Grid 3 Accent 1" w:semiHidden="0" w:uiPriority="69" w:unhideWhenUsed="0"/>
+    <w:lsdException w:name="Dark List Accent 1" w:semiHidden="0" w:uiPriority="70" w:unhideWhenUsed="0"/>
+    <w:lsdException w:name="Colorful Shading Accent 1" w:semiHidden="0" w:uiPriority="71" w:unhideWhenUsed="0"/>
+    <w:lsdException w:name="Colorful List Accent 1" w:semiHidden="0" w:uiPriority="72" w:unhideWhenUsed="0"/>
+    <w:lsdException w:name="Colorful Grid Accent 1" w:semiHidden="0" w:uiPriority="73" w:unhideWhenUsed="0"/>
+    <w:lsdException w:name="Light Shading Accent 2" w:semiHidden="0" w:uiPriority="60" w:unhideWhenUsed="0"/>
+    <w:lsdException w:name="Light List Accent 2" w:semiHidden="0" w:uiPriority="61" w:unhideWhenUsed="0"/>
+    <w:lsdException w:name="Light Grid Accent 2" w:semiHidden="0" w:uiPriority="62" w:unhideWhenUsed="0"/>
+    <w:lsdException w:name="Medium Shading 1 Accent 2" w:semiHidden="0" w:uiPriority="63" w:unhideWhenUsed="0"/>
+    <w:lsdException w:name="Medium Shading 2 Accent 2" w:semiHidden="0" w:uiPriority="64" w:unhideWhenUsed="0"/>
+    <w:lsdException w:name="Medium List 1 Accent 2" w:semiHidden="0" w:uiPriority="65" w:unhideWhenUsed="0"/>
+    <w:lsdException w:name="Medium List 2 Accent 2" w:semiHidden="0" w:uiPriority="66" w:unhideWhenUsed="0"/>
+    <w:lsdException w:name="Medium Grid 1 Accent 2" w:semiHidden="0" w:uiPriority="67" w:unhideWhenUsed="0"/>
+    <w:lsdException w:name="Medium Grid 2 Accent 2" w:semiHidden="0" w:uiPriority="68" w:unhideWhenUsed="0"/>
+    <w:lsdException w:name="Medium Grid 3 Accent 2" w:semiHidden="0" w:uiPriority="69" w:unhideWhenUsed="0"/>
+    <w:lsdException w:name="Dark List Accent 2" w:semiHidden="0" w:uiPriority="70" w:unhideWhenUsed="0"/>
+    <w:lsdException w:name="Colorful Shading Accent 2" w:semiHidden="0" w:uiPriority="71" w:unhideWhenUsed="0"/>
+    <w:lsdException w:name="Colorful List Accent 2" w:semiHidden="0" w:uiPriority="72" w:unhideWhenUsed="0"/>
+    <w:lsdException w:name="Colorful Grid Accent 2" w:semiHidden="0" w:uiPriority="73" w:unhideWhenUsed="0"/>
+    <w:lsdException w:name="Light Shading Accent 3" w:semiHidden="0" w:uiPriority="60" w:unhideWhenUsed="0"/>
+    <w:lsdException w:name="Light List Accent 3" w:semiHidden="0" w:uiPriority="61" w:unhideWhenUsed="0"/>
+    <w:lsdException w:name="Light Grid Accent 3" w:semiHidden="0" w:uiPriority="62" w:unhideWhenUsed="0"/>
+    <w:lsdException w:name="Medium Shading 1 Accent 3" w:semiHidden="0" w:uiPriority="63" w:unhideWhenUsed="0"/>
+    <w:lsdException w:name="Medium Shading 2 Accent 3" w:semiHidden="0" w:uiPriority="64" w:unhideWhenUsed="0"/>
+    <w:lsdException w:name="Medium List 1 Accent 3" w:semiHidden="0" w:uiPriority="65" w:unhideWhenUsed="0"/>
+    <w:lsdException w:name="Medium List 2 Accent 3" w:semiHidden="0" w:uiPriority="66" w:unhideWhenUsed="0"/>
+    <w:lsdException w:name="Medium Grid 1 Accent 3" w:semiHidden="0" w:uiPriority="67" w:unhideWhenUsed="0"/>
+    <w:lsdException w:name="Medium Grid 2 Accent 3" w:semiHidden="0" w:uiPriority="68" w:unhideWhenUsed="0"/>
+    <w:lsdException w:name="Medium Grid 3 Accent 3" w:semiHidden="0" w:uiPriority="69" w:unhideWhenUsed="0"/>
+    <w:lsdException w:name="Dark List Accent 3" w:semiHidden="0" w:uiPriority="70" w:unhideWhenUsed="0"/>
+    <w:lsdException w:name="Colorful Shading Accent 3" w:semiHidden="0" w:uiPriority="71" w:unhideWhenUsed="0"/>
+    <w:lsdException w:name="Colorful List Accent 3" w:semiHidden="0" w:uiPriority="72" w:unhideWhenUsed="0"/>
+    <w:lsdException w:name="Colorful Grid Accent 3" w:semiHidden="0" w:uiPriority="73" w:unhideWhenUsed="0"/>
+    <w:lsdException w:name="Light Shading Accent 4" w:semiHidden="0" w:uiPriority="60" w:unhideWhenUsed="0"/>
+    <w:lsdException w:name="Light List Accent 4" w:semiHidden="0" w:uiPriority="61" w:unhideWhenUsed="0"/>
+    <w:lsdException w:name="Light Grid Accent 4" w:semiHidden="0" w:uiPriority="62" w:unhideWhenUsed="0"/>
+    <w:lsdException w:name="Medium Shading 1 Accent 4" w:semiHidden="0" w:uiPriority="63" w:unhideWhenUsed="0"/>
+    <w:lsdException w:name="Medium Shading 2 Accent 4" w:semiHidden="0" w:uiPriority="64" w:unhideWhenUsed="0"/>
+    <w:lsdException w:name="Medium List 1 Accent 4" w:semiHidden="0" w:uiPriority="65" w:unhideWhenUsed="0"/>
+    <w:lsdException w:name="Medium List 2 Accent 4" w:semiHidden="0" w:uiPriority="66" w:unhideWhenUsed="0"/>
+    <w:lsdException w:name="Medium Grid 1 Accent 4" w:semiHidden="0" w:uiPriority="67" w:unhideWhenUsed="0"/>
+    <w:lsdException w:name="Medium Grid 2 Accent 4" w:semiHidden="0" w:uiPriority="68" w:unhideWhenUsed="0"/>
+    <w:lsdException w:name="Medium Grid 3 Accent 4" w:semiHidden="0" w:uiPriority="69" w:unhideWhenUsed="0"/>
+    <w:lsdException w:name="Dark List Accent 4" w:semiHidden="0" w:uiPriority="70" w:unhideWhenUsed="0"/>
+    <w:lsdException w:name="Colorful Shading Accent 4" w:semiHidden="0" w:uiPriority="71" w:unhideWhenUsed="0"/>
+    <w:lsdException w:name="Colorful List Accent 4" w:semiHidden="0" w:uiPriority="72" w:unhideWhenUsed="0"/>
+    <w:lsdException w:name="Colorful Grid Accent 4" w:semiHidden="0" w:uiPriority="73" w:unhideWhenUsed="0"/>
+    <w:lsdException w:name="Light Shading Accent 5" w:semiHidden="0" w:uiPriority="60" w:unhideWhenUsed="0"/>
+    <w:lsdException w:name="Light List Accent 5" w:semiHidden="0" w:uiPriority="61" w:unhideWhenUsed="0"/>
+    <w:lsdException w:name="Light Grid Accent 5" w:semiHidden="0" w:uiPriority="62" w:unhideWhenUsed="0"/>
+    <w:lsdException w:name="Medium Shading 1 Accent 5" w:semiHidden="0" w:uiPriority="63" w:unhideWhenUsed="0"/>
+    <w:lsdException w:name="Medium Shading 2 Accent 5" w:semiHidden="0" w:uiPriority="64" w:unhideWhenUsed="0"/>
+    <w:lsdException w:name="Medium List 1 Accent 5" w:semiHidden="0" w:uiPriority="65" w:unhideWhenUsed="0"/>
+    <w:lsdException w:name="Medium List 2 Accent 5" w:semiHidden="0" w:uiPriority="66" w:unhideWhenUsed="0"/>
+    <w:lsdException w:name="Medium Grid 1 Accent 5" w:semiHidden="0" w:uiPriority="67" w:unhideWhenUsed="0"/>
+    <w:lsdException w:name="Medium Grid 2 Accent 5" w:semiHidden="0" w:uiPriority="68" w:unhideWhenUsed="0"/>
+    <w:lsdException w:name="Medium Grid 3 Accent 5" w:semiHidden="0" w:uiPriority="69" w:unhideWhenUsed="0"/>
+    <w:lsdException w:name="Dark List Accent 5" w:semiHidden="0" w:uiPriority="70" w:unhideWhenUsed="0"/>
+    <w:lsdException w:name="Colorful Shading Accent 5" w:semiHidden="0" w:uiPriority="71" w:unhideWhenUsed="0"/>
+    <w:lsdException w:name="Colorful List Accent 5" w:semiHidden="0" w:uiPriority="72" w:unhideWhenUsed="0"/>
+    <w:lsdException w:name="Colorful Grid Accent 5" w:semiHidden="0" w:uiPriority="73" w:unhideWhenUsed="0"/>
+    <w:lsdException w:name="Light Shading Accent 6" w:semiHidden="0" w:uiPriority="60" w:unhideWhenUsed="0"/>
+    <w:lsdException w:name="Light List Accent 6" w:semiHidden="0" w:uiPriority="61" w:unhideWhenUsed="0"/>
+    <w:lsdException w:name="Light Grid Accent 6" w:semiHidden="0" w:uiPriority="62" w:unhideWhenUsed="0"/>
+    <w:lsdException w:name="Medium Shading 1 Accent 6" w:semiHidden="0" w:uiPriority="63" w:unhideWhenUsed="0"/>
+    <w:lsdException w:name="Medium Shading 2 Accent 6" w:semiHidden="0" w:uiPriority="64" w:unhideWhenUsed="0"/>
+    <w:lsdException w:name="Medium List 1 Accent 6" w:semiHidden="0" w:uiPriority="65" w:unhideWhenUsed="0"/>
+    <w:lsdException w:name="Medium List 2 Accent 6" w:semiHidden="0" w:uiPriority="66" w:unhideWhenUsed="0"/>
+    <w:lsdException w:name="Medium Grid 1 Accent 6" w:semiHidden="0" w:uiPriority="67" w:unhideWhenUsed="0"/>
+    <w:lsdException w:name="Medium Grid 2 Accent 6" w:semiHidden="0" w:uiPriority="68" w:unhideWhenUsed="0"/>
+    <w:lsdException w:name="Medium Grid 3 Accent 6" w:semiHidden="0" w:uiPriority="69" w:unhideWhenUsed="0"/>
+    <w:lsdException w:name="Dark List Accent 6" w:semiHidden="0" w:uiPriority="70" w:unhideWhenUsed="0"/>
+    <w:lsdException w:name="Colorful Shading Accent 6" w:semiHidden="0" w:uiPriority="71" w:unhideWhenUsed="0"/>
+    <w:lsdException w:name="Colorful List Accent 6" w:semiHidden="0" w:uiPriority="72" w:unhideWhenUsed="0"/>
+    <w:lsdException w:name="Colorful Grid Accent 6" w:semiHidden="0" w:uiPriority="73" w:unhideWhenUsed="0"/>
+    <w:lsdException w:name="Subtle Emphasis" w:semiHidden="0" w:uiPriority="19" w:unhideWhenUsed="0" w:qFormat="1"/>
+    <w:lsdException w:name="Intense Emphasis" w:semiHidden="0" w:uiPriority="21" w:unhideWhenUsed="0" w:qFormat="1"/>
+    <w:lsdException w:name="Subtle Reference" w:semiHidden="0" w:uiPriority="31" w:unhideWhenUsed="0" w:qFormat="1"/>
+    <w:lsdException w:name="Intense Reference" w:semiHidden="0" w:uiPriority="32" w:unhideWhenUsed="0" w:qFormat="1"/>
+    <w:lsdException w:name="Book Title" w:semiHidden="0" w:uiPriority="33" w:unhideWhenUsed="0" w:qFormat="1"/>
+    <w:lsdException w:name="Bibliography" w:uiPriority="37"/>
+    <w:lsdException w:name="TOC Heading" w:uiPriority="39" w:qFormat="1"/>
   </w:latentStyles>
   <w:style w:type="paragraph" w:default="1" w:styleId="Normal">
     <w:name w:val="Normal"/>
@@ -10161,7 +9573,7 @@
 </file>
 
 <file path=customXml/itemProps1.xml><?xml version="1.0" encoding="utf-8"?>
-<ds:datastoreItem xmlns:ds="http://schemas.openxmlformats.org/officeDocument/2006/customXml" ds:itemID="{1BD99471-ADD3-7641-93A5-E21EBF3C0569}">
+<ds:datastoreItem xmlns:ds="http://schemas.openxmlformats.org/officeDocument/2006/customXml" ds:itemID="{E6426D2A-60E7-C54D-BC65-DC4D59375F8A}">
   <ds:schemaRefs>
     <ds:schemaRef ds:uri="http://schemas.openxmlformats.org/officeDocument/2006/bibliography"/>
   </ds:schemaRefs>

</xml_diff>

<commit_message>
changed histogram to log base e
</commit_message>
<xml_diff>
--- a/antibioticdurationwardmodelequations.docx
+++ b/antibioticdurationwardmodelequations.docx
@@ -2809,21 +2809,15 @@
       </w:pPr>
       <w:r>
         <w:rPr>
+          <w:rFonts w:ascii="Helvetica Neue" w:hAnsi="Helvetica Neue" w:cs="Helvetica Neue"/>
           <w:noProof/>
+          <w:color w:val="000000"/>
         </w:rPr>
         <w:drawing>
-          <wp:anchor distT="0" distB="0" distL="114300" distR="114300" simplePos="0" relativeHeight="251658240" behindDoc="0" locked="0" layoutInCell="1" allowOverlap="1" wp14:anchorId="5F4718EE" wp14:editId="45943A6D">
-            <wp:simplePos x="0" y="0"/>
-            <wp:positionH relativeFrom="column">
-              <wp:posOffset>1028700</wp:posOffset>
-            </wp:positionH>
-            <wp:positionV relativeFrom="paragraph">
-              <wp:posOffset>79375</wp:posOffset>
-            </wp:positionV>
-            <wp:extent cx="1714500" cy="1209675"/>
-            <wp:effectExtent l="0" t="0" r="12700" b="9525"/>
-            <wp:wrapSquare wrapText="bothSides"/>
-            <wp:docPr id="1" name="Picture 1"/>
+          <wp:inline distT="0" distB="0" distL="0" distR="0" wp14:anchorId="443EA083" wp14:editId="658666B4">
+            <wp:extent cx="3429000" cy="2625861"/>
+            <wp:effectExtent l="0" t="0" r="0" b="0"/>
+            <wp:docPr id="8" name="Picture 2"/>
             <wp:cNvGraphicFramePr>
               <a:graphicFrameLocks xmlns:a="http://schemas.openxmlformats.org/drawingml/2006/main" noChangeAspect="1"/>
             </wp:cNvGraphicFramePr>
@@ -2831,7 +2825,7 @@
               <a:graphicData uri="http://schemas.openxmlformats.org/drawingml/2006/picture">
                 <pic:pic xmlns:pic="http://schemas.openxmlformats.org/drawingml/2006/picture">
                   <pic:nvPicPr>
-                    <pic:cNvPr id="0" name="Picture 1"/>
+                    <pic:cNvPr id="0" name="Picture 2"/>
                     <pic:cNvPicPr>
                       <a:picLocks noChangeAspect="1" noChangeArrowheads="1"/>
                     </pic:cNvPicPr>
@@ -2852,7 +2846,7 @@
                   <pic:spPr bwMode="auto">
                     <a:xfrm>
                       <a:off x="0" y="0"/>
-                      <a:ext cx="1714500" cy="1209675"/>
+                      <a:ext cx="3429343" cy="2626124"/>
                     </a:xfrm>
                     <a:prstGeom prst="rect">
                       <a:avLst/>
@@ -2865,13 +2859,7 @@
                 </pic:pic>
               </a:graphicData>
             </a:graphic>
-            <wp14:sizeRelH relativeFrom="margin">
-              <wp14:pctWidth>0</wp14:pctWidth>
-            </wp14:sizeRelH>
-            <wp14:sizeRelV relativeFrom="margin">
-              <wp14:pctHeight>0</wp14:pctHeight>
-            </wp14:sizeRelV>
-          </wp:anchor>
+          </wp:inline>
         </w:drawing>
       </w:r>
       <w:r>
@@ -3112,10 +3100,10 @@
           <w:color w:val="000000"/>
         </w:rPr>
         <w:drawing>
-          <wp:inline distT="0" distB="0" distL="0" distR="0" wp14:anchorId="367E350C" wp14:editId="663E3CBC">
-            <wp:extent cx="3147211" cy="2048213"/>
-            <wp:effectExtent l="0" t="0" r="2540" b="9525"/>
-            <wp:docPr id="12" name="Picture 7"/>
+          <wp:inline distT="0" distB="0" distL="0" distR="0" wp14:anchorId="7FFBFEBA" wp14:editId="71E85182">
+            <wp:extent cx="2968113" cy="2061588"/>
+            <wp:effectExtent l="0" t="0" r="3810" b="0"/>
+            <wp:docPr id="5" name="Picture 1"/>
             <wp:cNvGraphicFramePr>
               <a:graphicFrameLocks xmlns:a="http://schemas.openxmlformats.org/drawingml/2006/main" noChangeAspect="1"/>
             </wp:cNvGraphicFramePr>
@@ -3123,7 +3111,7 @@
               <a:graphicData uri="http://schemas.openxmlformats.org/drawingml/2006/picture">
                 <pic:pic xmlns:pic="http://schemas.openxmlformats.org/drawingml/2006/picture">
                   <pic:nvPicPr>
-                    <pic:cNvPr id="0" name="Picture 7"/>
+                    <pic:cNvPr id="0" name="Picture 1"/>
                     <pic:cNvPicPr>
                       <a:picLocks noChangeAspect="1" noChangeArrowheads="1"/>
                     </pic:cNvPicPr>
@@ -3144,7 +3132,7 @@
                   <pic:spPr bwMode="auto">
                     <a:xfrm>
                       <a:off x="0" y="0"/>
-                      <a:ext cx="3148278" cy="2048907"/>
+                      <a:ext cx="2969230" cy="2062364"/>
                     </a:xfrm>
                     <a:prstGeom prst="rect">
                       <a:avLst/>
@@ -3160,6 +3148,8 @@
           </wp:inline>
         </w:drawing>
       </w:r>
+      <w:bookmarkStart w:id="0" w:name="_GoBack"/>
+      <w:bookmarkEnd w:id="0"/>
     </w:p>
     <w:p>
       <w:pPr>
@@ -3770,7 +3760,13 @@
                   <w:rPr>
                     <w:rFonts w:ascii="Cambria Math" w:hAnsi="Cambria Math" w:cs="Arial"/>
                   </w:rPr>
-                  <m:t>Abx</m:t>
+                  <m:t>A</m:t>
+                </m:r>
+                <m:r>
+                  <w:rPr>
+                    <w:rFonts w:ascii="Cambria Math" w:hAnsi="Cambria Math" w:cs="Arial"/>
+                  </w:rPr>
+                  <m:t>bx</m:t>
                 </m:r>
               </m:e>
               <m:sub>
@@ -5525,8 +5521,6 @@
         <w:t>Model 2</w:t>
       </w:r>
     </w:p>
-    <w:bookmarkStart w:id="0" w:name="_GoBack"/>
-    <w:bookmarkEnd w:id="0"/>
     <w:p>
       <w:pPr>
         <w:jc w:val="both"/>
@@ -9573,7 +9567,7 @@
 </file>
 
 <file path=customXml/itemProps1.xml><?xml version="1.0" encoding="utf-8"?>
-<ds:datastoreItem xmlns:ds="http://schemas.openxmlformats.org/officeDocument/2006/customXml" ds:itemID="{E6426D2A-60E7-C54D-BC65-DC4D59375F8A}">
+<ds:datastoreItem xmlns:ds="http://schemas.openxmlformats.org/officeDocument/2006/customXml" ds:itemID="{5088E4D1-CBE0-BA46-828A-E2EF964302C3}">
   <ds:schemaRefs>
     <ds:schemaRef ds:uri="http://schemas.openxmlformats.org/officeDocument/2006/bibliography"/>
   </ds:schemaRefs>

</xml_diff>